<commit_message>
Ajout du calcul dissipateur thermique
Le dissipateur choisi est un Wakefield Thermal 678-39-C
</commit_message>
<xml_diff>
--- a/3-Documents/1438-3500-00-PreTPI.docx
+++ b/3-Documents/1438-3500-00-PreTPI.docx
@@ -3611,28 +3611,76 @@
       <w:r>
         <w:t>leurs soins. Les schémas téléchargeables et ceux dans l’article ne sont pas identiques, il faudrait donc trancher entre les deux quelle valeur suivre pour notre choix de composants. Il nous faut également choisir des dissipateurs thermiques appropriés, tout en faisant attention à leur méthode de montage.</w:t>
       </w:r>
-      <w:bookmarkStart w:id="5" w:name="_GoBack"/>
+    </w:p>
+    <w:p/>
+    <w:p>
+      <w:pPr>
+        <w:pStyle w:val="Titre2"/>
+      </w:pPr>
+      <w:bookmarkStart w:id="5" w:name="_Toc33882985"/>
+      <w:r>
+        <w:t xml:space="preserve">Prise de </w:t>
+      </w:r>
+      <w:r>
+        <w:t>décisions</w:t>
+      </w:r>
       <w:bookmarkEnd w:id="5"/>
     </w:p>
     <w:p/>
     <w:p>
       <w:pPr>
-        <w:pStyle w:val="Titre2"/>
-      </w:pPr>
-      <w:bookmarkStart w:id="6" w:name="_Toc33882985"/>
-      <w:r>
-        <w:t xml:space="preserve">Prise de </w:t>
-      </w:r>
-      <w:r>
-        <w:t>décisions</w:t>
-      </w:r>
+        <w:pStyle w:val="Titre3"/>
+      </w:pPr>
+      <w:r>
+        <w:t>Choix des dissipateurs thermiques</w:t>
+      </w:r>
+    </w:p>
+    <w:p>
+      <w:r>
+        <w:t>Nous n’avons pas vraiment de raison d’utiliser des IC différents de l’article Elektor pour la dissipation de la puissance. Nous allons donc baser nos calculs sur les datasheets du LM317 et du BD210/212, tous deux dans un package TO-220. En regardant dans leur datasheet, on peut trouver leur température maximale à la jonction et la résistance thermique entre cette dernière et la surface du boitier. Par convention on détermine une température ambiante de 40°C. On peut donc réaliser le circuit thermique suivant :</w:t>
+      </w:r>
+    </w:p>
+    <w:p>
+      <w:r>
+        <w:lastRenderedPageBreak/>
+        <w:pict w14:anchorId="40D762BC">
+          <v:shapetype id="_x0000_t75" coordsize="21600,21600" o:spt="75" o:preferrelative="t" path="m@4@5l@4@11@9@11@9@5xe" filled="f" stroked="f">
+            <v:stroke joinstyle="miter"/>
+            <v:formulas>
+              <v:f eqn="if lineDrawn pixelLineWidth 0"/>
+              <v:f eqn="sum @0 1 0"/>
+              <v:f eqn="sum 0 0 @1"/>
+              <v:f eqn="prod @2 1 2"/>
+              <v:f eqn="prod @3 21600 pixelWidth"/>
+              <v:f eqn="prod @3 21600 pixelHeight"/>
+              <v:f eqn="sum @0 0 1"/>
+              <v:f eqn="prod @6 1 2"/>
+              <v:f eqn="prod @7 21600 pixelWidth"/>
+              <v:f eqn="sum @8 21600 0"/>
+              <v:f eqn="prod @7 21600 pixelHeight"/>
+              <v:f eqn="sum @10 21600 0"/>
+            </v:formulas>
+            <v:path o:extrusionok="f" gradientshapeok="t" o:connecttype="rect"/>
+            <o:lock v:ext="edit" aspectratio="t"/>
+          </v:shapetype>
+          <v:shape id="_x0000_i1025" type="#_x0000_t75" style="width:495.75pt;height:343.5pt">
+            <v:imagedata r:id="rId11" o:title="Calcul dissipateur thermique"/>
+          </v:shape>
+        </w:pict>
+      </w:r>
+    </w:p>
+    <w:p>
+      <w:r>
+        <w:t xml:space="preserve">Une résistance thermique de 1,7K/W est très faible, et difficile à atteindre sans un refroidissement actif (un ventilateur ou un refroidissement hydraulique par exemple). Par chance, nous avons réussi à trouver un dissipateur qui pourrait fonctionner. Le </w:t>
+      </w:r>
+      <w:r>
+        <w:t>678-39-C de Wakefield Thermal est un dissipateur thermique en alliage d’aluminium. Il est adapté à une large gamme de boitiers dont les TO-220. Malgré sa taille modeste de 25mm par 60mm et 40mm de haut, son grand nombre d’ailettes lui confère une résistance thermique d’environ 1,3K/W dans un flux d’air de 1m/s (ou environ 3,6km/h) ce qui correspond à une brise très légère.</w:t>
+      </w:r>
+      <w:r>
+        <w:t xml:space="preserve"> Il se monte au PCB grâce à des pieds étamés, et se fixe au composant par un clip (il existe une variante à vis, le 678-39-S un peu moins cher mais actuellement en rupture de stock).  À un prix d’un peu moins de 5CHF par unité, c’est le meilleur compromis que nous avons pu trouver pour ce projet.</w:t>
+      </w:r>
+      <w:bookmarkStart w:id="6" w:name="_GoBack"/>
       <w:bookmarkEnd w:id="6"/>
-    </w:p>
-    <w:p/>
-    <w:p>
-      <w:r>
-        <w:t>...</w:t>
-      </w:r>
     </w:p>
     <w:p/>
     <w:p>
@@ -3941,12 +3989,12 @@
       <w:pPr>
         <w:pStyle w:val="Titre1"/>
         <w:sectPr>
-          <w:headerReference w:type="even" r:id="rId11"/>
-          <w:headerReference w:type="default" r:id="rId12"/>
-          <w:footerReference w:type="even" r:id="rId13"/>
-          <w:footerReference w:type="default" r:id="rId14"/>
-          <w:headerReference w:type="first" r:id="rId15"/>
-          <w:footerReference w:type="first" r:id="rId16"/>
+          <w:headerReference w:type="even" r:id="rId12"/>
+          <w:headerReference w:type="default" r:id="rId13"/>
+          <w:footerReference w:type="even" r:id="rId14"/>
+          <w:footerReference w:type="default" r:id="rId15"/>
+          <w:headerReference w:type="first" r:id="rId16"/>
+          <w:footerReference w:type="first" r:id="rId17"/>
           <w:pgSz w:w="11906" w:h="16838" w:code="9"/>
           <w:pgMar w:top="1134" w:right="851" w:bottom="993" w:left="1134" w:header="567" w:footer="567" w:gutter="0"/>
           <w:cols w:space="720"/>
@@ -4166,7 +4214,7 @@
         <w:sz w:val="18"/>
         <w:szCs w:val="18"/>
       </w:rPr>
-      <w:t>2</w:t>
+      <w:t>3</w:t>
     </w:r>
     <w:r>
       <w:rPr>
@@ -4215,7 +4263,7 @@
         <w:sz w:val="18"/>
         <w:szCs w:val="18"/>
       </w:rPr>
-      <w:t>4</w:t>
+      <w:t>5</w:t>
     </w:r>
     <w:r>
       <w:rPr>
@@ -4366,7 +4414,7 @@
               <w:noProof/>
               <w:sz w:val="12"/>
             </w:rPr>
-            <w:t>26/09/2023 11:00</w:t>
+            <w:t>23/02/2024 14:30</w:t>
           </w:r>
           <w:r>
             <w:rPr>
@@ -4486,7 +4534,7 @@
               <w:sz w:val="18"/>
               <w:szCs w:val="18"/>
             </w:rPr>
-            <w:t>4</w:t>
+            <w:t>5</w:t>
           </w:r>
           <w:r>
             <w:rPr>
@@ -7529,6 +7577,15 @@
 </file>
 
 <file path=customXml/item1.xml><?xml version="1.0" encoding="utf-8"?>
+<?mso-contentType ?>
+<FormTemplates xmlns="http://schemas.microsoft.com/sharepoint/v3/contenttype/forms">
+  <Display>DocumentLibraryForm</Display>
+  <Edit>DocumentLibraryForm</Edit>
+  <New>DocumentLibraryForm</New>
+</FormTemplates>
+</file>
+
+<file path=customXml/item2.xml><?xml version="1.0" encoding="utf-8"?>
 <ct:contentTypeSchema xmlns:ct="http://schemas.microsoft.com/office/2006/metadata/contentType" xmlns:ma="http://schemas.microsoft.com/office/2006/metadata/properties/metaAttributes" ct:_="" ma:_="" ma:contentTypeName="Document" ma:contentTypeID="0x010100E529CC47EA4E614CBF50FAFAB9B8F32B" ma:contentTypeVersion="15" ma:contentTypeDescription="Crée un document." ma:contentTypeScope="" ma:versionID="4f37139f2ce50ec3ac02e3d1ccd0c1ad">
   <xsd:schema xmlns:xsd="http://www.w3.org/2001/XMLSchema" xmlns:xs="http://www.w3.org/2001/XMLSchema" xmlns:p="http://schemas.microsoft.com/office/2006/metadata/properties" xmlns:ns2="dfa80de1-e9bb-4cf2-893d-d06220b3971a" xmlns:ns3="98d92101-24da-4498-9971-a24673344bd8" targetNamespace="http://schemas.microsoft.com/office/2006/metadata/properties" ma:root="true" ma:fieldsID="91fee7e25855f2cb58de83858d7f3967" ns2:_="" ns3:_="">
     <xsd:import namespace="dfa80de1-e9bb-4cf2-893d-d06220b3971a"/>
@@ -7763,15 +7820,6 @@
 </ct:contentTypeSchema>
 </file>
 
-<file path=customXml/item2.xml><?xml version="1.0" encoding="utf-8"?>
-<?mso-contentType ?>
-<FormTemplates xmlns="http://schemas.microsoft.com/sharepoint/v3/contenttype/forms">
-  <Display>DocumentLibraryForm</Display>
-  <Edit>DocumentLibraryForm</Edit>
-  <New>DocumentLibraryForm</New>
-</FormTemplates>
-</file>
-
 <file path=customXml/item3.xml><?xml version="1.0" encoding="utf-8"?>
 <p:properties xmlns:p="http://schemas.microsoft.com/office/2006/metadata/properties" xmlns:xsi="http://www.w3.org/2001/XMLSchema-instance" xmlns:pc="http://schemas.microsoft.com/office/infopath/2007/PartnerControls">
   <documentManagement>
@@ -7795,6 +7843,14 @@
 </file>
 
 <file path=customXml/itemProps1.xml><?xml version="1.0" encoding="utf-8"?>
+<ds:datastoreItem xmlns:ds="http://schemas.openxmlformats.org/officeDocument/2006/customXml" ds:itemID="{21726B6B-3F20-44A7-846D-173D6EFF62F6}">
+  <ds:schemaRefs>
+    <ds:schemaRef ds:uri="http://schemas.microsoft.com/sharepoint/v3/contenttype/forms"/>
+  </ds:schemaRefs>
+</ds:datastoreItem>
+</file>
+
+<file path=customXml/itemProps2.xml><?xml version="1.0" encoding="utf-8"?>
 <ds:datastoreItem xmlns:ds="http://schemas.openxmlformats.org/officeDocument/2006/customXml" ds:itemID="{6BDF1014-D1A4-4260-84EA-69BCC04B095D}">
   <ds:schemaRefs>
     <ds:schemaRef ds:uri="http://schemas.microsoft.com/office/2006/metadata/contentType"/>
@@ -7813,25 +7869,17 @@
 </ds:datastoreItem>
 </file>
 
-<file path=customXml/itemProps2.xml><?xml version="1.0" encoding="utf-8"?>
-<ds:datastoreItem xmlns:ds="http://schemas.openxmlformats.org/officeDocument/2006/customXml" ds:itemID="{21726B6B-3F20-44A7-846D-173D6EFF62F6}">
-  <ds:schemaRefs>
-    <ds:schemaRef ds:uri="http://schemas.microsoft.com/sharepoint/v3/contenttype/forms"/>
-  </ds:schemaRefs>
-</ds:datastoreItem>
-</file>
-
 <file path=customXml/itemProps3.xml><?xml version="1.0" encoding="utf-8"?>
 <ds:datastoreItem xmlns:ds="http://schemas.openxmlformats.org/officeDocument/2006/customXml" ds:itemID="{BF124C46-FE04-4115-9E73-2187436A7481}">
   <ds:schemaRefs>
+    <ds:schemaRef ds:uri="http://schemas.openxmlformats.org/package/2006/metadata/core-properties"/>
+    <ds:schemaRef ds:uri="http://purl.org/dc/terms/"/>
+    <ds:schemaRef ds:uri="http://schemas.microsoft.com/office/2006/documentManagement/types"/>
     <ds:schemaRef ds:uri="http://schemas.microsoft.com/office/2006/metadata/properties"/>
     <ds:schemaRef ds:uri="dfa80de1-e9bb-4cf2-893d-d06220b3971a"/>
-    <ds:schemaRef ds:uri="http://purl.org/dc/terms/"/>
+    <ds:schemaRef ds:uri="http://schemas.microsoft.com/office/infopath/2007/PartnerControls"/>
+    <ds:schemaRef ds:uri="http://purl.org/dc/elements/1.1/"/>
     <ds:schemaRef ds:uri="98d92101-24da-4498-9971-a24673344bd8"/>
-    <ds:schemaRef ds:uri="http://schemas.microsoft.com/office/2006/documentManagement/types"/>
-    <ds:schemaRef ds:uri="http://schemas.openxmlformats.org/package/2006/metadata/core-properties"/>
-    <ds:schemaRef ds:uri="http://purl.org/dc/elements/1.1/"/>
-    <ds:schemaRef ds:uri="http://schemas.microsoft.com/office/infopath/2007/PartnerControls"/>
     <ds:schemaRef ds:uri="http://www.w3.org/XML/1998/namespace"/>
     <ds:schemaRef ds:uri="http://purl.org/dc/dcmitype/"/>
   </ds:schemaRefs>
@@ -7839,7 +7887,7 @@
 </file>
 
 <file path=customXml/itemProps4.xml><?xml version="1.0" encoding="utf-8"?>
-<ds:datastoreItem xmlns:ds="http://schemas.openxmlformats.org/officeDocument/2006/customXml" ds:itemID="{01A2612F-DE29-4D89-A096-82231EC7E255}">
+<ds:datastoreItem xmlns:ds="http://schemas.openxmlformats.org/officeDocument/2006/customXml" ds:itemID="{5E8AAEAE-51A2-455B-A461-259122843B3F}">
   <ds:schemaRefs>
     <ds:schemaRef ds:uri="http://schemas.openxmlformats.org/officeDocument/2006/bibliography"/>
   </ds:schemaRefs>

</xml_diff>

<commit_message>
Ajout Calcul puissance résistances SMD
1206 >= 3k6 => OK
0805 >= 7k2 => OK
</commit_message>
<xml_diff>
--- a/3-Documents/1438-3500-00-PreTPI.docx
+++ b/3-Documents/1438-3500-00-PreTPI.docx
@@ -3679,10 +3679,267 @@
       <w:r>
         <w:t xml:space="preserve"> Il se monte au PCB grâce à des pieds étamés, et se fixe au composant par un clip (il existe une variante à vis, le 678-39-S un peu moins cher mais actuellement en rupture de stock).  À un prix d’un peu moins de 5CHF par unité, c’est le meilleur compromis que nous avons pu trouver pour ce projet.</w:t>
       </w:r>
+    </w:p>
+    <w:p/>
+    <w:p>
+      <w:pPr>
+        <w:pStyle w:val="Titre3"/>
+      </w:pPr>
+      <w:r>
+        <w:t>Choix de la taille des composants</w:t>
+      </w:r>
+    </w:p>
+    <w:p>
+      <w:r>
+        <w:t xml:space="preserve">Étant donné que le produit n’est pas destiné à être réalisé en plus de 10 exemplaires, il sera entièrement produit à la main et pas de pochoir sera utilisé. </w:t>
+      </w:r>
+      <w:r>
+        <w:t>Certains composants de puissance et connecteurs seront forcément traversant, cependant dans le but d’optimiser l’espace utilisé (déjà que celui-ci sera occupé en partie par deux grands dissipateurs thermique) il semble avisé d’opter pour des composants montés en surface lorsque possible. Cela pose en revanche une question de puissance admissible par les résistances. Vu que la carte sera assemblée à la main, utiliser des résistances SMD de grande taille me parait plus facile. Dans la mesure du possible, on va donc se limiter au résistances de taille 1206 (321,6 métrique) et 0805(2012 métrique). Ces dernières ont une puissance maximale de 0,25 W et 0,125 W respectivement.</w:t>
+      </w:r>
+      <w:r>
+        <w:t xml:space="preserve"> Sachant les formules suivantes :</w:t>
+      </w:r>
+    </w:p>
+    <w:p>
+      <m:oMathPara>
+        <m:oMath>
+          <m:r>
+            <w:rPr>
+              <w:rFonts w:ascii="Cambria Math" w:hAnsi="Cambria Math"/>
+            </w:rPr>
+            <m:t>P=</m:t>
+          </m:r>
+          <m:f>
+            <m:fPr>
+              <m:ctrlPr>
+                <w:rPr>
+                  <w:rFonts w:ascii="Cambria Math" w:hAnsi="Cambria Math"/>
+                  <w:i/>
+                </w:rPr>
+              </m:ctrlPr>
+            </m:fPr>
+            <m:num>
+              <m:sSup>
+                <m:sSupPr>
+                  <m:ctrlPr>
+                    <w:rPr>
+                      <w:rFonts w:ascii="Cambria Math" w:hAnsi="Cambria Math"/>
+                      <w:i/>
+                    </w:rPr>
+                  </m:ctrlPr>
+                </m:sSupPr>
+                <m:e>
+                  <m:r>
+                    <w:rPr>
+                      <w:rFonts w:ascii="Cambria Math" w:hAnsi="Cambria Math"/>
+                    </w:rPr>
+                    <m:t>U</m:t>
+                  </m:r>
+                </m:e>
+                <m:sup>
+                  <m:r>
+                    <w:rPr>
+                      <w:rFonts w:ascii="Cambria Math" w:hAnsi="Cambria Math"/>
+                    </w:rPr>
+                    <m:t>2</m:t>
+                  </m:r>
+                </m:sup>
+              </m:sSup>
+            </m:num>
+            <m:den>
+              <m:r>
+                <w:rPr>
+                  <w:rFonts w:ascii="Cambria Math" w:hAnsi="Cambria Math"/>
+                </w:rPr>
+                <m:t>R</m:t>
+              </m:r>
+            </m:den>
+          </m:f>
+          <m:r>
+            <w:rPr>
+              <w:rFonts w:ascii="Cambria Math" w:hAnsi="Cambria Math"/>
+            </w:rPr>
+            <m:t>⟺R=</m:t>
+          </m:r>
+          <m:f>
+            <m:fPr>
+              <m:ctrlPr>
+                <w:rPr>
+                  <w:rFonts w:ascii="Cambria Math" w:hAnsi="Cambria Math"/>
+                  <w:i/>
+                </w:rPr>
+              </m:ctrlPr>
+            </m:fPr>
+            <m:num>
+              <m:sSup>
+                <m:sSupPr>
+                  <m:ctrlPr>
+                    <w:rPr>
+                      <w:rFonts w:ascii="Cambria Math" w:hAnsi="Cambria Math"/>
+                      <w:i/>
+                    </w:rPr>
+                  </m:ctrlPr>
+                </m:sSupPr>
+                <m:e>
+                  <m:r>
+                    <w:rPr>
+                      <w:rFonts w:ascii="Cambria Math" w:hAnsi="Cambria Math"/>
+                    </w:rPr>
+                    <m:t>U</m:t>
+                  </m:r>
+                </m:e>
+                <m:sup>
+                  <m:r>
+                    <w:rPr>
+                      <w:rFonts w:ascii="Cambria Math" w:hAnsi="Cambria Math"/>
+                    </w:rPr>
+                    <m:t>2</m:t>
+                  </m:r>
+                </m:sup>
+              </m:sSup>
+            </m:num>
+            <m:den>
+              <m:r>
+                <w:rPr>
+                  <w:rFonts w:ascii="Cambria Math" w:hAnsi="Cambria Math"/>
+                </w:rPr>
+                <m:t>P</m:t>
+              </m:r>
+            </m:den>
+          </m:f>
+        </m:oMath>
+      </m:oMathPara>
+    </w:p>
+    <w:p>
+      <w:r>
+        <w:t>Sachant que la tension opérationnelle de notre système est de 30V, on peut donc calculer pour des puissances de 0,25 et 0,125W les valeurs de résistances au-delà de laquelle on sait qu’elle ne dépassera jamais sa puissance maximale lors d’une utilisation standard.</w:t>
+      </w:r>
       <w:bookmarkStart w:id="6" w:name="_GoBack"/>
       <w:bookmarkEnd w:id="6"/>
     </w:p>
-    <w:p/>
+    <w:p>
+      <m:oMathPara>
+        <m:oMath>
+          <m:f>
+            <m:fPr>
+              <m:ctrlPr>
+                <w:rPr>
+                  <w:rFonts w:ascii="Cambria Math" w:hAnsi="Cambria Math"/>
+                  <w:i/>
+                </w:rPr>
+              </m:ctrlPr>
+            </m:fPr>
+            <m:num>
+              <m:sSup>
+                <m:sSupPr>
+                  <m:ctrlPr>
+                    <w:rPr>
+                      <w:rFonts w:ascii="Cambria Math" w:hAnsi="Cambria Math"/>
+                      <w:i/>
+                    </w:rPr>
+                  </m:ctrlPr>
+                </m:sSupPr>
+                <m:e>
+                  <m:r>
+                    <w:rPr>
+                      <w:rFonts w:ascii="Cambria Math" w:hAnsi="Cambria Math"/>
+                    </w:rPr>
+                    <m:t>30</m:t>
+                  </m:r>
+                </m:e>
+                <m:sup>
+                  <m:r>
+                    <w:rPr>
+                      <w:rFonts w:ascii="Cambria Math" w:hAnsi="Cambria Math"/>
+                    </w:rPr>
+                    <m:t>2</m:t>
+                  </m:r>
+                </m:sup>
+              </m:sSup>
+            </m:num>
+            <m:den>
+              <m:r>
+                <w:rPr>
+                  <w:rFonts w:ascii="Cambria Math" w:hAnsi="Cambria Math"/>
+                </w:rPr>
+                <m:t>0,25</m:t>
+              </m:r>
+            </m:den>
+          </m:f>
+          <m:r>
+            <w:rPr>
+              <w:rFonts w:ascii="Cambria Math" w:hAnsi="Cambria Math"/>
+            </w:rPr>
+            <m:t>=3600Ω</m:t>
+          </m:r>
+          <m:r>
+            <w:rPr>
+              <w:rFonts w:ascii="Cambria Math" w:hAnsi="Cambria Math"/>
+            </w:rPr>
+            <w:br/>
+          </m:r>
+        </m:oMath>
+        <m:oMath>
+          <m:f>
+            <m:fPr>
+              <m:ctrlPr>
+                <w:rPr>
+                  <w:rFonts w:ascii="Cambria Math" w:hAnsi="Cambria Math"/>
+                  <w:i/>
+                </w:rPr>
+              </m:ctrlPr>
+            </m:fPr>
+            <m:num>
+              <m:sSup>
+                <m:sSupPr>
+                  <m:ctrlPr>
+                    <w:rPr>
+                      <w:rFonts w:ascii="Cambria Math" w:hAnsi="Cambria Math"/>
+                      <w:i/>
+                    </w:rPr>
+                  </m:ctrlPr>
+                </m:sSupPr>
+                <m:e>
+                  <m:r>
+                    <w:rPr>
+                      <w:rFonts w:ascii="Cambria Math" w:hAnsi="Cambria Math"/>
+                    </w:rPr>
+                    <m:t>30</m:t>
+                  </m:r>
+                </m:e>
+                <m:sup>
+                  <m:r>
+                    <w:rPr>
+                      <w:rFonts w:ascii="Cambria Math" w:hAnsi="Cambria Math"/>
+                    </w:rPr>
+                    <m:t>2</m:t>
+                  </m:r>
+                </m:sup>
+              </m:sSup>
+            </m:num>
+            <m:den>
+              <m:r>
+                <w:rPr>
+                  <w:rFonts w:ascii="Cambria Math" w:hAnsi="Cambria Math"/>
+                </w:rPr>
+                <m:t>0125</m:t>
+              </m:r>
+            </m:den>
+          </m:f>
+          <m:r>
+            <w:rPr>
+              <w:rFonts w:ascii="Cambria Math" w:hAnsi="Cambria Math"/>
+            </w:rPr>
+            <m:t>=7200Ω</m:t>
+          </m:r>
+        </m:oMath>
+      </m:oMathPara>
+    </w:p>
+    <w:p>
+      <w:r>
+        <w:t>Pour les résistances en dessous de ces valeurs il faudra procéder à un dimensionnement complet.</w:t>
+      </w:r>
+    </w:p>
     <w:p>
       <w:pPr>
         <w:pStyle w:val="Titre1"/>
@@ -3936,6 +4193,7 @@
       </w:pPr>
       <w:bookmarkStart w:id="25" w:name="_Toc33883004"/>
       <w:r>
+        <w:lastRenderedPageBreak/>
         <w:t>Évaluation du projet</w:t>
       </w:r>
       <w:bookmarkEnd w:id="25"/>
@@ -4214,7 +4472,7 @@
         <w:sz w:val="18"/>
         <w:szCs w:val="18"/>
       </w:rPr>
-      <w:t>3</w:t>
+      <w:t>4</w:t>
     </w:r>
     <w:r>
       <w:rPr>
@@ -4263,7 +4521,7 @@
         <w:sz w:val="18"/>
         <w:szCs w:val="18"/>
       </w:rPr>
-      <w:t>5</w:t>
+      <w:t>6</w:t>
     </w:r>
     <w:r>
       <w:rPr>
@@ -4534,7 +4792,7 @@
               <w:sz w:val="18"/>
               <w:szCs w:val="18"/>
             </w:rPr>
-            <w:t>5</w:t>
+            <w:t>6</w:t>
           </w:r>
           <w:r>
             <w:rPr>
@@ -7288,6 +7546,16 @@
       <w:contextualSpacing/>
     </w:pPr>
   </w:style>
+  <w:style w:type="character" w:styleId="Textedelespacerserv">
+    <w:name w:val="Placeholder Text"/>
+    <w:basedOn w:val="Policepardfaut"/>
+    <w:uiPriority w:val="99"/>
+    <w:semiHidden/>
+    <w:rsid w:val="00290604"/>
+    <w:rPr>
+      <w:color w:val="808080"/>
+    </w:rPr>
+  </w:style>
 </w:styles>
 </file>
 
@@ -7887,7 +8155,7 @@
 </file>
 
 <file path=customXml/itemProps4.xml><?xml version="1.0" encoding="utf-8"?>
-<ds:datastoreItem xmlns:ds="http://schemas.openxmlformats.org/officeDocument/2006/customXml" ds:itemID="{5E8AAEAE-51A2-455B-A461-259122843B3F}">
+<ds:datastoreItem xmlns:ds="http://schemas.openxmlformats.org/officeDocument/2006/customXml" ds:itemID="{811F232F-1FAF-4C72-ACC8-63F3CD5E0537}">
   <ds:schemaRefs>
     <ds:schemaRef ds:uri="http://schemas.openxmlformats.org/officeDocument/2006/bibliography"/>
   </ds:schemaRefs>

</xml_diff>

<commit_message>
Fini dimentionnement pot 555
</commit_message>
<xml_diff>
--- a/3-Documents/1438-3500-00-PreTPI.docx
+++ b/3-Documents/1438-3500-00-PreTPI.docx
@@ -3814,8 +3814,6 @@
       <w:r>
         <w:t>Sachant que la tension opérationnelle de notre système est de 30V, on peut donc calculer pour des puissances de 0,25 et 0,125W les valeurs de résistances au-delà de laquelle on sait qu’elle ne dépassera jamais sa puissance maximale lors d’une utilisation standard.</w:t>
       </w:r>
-      <w:bookmarkStart w:id="6" w:name="_GoBack"/>
-      <w:bookmarkEnd w:id="6"/>
     </w:p>
     <w:p>
       <m:oMathPara>
@@ -3873,6 +3871,9 @@
             <m:t>=3600Ω</m:t>
           </m:r>
           <m:r>
+            <m:rPr>
+              <m:sty m:val="p"/>
+            </m:rPr>
             <w:rPr>
               <w:rFonts w:ascii="Cambria Math" w:hAnsi="Cambria Math"/>
             </w:rPr>
@@ -3942,6 +3943,1939 @@
     </w:p>
     <w:p>
       <w:pPr>
+        <w:pStyle w:val="Titre3"/>
+      </w:pPr>
+      <w:r>
+        <w:t>Choix du potentiomètre du TLC555</w:t>
+      </w:r>
+    </w:p>
+    <w:p>
+      <w:r>
+        <w:t>Le schéma d’Elektor Viens avec une résistance simple de 150K et d’un condensateur de 100nF. Le schéma n’utilise pas la patte décharge du 555 mais sa sortie, pour avoir un largeur d’impulsion de 50% sans court-circuiter l’alimentation. En utilisant la formule du 555 suivante, on peut calculer la fréquence sélectionnée par les composants choisis.</w:t>
+      </w:r>
+    </w:p>
+    <w:p>
+      <m:oMathPara>
+        <m:oMath>
+          <m:r>
+            <m:rPr>
+              <m:sty m:val="p"/>
+            </m:rPr>
+            <w:rPr>
+              <w:rFonts w:ascii="Cambria Math" w:hAnsi="Cambria Math"/>
+            </w:rPr>
+            <m:t xml:space="preserve">frequency </m:t>
+          </m:r>
+          <m:r>
+            <m:rPr>
+              <m:sty m:val="p"/>
+            </m:rPr>
+            <w:rPr>
+              <w:rFonts w:ascii="Cambria Math" w:hAnsi="Cambria Math"/>
+            </w:rPr>
+            <m:t>≈</m:t>
+          </m:r>
+          <m:f>
+            <m:fPr>
+              <m:ctrlPr>
+                <w:rPr>
+                  <w:rFonts w:ascii="Cambria Math" w:hAnsi="Cambria Math"/>
+                </w:rPr>
+              </m:ctrlPr>
+            </m:fPr>
+            <m:num>
+              <m:r>
+                <w:rPr>
+                  <w:rFonts w:ascii="Cambria Math" w:hAnsi="Cambria Math"/>
+                </w:rPr>
+                <m:t>1,44</m:t>
+              </m:r>
+            </m:num>
+            <m:den>
+              <m:r>
+                <w:rPr>
+                  <w:rFonts w:ascii="Cambria Math" w:hAnsi="Cambria Math"/>
+                </w:rPr>
+                <m:t>2*R*C</m:t>
+              </m:r>
+            </m:den>
+          </m:f>
+        </m:oMath>
+      </m:oMathPara>
+    </w:p>
+    <w:p>
+      <w:r>
+        <w:t xml:space="preserve">Dans ce cas on aurait donc une fréquence 48Hz. C’est une fréquence pratique pour analyser la qualité d’une alimentation, car la charge sera active pendant environ une demi-période du réseau, et du au petit décalage la synchronisation entre la charge et le réseau vont </w:t>
+      </w:r>
+      <w:r>
+        <w:t>petit à petit se décaler, ce qui permet d’observer le comportement de l’alimentation en fonction du décalage de phase de la charge.</w:t>
+      </w:r>
+    </w:p>
+    <w:p/>
+    <w:p>
+      <w:r>
+        <w:t>Dans notre cas, il est demandé d’adapter ce système pour pouvoir être ajusté dans une plage de 40Hz à 1kHz. J’ai donc choisi d’utiliser un potentiomètre en série avec une résistance (pour éviter que quand le potentiomètre approche son minimum, la fréquence tende hyperboliquement vers l’infini car le terme au dénominateur s’approcherait de zéro.</w:t>
+      </w:r>
+    </w:p>
+    <w:p/>
+    <w:p>
+      <w:r>
+        <w:t>Cependant, il faut aussi faire attention aux tolérances du condensateur, du potentiomètre et de la résistance. Il faut aussi prendre en compte que le curseur du potentiomètre ne peut pas non plus parcourir 100% de la bande résistive qui le compose, et qu’il faut donc considérer que le potentiomètre ne peut varier qu’entre 1% et 99% de sa valeur.</w:t>
+      </w:r>
+    </w:p>
+    <w:p/>
+    <w:p>
+      <w:r>
+        <w:t>En utilisant un tableur, j’ai pu facilement calculer en direct les fréquences garanties en fonction de ces divers facteurs.</w:t>
+      </w:r>
+    </w:p>
+    <w:tbl>
+      <w:tblPr>
+        <w:tblStyle w:val="Tableausimple1"/>
+        <w:tblW w:w="6520" w:type="dxa"/>
+        <w:tblLook w:val="04A0" w:firstRow="1" w:lastRow="0" w:firstColumn="1" w:lastColumn="0" w:noHBand="0" w:noVBand="1"/>
+      </w:tblPr>
+      <w:tblGrid>
+        <w:gridCol w:w="2920"/>
+        <w:gridCol w:w="1276"/>
+        <w:gridCol w:w="1200"/>
+        <w:gridCol w:w="1200"/>
+      </w:tblGrid>
+      <w:tr>
+        <w:trPr>
+          <w:cnfStyle w:val="100000000000" w:firstRow="1" w:lastRow="0" w:firstColumn="0" w:lastColumn="0" w:oddVBand="0" w:evenVBand="0" w:oddHBand="0" w:evenHBand="0" w:firstRowFirstColumn="0" w:firstRowLastColumn="0" w:lastRowFirstColumn="0" w:lastRowLastColumn="0"/>
+          <w:trHeight w:val="300"/>
+        </w:trPr>
+        <w:tc>
+          <w:tcPr>
+            <w:cnfStyle w:val="001000000000" w:firstRow="0" w:lastRow="0" w:firstColumn="1" w:lastColumn="0" w:oddVBand="0" w:evenVBand="0" w:oddHBand="0" w:evenHBand="0" w:firstRowFirstColumn="0" w:firstRowLastColumn="0" w:lastRowFirstColumn="0" w:lastRowLastColumn="0"/>
+            <w:tcW w:w="2920" w:type="dxa"/>
+            <w:noWrap/>
+            <w:hideMark/>
+          </w:tcPr>
+          <w:p>
+            <w:pPr>
+              <w:rPr>
+                <w:rFonts w:ascii="Calibri" w:hAnsi="Calibri" w:cs="Calibri"/>
+                <w:color w:val="000000"/>
+                <w:lang w:val="fr-CH" w:eastAsia="fr-CH"/>
+              </w:rPr>
+            </w:pPr>
+            <w:r>
+              <w:rPr>
+                <w:rFonts w:ascii="Calibri" w:hAnsi="Calibri" w:cs="Calibri"/>
+                <w:color w:val="000000"/>
+                <w:lang w:val="fr-CH" w:eastAsia="fr-CH"/>
+              </w:rPr>
+              <w:t>Condensateur</w:t>
+            </w:r>
+          </w:p>
+        </w:tc>
+        <w:tc>
+          <w:tcPr>
+            <w:tcW w:w="1200" w:type="dxa"/>
+            <w:noWrap/>
+            <w:hideMark/>
+          </w:tcPr>
+          <w:p>
+            <w:pPr>
+              <w:jc w:val="right"/>
+              <w:cnfStyle w:val="100000000000" w:firstRow="1" w:lastRow="0" w:firstColumn="0" w:lastColumn="0" w:oddVBand="0" w:evenVBand="0" w:oddHBand="0" w:evenHBand="0" w:firstRowFirstColumn="0" w:firstRowLastColumn="0" w:lastRowFirstColumn="0" w:lastRowLastColumn="0"/>
+              <w:rPr>
+                <w:rFonts w:ascii="Calibri" w:hAnsi="Calibri" w:cs="Calibri"/>
+                <w:b w:val="0"/>
+                <w:color w:val="000000"/>
+                <w:lang w:val="fr-CH" w:eastAsia="fr-CH"/>
+              </w:rPr>
+            </w:pPr>
+            <w:r>
+              <w:rPr>
+                <w:rFonts w:ascii="Calibri" w:hAnsi="Calibri" w:cs="Calibri"/>
+                <w:b w:val="0"/>
+                <w:color w:val="000000"/>
+                <w:lang w:val="fr-CH" w:eastAsia="fr-CH"/>
+              </w:rPr>
+              <w:t>1.</w:t>
+            </w:r>
+            <w:r>
+              <w:rPr>
+                <w:rFonts w:ascii="Calibri" w:hAnsi="Calibri" w:cs="Calibri"/>
+                <w:b w:val="0"/>
+                <w:color w:val="000000"/>
+                <w:lang w:val="fr-CH" w:eastAsia="fr-CH"/>
+              </w:rPr>
+              <w:t>00E-0</w:t>
+            </w:r>
+            <w:r>
+              <w:rPr>
+                <w:rFonts w:ascii="Calibri" w:hAnsi="Calibri" w:cs="Calibri"/>
+                <w:b w:val="0"/>
+                <w:color w:val="000000"/>
+                <w:lang w:val="fr-CH" w:eastAsia="fr-CH"/>
+              </w:rPr>
+              <w:t>7</w:t>
+            </w:r>
+          </w:p>
+        </w:tc>
+        <w:tc>
+          <w:tcPr>
+            <w:tcW w:w="1200" w:type="dxa"/>
+            <w:noWrap/>
+            <w:hideMark/>
+          </w:tcPr>
+          <w:p>
+            <w:pPr>
+              <w:cnfStyle w:val="100000000000" w:firstRow="1" w:lastRow="0" w:firstColumn="0" w:lastColumn="0" w:oddVBand="0" w:evenVBand="0" w:oddHBand="0" w:evenHBand="0" w:firstRowFirstColumn="0" w:firstRowLastColumn="0" w:lastRowFirstColumn="0" w:lastRowLastColumn="0"/>
+              <w:rPr>
+                <w:rFonts w:ascii="Calibri" w:hAnsi="Calibri" w:cs="Calibri"/>
+                <w:b w:val="0"/>
+                <w:color w:val="000000"/>
+                <w:lang w:val="fr-CH" w:eastAsia="fr-CH"/>
+              </w:rPr>
+            </w:pPr>
+            <w:r>
+              <w:rPr>
+                <w:rFonts w:ascii="Calibri" w:hAnsi="Calibri" w:cs="Calibri"/>
+                <w:b w:val="0"/>
+                <w:color w:val="000000"/>
+                <w:lang w:val="fr-CH" w:eastAsia="fr-CH"/>
+              </w:rPr>
+              <w:t>Tolérance</w:t>
+            </w:r>
+          </w:p>
+        </w:tc>
+        <w:tc>
+          <w:tcPr>
+            <w:tcW w:w="1200" w:type="dxa"/>
+            <w:noWrap/>
+            <w:hideMark/>
+          </w:tcPr>
+          <w:p>
+            <w:pPr>
+              <w:jc w:val="right"/>
+              <w:cnfStyle w:val="100000000000" w:firstRow="1" w:lastRow="0" w:firstColumn="0" w:lastColumn="0" w:oddVBand="0" w:evenVBand="0" w:oddHBand="0" w:evenHBand="0" w:firstRowFirstColumn="0" w:firstRowLastColumn="0" w:lastRowFirstColumn="0" w:lastRowLastColumn="0"/>
+              <w:rPr>
+                <w:rFonts w:ascii="Calibri" w:hAnsi="Calibri" w:cs="Calibri"/>
+                <w:b w:val="0"/>
+                <w:color w:val="000000"/>
+                <w:lang w:val="fr-CH" w:eastAsia="fr-CH"/>
+              </w:rPr>
+            </w:pPr>
+            <w:r>
+              <w:rPr>
+                <w:rFonts w:ascii="Calibri" w:hAnsi="Calibri" w:cs="Calibri"/>
+                <w:b w:val="0"/>
+                <w:color w:val="000000"/>
+                <w:lang w:val="fr-CH" w:eastAsia="fr-CH"/>
+              </w:rPr>
+              <w:t>10%</w:t>
+            </w:r>
+          </w:p>
+        </w:tc>
+      </w:tr>
+      <w:tr>
+        <w:trPr>
+          <w:cnfStyle w:val="000000100000" w:firstRow="0" w:lastRow="0" w:firstColumn="0" w:lastColumn="0" w:oddVBand="0" w:evenVBand="0" w:oddHBand="1" w:evenHBand="0" w:firstRowFirstColumn="0" w:firstRowLastColumn="0" w:lastRowFirstColumn="0" w:lastRowLastColumn="0"/>
+          <w:trHeight w:val="300"/>
+        </w:trPr>
+        <w:tc>
+          <w:tcPr>
+            <w:cnfStyle w:val="001000000000" w:firstRow="0" w:lastRow="0" w:firstColumn="1" w:lastColumn="0" w:oddVBand="0" w:evenVBand="0" w:oddHBand="0" w:evenHBand="0" w:firstRowFirstColumn="0" w:firstRowLastColumn="0" w:lastRowFirstColumn="0" w:lastRowLastColumn="0"/>
+            <w:tcW w:w="2920" w:type="dxa"/>
+            <w:noWrap/>
+            <w:hideMark/>
+          </w:tcPr>
+          <w:p>
+            <w:pPr>
+              <w:rPr>
+                <w:rFonts w:ascii="Calibri" w:hAnsi="Calibri" w:cs="Calibri"/>
+                <w:color w:val="000000"/>
+                <w:lang w:val="fr-CH" w:eastAsia="fr-CH"/>
+              </w:rPr>
+            </w:pPr>
+            <w:r>
+              <w:rPr>
+                <w:rFonts w:ascii="Calibri" w:hAnsi="Calibri" w:cs="Calibri"/>
+                <w:color w:val="000000"/>
+                <w:lang w:val="fr-CH" w:eastAsia="fr-CH"/>
+              </w:rPr>
+              <w:t>Potentiomètre</w:t>
+            </w:r>
+          </w:p>
+        </w:tc>
+        <w:tc>
+          <w:tcPr>
+            <w:tcW w:w="1200" w:type="dxa"/>
+            <w:noWrap/>
+            <w:hideMark/>
+          </w:tcPr>
+          <w:p>
+            <w:pPr>
+              <w:jc w:val="right"/>
+              <w:cnfStyle w:val="000000100000" w:firstRow="0" w:lastRow="0" w:firstColumn="0" w:lastColumn="0" w:oddVBand="0" w:evenVBand="0" w:oddHBand="1" w:evenHBand="0" w:firstRowFirstColumn="0" w:firstRowLastColumn="0" w:lastRowFirstColumn="0" w:lastRowLastColumn="0"/>
+              <w:rPr>
+                <w:rFonts w:ascii="Calibri" w:hAnsi="Calibri" w:cs="Calibri"/>
+                <w:color w:val="000000"/>
+                <w:lang w:val="fr-CH" w:eastAsia="fr-CH"/>
+              </w:rPr>
+            </w:pPr>
+            <w:r>
+              <w:rPr>
+                <w:rFonts w:ascii="Calibri" w:hAnsi="Calibri" w:cs="Calibri"/>
+                <w:color w:val="000000"/>
+                <w:lang w:val="fr-CH" w:eastAsia="fr-CH"/>
+              </w:rPr>
+              <w:t>250000</w:t>
+            </w:r>
+          </w:p>
+        </w:tc>
+        <w:tc>
+          <w:tcPr>
+            <w:tcW w:w="1200" w:type="dxa"/>
+            <w:noWrap/>
+            <w:hideMark/>
+          </w:tcPr>
+          <w:p>
+            <w:pPr>
+              <w:cnfStyle w:val="000000100000" w:firstRow="0" w:lastRow="0" w:firstColumn="0" w:lastColumn="0" w:oddVBand="0" w:evenVBand="0" w:oddHBand="1" w:evenHBand="0" w:firstRowFirstColumn="0" w:firstRowLastColumn="0" w:lastRowFirstColumn="0" w:lastRowLastColumn="0"/>
+              <w:rPr>
+                <w:rFonts w:ascii="Calibri" w:hAnsi="Calibri" w:cs="Calibri"/>
+                <w:color w:val="000000"/>
+                <w:lang w:val="fr-CH" w:eastAsia="fr-CH"/>
+              </w:rPr>
+            </w:pPr>
+            <w:r>
+              <w:rPr>
+                <w:rFonts w:ascii="Calibri" w:hAnsi="Calibri" w:cs="Calibri"/>
+                <w:color w:val="000000"/>
+                <w:lang w:val="fr-CH" w:eastAsia="fr-CH"/>
+              </w:rPr>
+              <w:t>Tolérance</w:t>
+            </w:r>
+          </w:p>
+        </w:tc>
+        <w:tc>
+          <w:tcPr>
+            <w:tcW w:w="1200" w:type="dxa"/>
+            <w:noWrap/>
+            <w:hideMark/>
+          </w:tcPr>
+          <w:p>
+            <w:pPr>
+              <w:jc w:val="right"/>
+              <w:cnfStyle w:val="000000100000" w:firstRow="0" w:lastRow="0" w:firstColumn="0" w:lastColumn="0" w:oddVBand="0" w:evenVBand="0" w:oddHBand="1" w:evenHBand="0" w:firstRowFirstColumn="0" w:firstRowLastColumn="0" w:lastRowFirstColumn="0" w:lastRowLastColumn="0"/>
+              <w:rPr>
+                <w:rFonts w:ascii="Calibri" w:hAnsi="Calibri" w:cs="Calibri"/>
+                <w:color w:val="000000"/>
+                <w:lang w:val="fr-CH" w:eastAsia="fr-CH"/>
+              </w:rPr>
+            </w:pPr>
+            <w:r>
+              <w:rPr>
+                <w:rFonts w:ascii="Calibri" w:hAnsi="Calibri" w:cs="Calibri"/>
+                <w:color w:val="000000"/>
+                <w:lang w:val="fr-CH" w:eastAsia="fr-CH"/>
+              </w:rPr>
+              <w:t>10%</w:t>
+            </w:r>
+          </w:p>
+        </w:tc>
+      </w:tr>
+      <w:tr>
+        <w:trPr>
+          <w:trHeight w:val="300"/>
+        </w:trPr>
+        <w:tc>
+          <w:tcPr>
+            <w:cnfStyle w:val="001000000000" w:firstRow="0" w:lastRow="0" w:firstColumn="1" w:lastColumn="0" w:oddVBand="0" w:evenVBand="0" w:oddHBand="0" w:evenHBand="0" w:firstRowFirstColumn="0" w:firstRowLastColumn="0" w:lastRowFirstColumn="0" w:lastRowLastColumn="0"/>
+            <w:tcW w:w="2920" w:type="dxa"/>
+            <w:noWrap/>
+            <w:hideMark/>
+          </w:tcPr>
+          <w:p>
+            <w:pPr>
+              <w:rPr>
+                <w:rFonts w:ascii="Calibri" w:hAnsi="Calibri" w:cs="Calibri"/>
+                <w:color w:val="000000"/>
+                <w:lang w:val="fr-CH" w:eastAsia="fr-CH"/>
+              </w:rPr>
+            </w:pPr>
+            <w:r>
+              <w:rPr>
+                <w:rFonts w:ascii="Calibri" w:hAnsi="Calibri" w:cs="Calibri"/>
+                <w:color w:val="000000"/>
+                <w:lang w:val="fr-CH" w:eastAsia="fr-CH"/>
+              </w:rPr>
+              <w:t>Résistance</w:t>
+            </w:r>
+          </w:p>
+        </w:tc>
+        <w:tc>
+          <w:tcPr>
+            <w:tcW w:w="1200" w:type="dxa"/>
+            <w:noWrap/>
+            <w:hideMark/>
+          </w:tcPr>
+          <w:p>
+            <w:pPr>
+              <w:jc w:val="right"/>
+              <w:cnfStyle w:val="000000000000" w:firstRow="0" w:lastRow="0" w:firstColumn="0" w:lastColumn="0" w:oddVBand="0" w:evenVBand="0" w:oddHBand="0" w:evenHBand="0" w:firstRowFirstColumn="0" w:firstRowLastColumn="0" w:lastRowFirstColumn="0" w:lastRowLastColumn="0"/>
+              <w:rPr>
+                <w:rFonts w:ascii="Calibri" w:hAnsi="Calibri" w:cs="Calibri"/>
+                <w:color w:val="000000"/>
+                <w:lang w:val="fr-CH" w:eastAsia="fr-CH"/>
+              </w:rPr>
+            </w:pPr>
+            <w:r>
+              <w:rPr>
+                <w:rFonts w:ascii="Calibri" w:hAnsi="Calibri" w:cs="Calibri"/>
+                <w:color w:val="000000"/>
+                <w:lang w:val="fr-CH" w:eastAsia="fr-CH"/>
+              </w:rPr>
+              <w:t>1000</w:t>
+            </w:r>
+          </w:p>
+        </w:tc>
+        <w:tc>
+          <w:tcPr>
+            <w:tcW w:w="1200" w:type="dxa"/>
+            <w:noWrap/>
+            <w:hideMark/>
+          </w:tcPr>
+          <w:p>
+            <w:pPr>
+              <w:cnfStyle w:val="000000000000" w:firstRow="0" w:lastRow="0" w:firstColumn="0" w:lastColumn="0" w:oddVBand="0" w:evenVBand="0" w:oddHBand="0" w:evenHBand="0" w:firstRowFirstColumn="0" w:firstRowLastColumn="0" w:lastRowFirstColumn="0" w:lastRowLastColumn="0"/>
+              <w:rPr>
+                <w:rFonts w:ascii="Calibri" w:hAnsi="Calibri" w:cs="Calibri"/>
+                <w:color w:val="000000"/>
+                <w:lang w:val="fr-CH" w:eastAsia="fr-CH"/>
+              </w:rPr>
+            </w:pPr>
+            <w:r>
+              <w:rPr>
+                <w:rFonts w:ascii="Calibri" w:hAnsi="Calibri" w:cs="Calibri"/>
+                <w:color w:val="000000"/>
+                <w:lang w:val="fr-CH" w:eastAsia="fr-CH"/>
+              </w:rPr>
+              <w:t>Tolérance</w:t>
+            </w:r>
+          </w:p>
+        </w:tc>
+        <w:tc>
+          <w:tcPr>
+            <w:tcW w:w="1200" w:type="dxa"/>
+            <w:noWrap/>
+            <w:hideMark/>
+          </w:tcPr>
+          <w:p>
+            <w:pPr>
+              <w:jc w:val="right"/>
+              <w:cnfStyle w:val="000000000000" w:firstRow="0" w:lastRow="0" w:firstColumn="0" w:lastColumn="0" w:oddVBand="0" w:evenVBand="0" w:oddHBand="0" w:evenHBand="0" w:firstRowFirstColumn="0" w:firstRowLastColumn="0" w:lastRowFirstColumn="0" w:lastRowLastColumn="0"/>
+              <w:rPr>
+                <w:rFonts w:ascii="Calibri" w:hAnsi="Calibri" w:cs="Calibri"/>
+                <w:color w:val="000000"/>
+                <w:lang w:val="fr-CH" w:eastAsia="fr-CH"/>
+              </w:rPr>
+            </w:pPr>
+            <w:r>
+              <w:rPr>
+                <w:rFonts w:ascii="Calibri" w:hAnsi="Calibri" w:cs="Calibri"/>
+                <w:color w:val="000000"/>
+                <w:lang w:val="fr-CH" w:eastAsia="fr-CH"/>
+              </w:rPr>
+              <w:t>1%</w:t>
+            </w:r>
+          </w:p>
+        </w:tc>
+      </w:tr>
+      <w:tr>
+        <w:trPr>
+          <w:cnfStyle w:val="000000100000" w:firstRow="0" w:lastRow="0" w:firstColumn="0" w:lastColumn="0" w:oddVBand="0" w:evenVBand="0" w:oddHBand="1" w:evenHBand="0" w:firstRowFirstColumn="0" w:firstRowLastColumn="0" w:lastRowFirstColumn="0" w:lastRowLastColumn="0"/>
+          <w:trHeight w:val="300"/>
+        </w:trPr>
+        <w:tc>
+          <w:tcPr>
+            <w:cnfStyle w:val="001000000000" w:firstRow="0" w:lastRow="0" w:firstColumn="1" w:lastColumn="0" w:oddVBand="0" w:evenVBand="0" w:oddHBand="0" w:evenHBand="0" w:firstRowFirstColumn="0" w:firstRowLastColumn="0" w:lastRowFirstColumn="0" w:lastRowLastColumn="0"/>
+            <w:tcW w:w="2920" w:type="dxa"/>
+            <w:noWrap/>
+            <w:hideMark/>
+          </w:tcPr>
+          <w:p>
+            <w:pPr>
+              <w:jc w:val="right"/>
+              <w:rPr>
+                <w:rFonts w:ascii="Calibri" w:hAnsi="Calibri" w:cs="Calibri"/>
+                <w:color w:val="000000"/>
+                <w:lang w:val="fr-CH" w:eastAsia="fr-CH"/>
+              </w:rPr>
+            </w:pPr>
+          </w:p>
+        </w:tc>
+        <w:tc>
+          <w:tcPr>
+            <w:tcW w:w="1200" w:type="dxa"/>
+            <w:noWrap/>
+            <w:hideMark/>
+          </w:tcPr>
+          <w:p>
+            <w:pPr>
+              <w:cnfStyle w:val="000000100000" w:firstRow="0" w:lastRow="0" w:firstColumn="0" w:lastColumn="0" w:oddVBand="0" w:evenVBand="0" w:oddHBand="1" w:evenHBand="0" w:firstRowFirstColumn="0" w:firstRowLastColumn="0" w:lastRowFirstColumn="0" w:lastRowLastColumn="0"/>
+              <w:rPr>
+                <w:rFonts w:ascii="Times New Roman" w:hAnsi="Times New Roman" w:cs="Times New Roman"/>
+                <w:sz w:val="20"/>
+                <w:szCs w:val="20"/>
+                <w:lang w:val="fr-CH" w:eastAsia="fr-CH"/>
+              </w:rPr>
+            </w:pPr>
+          </w:p>
+        </w:tc>
+        <w:tc>
+          <w:tcPr>
+            <w:tcW w:w="1200" w:type="dxa"/>
+            <w:noWrap/>
+            <w:hideMark/>
+          </w:tcPr>
+          <w:p>
+            <w:pPr>
+              <w:cnfStyle w:val="000000100000" w:firstRow="0" w:lastRow="0" w:firstColumn="0" w:lastColumn="0" w:oddVBand="0" w:evenVBand="0" w:oddHBand="1" w:evenHBand="0" w:firstRowFirstColumn="0" w:firstRowLastColumn="0" w:lastRowFirstColumn="0" w:lastRowLastColumn="0"/>
+              <w:rPr>
+                <w:rFonts w:ascii="Times New Roman" w:hAnsi="Times New Roman" w:cs="Times New Roman"/>
+                <w:sz w:val="20"/>
+                <w:szCs w:val="20"/>
+                <w:lang w:val="fr-CH" w:eastAsia="fr-CH"/>
+              </w:rPr>
+            </w:pPr>
+          </w:p>
+        </w:tc>
+        <w:tc>
+          <w:tcPr>
+            <w:tcW w:w="1200" w:type="dxa"/>
+            <w:noWrap/>
+            <w:hideMark/>
+          </w:tcPr>
+          <w:p>
+            <w:pPr>
+              <w:cnfStyle w:val="000000100000" w:firstRow="0" w:lastRow="0" w:firstColumn="0" w:lastColumn="0" w:oddVBand="0" w:evenVBand="0" w:oddHBand="1" w:evenHBand="0" w:firstRowFirstColumn="0" w:firstRowLastColumn="0" w:lastRowFirstColumn="0" w:lastRowLastColumn="0"/>
+              <w:rPr>
+                <w:rFonts w:ascii="Times New Roman" w:hAnsi="Times New Roman" w:cs="Times New Roman"/>
+                <w:sz w:val="20"/>
+                <w:szCs w:val="20"/>
+                <w:lang w:val="fr-CH" w:eastAsia="fr-CH"/>
+              </w:rPr>
+            </w:pPr>
+          </w:p>
+        </w:tc>
+      </w:tr>
+      <w:tr>
+        <w:trPr>
+          <w:trHeight w:val="300"/>
+        </w:trPr>
+        <w:tc>
+          <w:tcPr>
+            <w:cnfStyle w:val="001000000000" w:firstRow="0" w:lastRow="0" w:firstColumn="1" w:lastColumn="0" w:oddVBand="0" w:evenVBand="0" w:oddHBand="0" w:evenHBand="0" w:firstRowFirstColumn="0" w:firstRowLastColumn="0" w:lastRowFirstColumn="0" w:lastRowLastColumn="0"/>
+            <w:tcW w:w="2920" w:type="dxa"/>
+            <w:noWrap/>
+            <w:hideMark/>
+          </w:tcPr>
+          <w:p>
+            <w:pPr>
+              <w:rPr>
+                <w:rFonts w:ascii="Calibri" w:hAnsi="Calibri" w:cs="Calibri"/>
+                <w:color w:val="000000"/>
+                <w:lang w:val="fr-CH" w:eastAsia="fr-CH"/>
+              </w:rPr>
+            </w:pPr>
+            <w:r>
+              <w:rPr>
+                <w:rFonts w:ascii="Calibri" w:hAnsi="Calibri" w:cs="Calibri"/>
+                <w:color w:val="000000"/>
+                <w:lang w:val="fr-CH" w:eastAsia="fr-CH"/>
+              </w:rPr>
+              <w:t>Pire des cas Basse fréquence</w:t>
+            </w:r>
+          </w:p>
+        </w:tc>
+        <w:tc>
+          <w:tcPr>
+            <w:tcW w:w="1200" w:type="dxa"/>
+            <w:noWrap/>
+            <w:hideMark/>
+          </w:tcPr>
+          <w:p>
+            <w:pPr>
+              <w:cnfStyle w:val="000000000000" w:firstRow="0" w:lastRow="0" w:firstColumn="0" w:lastColumn="0" w:oddVBand="0" w:evenVBand="0" w:oddHBand="0" w:evenHBand="0" w:firstRowFirstColumn="0" w:firstRowLastColumn="0" w:lastRowFirstColumn="0" w:lastRowLastColumn="0"/>
+              <w:rPr>
+                <w:rFonts w:ascii="Calibri" w:hAnsi="Calibri" w:cs="Calibri"/>
+                <w:color w:val="000000"/>
+                <w:lang w:val="fr-CH" w:eastAsia="fr-CH"/>
+              </w:rPr>
+            </w:pPr>
+          </w:p>
+        </w:tc>
+        <w:tc>
+          <w:tcPr>
+            <w:tcW w:w="1200" w:type="dxa"/>
+            <w:noWrap/>
+            <w:hideMark/>
+          </w:tcPr>
+          <w:p>
+            <w:pPr>
+              <w:cnfStyle w:val="000000000000" w:firstRow="0" w:lastRow="0" w:firstColumn="0" w:lastColumn="0" w:oddVBand="0" w:evenVBand="0" w:oddHBand="0" w:evenHBand="0" w:firstRowFirstColumn="0" w:firstRowLastColumn="0" w:lastRowFirstColumn="0" w:lastRowLastColumn="0"/>
+              <w:rPr>
+                <w:rFonts w:ascii="Times New Roman" w:hAnsi="Times New Roman" w:cs="Times New Roman"/>
+                <w:sz w:val="20"/>
+                <w:szCs w:val="20"/>
+                <w:lang w:val="fr-CH" w:eastAsia="fr-CH"/>
+              </w:rPr>
+            </w:pPr>
+          </w:p>
+        </w:tc>
+        <w:tc>
+          <w:tcPr>
+            <w:tcW w:w="1200" w:type="dxa"/>
+            <w:noWrap/>
+            <w:hideMark/>
+          </w:tcPr>
+          <w:p>
+            <w:pPr>
+              <w:cnfStyle w:val="000000000000" w:firstRow="0" w:lastRow="0" w:firstColumn="0" w:lastColumn="0" w:oddVBand="0" w:evenVBand="0" w:oddHBand="0" w:evenHBand="0" w:firstRowFirstColumn="0" w:firstRowLastColumn="0" w:lastRowFirstColumn="0" w:lastRowLastColumn="0"/>
+              <w:rPr>
+                <w:rFonts w:ascii="Times New Roman" w:hAnsi="Times New Roman" w:cs="Times New Roman"/>
+                <w:sz w:val="20"/>
+                <w:szCs w:val="20"/>
+                <w:lang w:val="fr-CH" w:eastAsia="fr-CH"/>
+              </w:rPr>
+            </w:pPr>
+          </w:p>
+        </w:tc>
+      </w:tr>
+      <w:tr>
+        <w:trPr>
+          <w:cnfStyle w:val="000000100000" w:firstRow="0" w:lastRow="0" w:firstColumn="0" w:lastColumn="0" w:oddVBand="0" w:evenVBand="0" w:oddHBand="1" w:evenHBand="0" w:firstRowFirstColumn="0" w:firstRowLastColumn="0" w:lastRowFirstColumn="0" w:lastRowLastColumn="0"/>
+          <w:trHeight w:val="300"/>
+        </w:trPr>
+        <w:tc>
+          <w:tcPr>
+            <w:cnfStyle w:val="001000000000" w:firstRow="0" w:lastRow="0" w:firstColumn="1" w:lastColumn="0" w:oddVBand="0" w:evenVBand="0" w:oddHBand="0" w:evenHBand="0" w:firstRowFirstColumn="0" w:firstRowLastColumn="0" w:lastRowFirstColumn="0" w:lastRowLastColumn="0"/>
+            <w:tcW w:w="2920" w:type="dxa"/>
+            <w:noWrap/>
+            <w:hideMark/>
+          </w:tcPr>
+          <w:p>
+            <w:pPr>
+              <w:rPr>
+                <w:rFonts w:ascii="Calibri" w:hAnsi="Calibri" w:cs="Calibri"/>
+                <w:color w:val="000000"/>
+                <w:lang w:val="fr-CH" w:eastAsia="fr-CH"/>
+              </w:rPr>
+            </w:pPr>
+            <w:r>
+              <w:rPr>
+                <w:rFonts w:ascii="Calibri" w:hAnsi="Calibri" w:cs="Calibri"/>
+                <w:color w:val="000000"/>
+                <w:lang w:val="fr-CH" w:eastAsia="fr-CH"/>
+              </w:rPr>
+              <w:t>Condensateur</w:t>
+            </w:r>
+          </w:p>
+        </w:tc>
+        <w:tc>
+          <w:tcPr>
+            <w:tcW w:w="1200" w:type="dxa"/>
+            <w:noWrap/>
+            <w:hideMark/>
+          </w:tcPr>
+          <w:p>
+            <w:pPr>
+              <w:jc w:val="right"/>
+              <w:cnfStyle w:val="000000100000" w:firstRow="0" w:lastRow="0" w:firstColumn="0" w:lastColumn="0" w:oddVBand="0" w:evenVBand="0" w:oddHBand="1" w:evenHBand="0" w:firstRowFirstColumn="0" w:firstRowLastColumn="0" w:lastRowFirstColumn="0" w:lastRowLastColumn="0"/>
+              <w:rPr>
+                <w:rFonts w:ascii="Calibri" w:hAnsi="Calibri" w:cs="Calibri"/>
+                <w:color w:val="000000"/>
+                <w:lang w:val="fr-CH" w:eastAsia="fr-CH"/>
+              </w:rPr>
+            </w:pPr>
+            <w:r>
+              <w:rPr>
+                <w:rFonts w:ascii="Calibri" w:hAnsi="Calibri" w:cs="Calibri"/>
+                <w:color w:val="000000"/>
+                <w:lang w:val="fr-CH" w:eastAsia="fr-CH"/>
+              </w:rPr>
+              <w:t>9.00E-08</w:t>
+            </w:r>
+          </w:p>
+        </w:tc>
+        <w:tc>
+          <w:tcPr>
+            <w:tcW w:w="1200" w:type="dxa"/>
+            <w:noWrap/>
+            <w:hideMark/>
+          </w:tcPr>
+          <w:p>
+            <w:pPr>
+              <w:jc w:val="right"/>
+              <w:cnfStyle w:val="000000100000" w:firstRow="0" w:lastRow="0" w:firstColumn="0" w:lastColumn="0" w:oddVBand="0" w:evenVBand="0" w:oddHBand="1" w:evenHBand="0" w:firstRowFirstColumn="0" w:firstRowLastColumn="0" w:lastRowFirstColumn="0" w:lastRowLastColumn="0"/>
+              <w:rPr>
+                <w:rFonts w:ascii="Calibri" w:hAnsi="Calibri" w:cs="Calibri"/>
+                <w:color w:val="000000"/>
+                <w:lang w:val="fr-CH" w:eastAsia="fr-CH"/>
+              </w:rPr>
+            </w:pPr>
+          </w:p>
+        </w:tc>
+        <w:tc>
+          <w:tcPr>
+            <w:tcW w:w="1200" w:type="dxa"/>
+            <w:noWrap/>
+            <w:hideMark/>
+          </w:tcPr>
+          <w:p>
+            <w:pPr>
+              <w:cnfStyle w:val="000000100000" w:firstRow="0" w:lastRow="0" w:firstColumn="0" w:lastColumn="0" w:oddVBand="0" w:evenVBand="0" w:oddHBand="1" w:evenHBand="0" w:firstRowFirstColumn="0" w:firstRowLastColumn="0" w:lastRowFirstColumn="0" w:lastRowLastColumn="0"/>
+              <w:rPr>
+                <w:rFonts w:ascii="Times New Roman" w:hAnsi="Times New Roman" w:cs="Times New Roman"/>
+                <w:sz w:val="20"/>
+                <w:szCs w:val="20"/>
+                <w:lang w:val="fr-CH" w:eastAsia="fr-CH"/>
+              </w:rPr>
+            </w:pPr>
+          </w:p>
+        </w:tc>
+      </w:tr>
+      <w:tr>
+        <w:trPr>
+          <w:trHeight w:val="300"/>
+        </w:trPr>
+        <w:tc>
+          <w:tcPr>
+            <w:cnfStyle w:val="001000000000" w:firstRow="0" w:lastRow="0" w:firstColumn="1" w:lastColumn="0" w:oddVBand="0" w:evenVBand="0" w:oddHBand="0" w:evenHBand="0" w:firstRowFirstColumn="0" w:firstRowLastColumn="0" w:lastRowFirstColumn="0" w:lastRowLastColumn="0"/>
+            <w:tcW w:w="2920" w:type="dxa"/>
+            <w:noWrap/>
+            <w:hideMark/>
+          </w:tcPr>
+          <w:p>
+            <w:pPr>
+              <w:rPr>
+                <w:rFonts w:ascii="Calibri" w:hAnsi="Calibri" w:cs="Calibri"/>
+                <w:color w:val="000000"/>
+                <w:lang w:val="fr-CH" w:eastAsia="fr-CH"/>
+              </w:rPr>
+            </w:pPr>
+            <w:r>
+              <w:rPr>
+                <w:rFonts w:ascii="Calibri" w:hAnsi="Calibri" w:cs="Calibri"/>
+                <w:color w:val="000000"/>
+                <w:lang w:val="fr-CH" w:eastAsia="fr-CH"/>
+              </w:rPr>
+              <w:t>Potentiomètre</w:t>
+            </w:r>
+          </w:p>
+        </w:tc>
+        <w:tc>
+          <w:tcPr>
+            <w:tcW w:w="1200" w:type="dxa"/>
+            <w:noWrap/>
+            <w:hideMark/>
+          </w:tcPr>
+          <w:p>
+            <w:pPr>
+              <w:jc w:val="right"/>
+              <w:cnfStyle w:val="000000000000" w:firstRow="0" w:lastRow="0" w:firstColumn="0" w:lastColumn="0" w:oddVBand="0" w:evenVBand="0" w:oddHBand="0" w:evenHBand="0" w:firstRowFirstColumn="0" w:firstRowLastColumn="0" w:lastRowFirstColumn="0" w:lastRowLastColumn="0"/>
+              <w:rPr>
+                <w:rFonts w:ascii="Calibri" w:hAnsi="Calibri" w:cs="Calibri"/>
+                <w:color w:val="000000"/>
+                <w:lang w:val="fr-CH" w:eastAsia="fr-CH"/>
+              </w:rPr>
+            </w:pPr>
+            <w:r>
+              <w:rPr>
+                <w:rFonts w:ascii="Calibri" w:hAnsi="Calibri" w:cs="Calibri"/>
+                <w:color w:val="000000"/>
+                <w:lang w:val="fr-CH" w:eastAsia="fr-CH"/>
+              </w:rPr>
+              <w:t>225000.00</w:t>
+            </w:r>
+          </w:p>
+        </w:tc>
+        <w:tc>
+          <w:tcPr>
+            <w:tcW w:w="1200" w:type="dxa"/>
+            <w:noWrap/>
+            <w:hideMark/>
+          </w:tcPr>
+          <w:p>
+            <w:pPr>
+              <w:jc w:val="right"/>
+              <w:cnfStyle w:val="000000000000" w:firstRow="0" w:lastRow="0" w:firstColumn="0" w:lastColumn="0" w:oddVBand="0" w:evenVBand="0" w:oddHBand="0" w:evenHBand="0" w:firstRowFirstColumn="0" w:firstRowLastColumn="0" w:lastRowFirstColumn="0" w:lastRowLastColumn="0"/>
+              <w:rPr>
+                <w:rFonts w:ascii="Calibri" w:hAnsi="Calibri" w:cs="Calibri"/>
+                <w:color w:val="000000"/>
+                <w:lang w:val="fr-CH" w:eastAsia="fr-CH"/>
+              </w:rPr>
+            </w:pPr>
+          </w:p>
+        </w:tc>
+        <w:tc>
+          <w:tcPr>
+            <w:tcW w:w="1200" w:type="dxa"/>
+            <w:noWrap/>
+            <w:hideMark/>
+          </w:tcPr>
+          <w:p>
+            <w:pPr>
+              <w:cnfStyle w:val="000000000000" w:firstRow="0" w:lastRow="0" w:firstColumn="0" w:lastColumn="0" w:oddVBand="0" w:evenVBand="0" w:oddHBand="0" w:evenHBand="0" w:firstRowFirstColumn="0" w:firstRowLastColumn="0" w:lastRowFirstColumn="0" w:lastRowLastColumn="0"/>
+              <w:rPr>
+                <w:rFonts w:ascii="Times New Roman" w:hAnsi="Times New Roman" w:cs="Times New Roman"/>
+                <w:sz w:val="20"/>
+                <w:szCs w:val="20"/>
+                <w:lang w:val="fr-CH" w:eastAsia="fr-CH"/>
+              </w:rPr>
+            </w:pPr>
+          </w:p>
+        </w:tc>
+      </w:tr>
+      <w:tr>
+        <w:trPr>
+          <w:cnfStyle w:val="000000100000" w:firstRow="0" w:lastRow="0" w:firstColumn="0" w:lastColumn="0" w:oddVBand="0" w:evenVBand="0" w:oddHBand="1" w:evenHBand="0" w:firstRowFirstColumn="0" w:firstRowLastColumn="0" w:lastRowFirstColumn="0" w:lastRowLastColumn="0"/>
+          <w:trHeight w:val="300"/>
+        </w:trPr>
+        <w:tc>
+          <w:tcPr>
+            <w:cnfStyle w:val="001000000000" w:firstRow="0" w:lastRow="0" w:firstColumn="1" w:lastColumn="0" w:oddVBand="0" w:evenVBand="0" w:oddHBand="0" w:evenHBand="0" w:firstRowFirstColumn="0" w:firstRowLastColumn="0" w:lastRowFirstColumn="0" w:lastRowLastColumn="0"/>
+            <w:tcW w:w="2920" w:type="dxa"/>
+            <w:noWrap/>
+            <w:hideMark/>
+          </w:tcPr>
+          <w:p>
+            <w:pPr>
+              <w:rPr>
+                <w:rFonts w:ascii="Calibri" w:hAnsi="Calibri" w:cs="Calibri"/>
+                <w:color w:val="000000"/>
+                <w:lang w:val="fr-CH" w:eastAsia="fr-CH"/>
+              </w:rPr>
+            </w:pPr>
+            <w:r>
+              <w:rPr>
+                <w:rFonts w:ascii="Calibri" w:hAnsi="Calibri" w:cs="Calibri"/>
+                <w:color w:val="000000"/>
+                <w:lang w:val="fr-CH" w:eastAsia="fr-CH"/>
+              </w:rPr>
+              <w:t>Curseur Potentiomètre (99%)</w:t>
+            </w:r>
+          </w:p>
+        </w:tc>
+        <w:tc>
+          <w:tcPr>
+            <w:tcW w:w="1200" w:type="dxa"/>
+            <w:noWrap/>
+            <w:hideMark/>
+          </w:tcPr>
+          <w:p>
+            <w:pPr>
+              <w:jc w:val="right"/>
+              <w:cnfStyle w:val="000000100000" w:firstRow="0" w:lastRow="0" w:firstColumn="0" w:lastColumn="0" w:oddVBand="0" w:evenVBand="0" w:oddHBand="1" w:evenHBand="0" w:firstRowFirstColumn="0" w:firstRowLastColumn="0" w:lastRowFirstColumn="0" w:lastRowLastColumn="0"/>
+              <w:rPr>
+                <w:rFonts w:ascii="Calibri" w:hAnsi="Calibri" w:cs="Calibri"/>
+                <w:color w:val="000000"/>
+                <w:lang w:val="fr-CH" w:eastAsia="fr-CH"/>
+              </w:rPr>
+            </w:pPr>
+            <w:r>
+              <w:rPr>
+                <w:rFonts w:ascii="Calibri" w:hAnsi="Calibri" w:cs="Calibri"/>
+                <w:color w:val="000000"/>
+                <w:lang w:val="fr-CH" w:eastAsia="fr-CH"/>
+              </w:rPr>
+              <w:t>222750.00</w:t>
+            </w:r>
+          </w:p>
+        </w:tc>
+        <w:tc>
+          <w:tcPr>
+            <w:tcW w:w="1200" w:type="dxa"/>
+            <w:noWrap/>
+            <w:hideMark/>
+          </w:tcPr>
+          <w:p>
+            <w:pPr>
+              <w:jc w:val="right"/>
+              <w:cnfStyle w:val="000000100000" w:firstRow="0" w:lastRow="0" w:firstColumn="0" w:lastColumn="0" w:oddVBand="0" w:evenVBand="0" w:oddHBand="1" w:evenHBand="0" w:firstRowFirstColumn="0" w:firstRowLastColumn="0" w:lastRowFirstColumn="0" w:lastRowLastColumn="0"/>
+              <w:rPr>
+                <w:rFonts w:ascii="Calibri" w:hAnsi="Calibri" w:cs="Calibri"/>
+                <w:color w:val="000000"/>
+                <w:lang w:val="fr-CH" w:eastAsia="fr-CH"/>
+              </w:rPr>
+            </w:pPr>
+          </w:p>
+        </w:tc>
+        <w:tc>
+          <w:tcPr>
+            <w:tcW w:w="1200" w:type="dxa"/>
+            <w:noWrap/>
+            <w:hideMark/>
+          </w:tcPr>
+          <w:p>
+            <w:pPr>
+              <w:cnfStyle w:val="000000100000" w:firstRow="0" w:lastRow="0" w:firstColumn="0" w:lastColumn="0" w:oddVBand="0" w:evenVBand="0" w:oddHBand="1" w:evenHBand="0" w:firstRowFirstColumn="0" w:firstRowLastColumn="0" w:lastRowFirstColumn="0" w:lastRowLastColumn="0"/>
+              <w:rPr>
+                <w:rFonts w:ascii="Times New Roman" w:hAnsi="Times New Roman" w:cs="Times New Roman"/>
+                <w:sz w:val="20"/>
+                <w:szCs w:val="20"/>
+                <w:lang w:val="fr-CH" w:eastAsia="fr-CH"/>
+              </w:rPr>
+            </w:pPr>
+          </w:p>
+        </w:tc>
+      </w:tr>
+      <w:tr>
+        <w:trPr>
+          <w:trHeight w:val="300"/>
+        </w:trPr>
+        <w:tc>
+          <w:tcPr>
+            <w:cnfStyle w:val="001000000000" w:firstRow="0" w:lastRow="0" w:firstColumn="1" w:lastColumn="0" w:oddVBand="0" w:evenVBand="0" w:oddHBand="0" w:evenHBand="0" w:firstRowFirstColumn="0" w:firstRowLastColumn="0" w:lastRowFirstColumn="0" w:lastRowLastColumn="0"/>
+            <w:tcW w:w="2920" w:type="dxa"/>
+            <w:noWrap/>
+            <w:hideMark/>
+          </w:tcPr>
+          <w:p>
+            <w:pPr>
+              <w:rPr>
+                <w:rFonts w:ascii="Calibri" w:hAnsi="Calibri" w:cs="Calibri"/>
+                <w:color w:val="000000"/>
+                <w:lang w:val="fr-CH" w:eastAsia="fr-CH"/>
+              </w:rPr>
+            </w:pPr>
+            <w:r>
+              <w:rPr>
+                <w:rFonts w:ascii="Calibri" w:hAnsi="Calibri" w:cs="Calibri"/>
+                <w:color w:val="000000"/>
+                <w:lang w:val="fr-CH" w:eastAsia="fr-CH"/>
+              </w:rPr>
+              <w:t>Résistance</w:t>
+            </w:r>
+          </w:p>
+        </w:tc>
+        <w:tc>
+          <w:tcPr>
+            <w:tcW w:w="1200" w:type="dxa"/>
+            <w:noWrap/>
+            <w:hideMark/>
+          </w:tcPr>
+          <w:p>
+            <w:pPr>
+              <w:jc w:val="right"/>
+              <w:cnfStyle w:val="000000000000" w:firstRow="0" w:lastRow="0" w:firstColumn="0" w:lastColumn="0" w:oddVBand="0" w:evenVBand="0" w:oddHBand="0" w:evenHBand="0" w:firstRowFirstColumn="0" w:firstRowLastColumn="0" w:lastRowFirstColumn="0" w:lastRowLastColumn="0"/>
+              <w:rPr>
+                <w:rFonts w:ascii="Calibri" w:hAnsi="Calibri" w:cs="Calibri"/>
+                <w:color w:val="000000"/>
+                <w:lang w:val="fr-CH" w:eastAsia="fr-CH"/>
+              </w:rPr>
+            </w:pPr>
+            <w:r>
+              <w:rPr>
+                <w:rFonts w:ascii="Calibri" w:hAnsi="Calibri" w:cs="Calibri"/>
+                <w:color w:val="000000"/>
+                <w:lang w:val="fr-CH" w:eastAsia="fr-CH"/>
+              </w:rPr>
+              <w:t>990.00</w:t>
+            </w:r>
+          </w:p>
+        </w:tc>
+        <w:tc>
+          <w:tcPr>
+            <w:tcW w:w="1200" w:type="dxa"/>
+            <w:noWrap/>
+            <w:hideMark/>
+          </w:tcPr>
+          <w:p>
+            <w:pPr>
+              <w:jc w:val="right"/>
+              <w:cnfStyle w:val="000000000000" w:firstRow="0" w:lastRow="0" w:firstColumn="0" w:lastColumn="0" w:oddVBand="0" w:evenVBand="0" w:oddHBand="0" w:evenHBand="0" w:firstRowFirstColumn="0" w:firstRowLastColumn="0" w:lastRowFirstColumn="0" w:lastRowLastColumn="0"/>
+              <w:rPr>
+                <w:rFonts w:ascii="Calibri" w:hAnsi="Calibri" w:cs="Calibri"/>
+                <w:color w:val="000000"/>
+                <w:lang w:val="fr-CH" w:eastAsia="fr-CH"/>
+              </w:rPr>
+            </w:pPr>
+          </w:p>
+        </w:tc>
+        <w:tc>
+          <w:tcPr>
+            <w:tcW w:w="1200" w:type="dxa"/>
+            <w:noWrap/>
+            <w:hideMark/>
+          </w:tcPr>
+          <w:p>
+            <w:pPr>
+              <w:cnfStyle w:val="000000000000" w:firstRow="0" w:lastRow="0" w:firstColumn="0" w:lastColumn="0" w:oddVBand="0" w:evenVBand="0" w:oddHBand="0" w:evenHBand="0" w:firstRowFirstColumn="0" w:firstRowLastColumn="0" w:lastRowFirstColumn="0" w:lastRowLastColumn="0"/>
+              <w:rPr>
+                <w:rFonts w:ascii="Times New Roman" w:hAnsi="Times New Roman" w:cs="Times New Roman"/>
+                <w:sz w:val="20"/>
+                <w:szCs w:val="20"/>
+                <w:lang w:val="fr-CH" w:eastAsia="fr-CH"/>
+              </w:rPr>
+            </w:pPr>
+          </w:p>
+        </w:tc>
+      </w:tr>
+      <w:tr>
+        <w:trPr>
+          <w:cnfStyle w:val="000000100000" w:firstRow="0" w:lastRow="0" w:firstColumn="0" w:lastColumn="0" w:oddVBand="0" w:evenVBand="0" w:oddHBand="1" w:evenHBand="0" w:firstRowFirstColumn="0" w:firstRowLastColumn="0" w:lastRowFirstColumn="0" w:lastRowLastColumn="0"/>
+          <w:trHeight w:val="300"/>
+        </w:trPr>
+        <w:tc>
+          <w:tcPr>
+            <w:cnfStyle w:val="001000000000" w:firstRow="0" w:lastRow="0" w:firstColumn="1" w:lastColumn="0" w:oddVBand="0" w:evenVBand="0" w:oddHBand="0" w:evenHBand="0" w:firstRowFirstColumn="0" w:firstRowLastColumn="0" w:lastRowFirstColumn="0" w:lastRowLastColumn="0"/>
+            <w:tcW w:w="2920" w:type="dxa"/>
+            <w:noWrap/>
+            <w:hideMark/>
+          </w:tcPr>
+          <w:p>
+            <w:pPr>
+              <w:rPr>
+                <w:rFonts w:ascii="Times New Roman" w:hAnsi="Times New Roman" w:cs="Times New Roman"/>
+                <w:sz w:val="20"/>
+                <w:szCs w:val="20"/>
+                <w:lang w:val="fr-CH" w:eastAsia="fr-CH"/>
+              </w:rPr>
+            </w:pPr>
+          </w:p>
+        </w:tc>
+        <w:tc>
+          <w:tcPr>
+            <w:tcW w:w="1200" w:type="dxa"/>
+            <w:noWrap/>
+            <w:hideMark/>
+          </w:tcPr>
+          <w:p>
+            <w:pPr>
+              <w:cnfStyle w:val="000000100000" w:firstRow="0" w:lastRow="0" w:firstColumn="0" w:lastColumn="0" w:oddVBand="0" w:evenVBand="0" w:oddHBand="1" w:evenHBand="0" w:firstRowFirstColumn="0" w:firstRowLastColumn="0" w:lastRowFirstColumn="0" w:lastRowLastColumn="0"/>
+              <w:rPr>
+                <w:rFonts w:ascii="Times New Roman" w:hAnsi="Times New Roman" w:cs="Times New Roman"/>
+                <w:sz w:val="20"/>
+                <w:szCs w:val="20"/>
+                <w:lang w:val="fr-CH" w:eastAsia="fr-CH"/>
+              </w:rPr>
+            </w:pPr>
+          </w:p>
+        </w:tc>
+        <w:tc>
+          <w:tcPr>
+            <w:tcW w:w="1200" w:type="dxa"/>
+            <w:noWrap/>
+            <w:hideMark/>
+          </w:tcPr>
+          <w:p>
+            <w:pPr>
+              <w:cnfStyle w:val="000000100000" w:firstRow="0" w:lastRow="0" w:firstColumn="0" w:lastColumn="0" w:oddVBand="0" w:evenVBand="0" w:oddHBand="1" w:evenHBand="0" w:firstRowFirstColumn="0" w:firstRowLastColumn="0" w:lastRowFirstColumn="0" w:lastRowLastColumn="0"/>
+              <w:rPr>
+                <w:rFonts w:ascii="Times New Roman" w:hAnsi="Times New Roman" w:cs="Times New Roman"/>
+                <w:sz w:val="20"/>
+                <w:szCs w:val="20"/>
+                <w:lang w:val="fr-CH" w:eastAsia="fr-CH"/>
+              </w:rPr>
+            </w:pPr>
+          </w:p>
+        </w:tc>
+        <w:tc>
+          <w:tcPr>
+            <w:tcW w:w="1200" w:type="dxa"/>
+            <w:noWrap/>
+            <w:hideMark/>
+          </w:tcPr>
+          <w:p>
+            <w:pPr>
+              <w:cnfStyle w:val="000000100000" w:firstRow="0" w:lastRow="0" w:firstColumn="0" w:lastColumn="0" w:oddVBand="0" w:evenVBand="0" w:oddHBand="1" w:evenHBand="0" w:firstRowFirstColumn="0" w:firstRowLastColumn="0" w:lastRowFirstColumn="0" w:lastRowLastColumn="0"/>
+              <w:rPr>
+                <w:rFonts w:ascii="Times New Roman" w:hAnsi="Times New Roman" w:cs="Times New Roman"/>
+                <w:sz w:val="20"/>
+                <w:szCs w:val="20"/>
+                <w:lang w:val="fr-CH" w:eastAsia="fr-CH"/>
+              </w:rPr>
+            </w:pPr>
+          </w:p>
+        </w:tc>
+      </w:tr>
+      <w:tr>
+        <w:trPr>
+          <w:trHeight w:val="300"/>
+        </w:trPr>
+        <w:tc>
+          <w:tcPr>
+            <w:cnfStyle w:val="001000000000" w:firstRow="0" w:lastRow="0" w:firstColumn="1" w:lastColumn="0" w:oddVBand="0" w:evenVBand="0" w:oddHBand="0" w:evenHBand="0" w:firstRowFirstColumn="0" w:firstRowLastColumn="0" w:lastRowFirstColumn="0" w:lastRowLastColumn="0"/>
+            <w:tcW w:w="2920" w:type="dxa"/>
+            <w:noWrap/>
+            <w:hideMark/>
+          </w:tcPr>
+          <w:p>
+            <w:pPr>
+              <w:rPr>
+                <w:rFonts w:ascii="Calibri" w:hAnsi="Calibri" w:cs="Calibri"/>
+                <w:color w:val="000000"/>
+                <w:lang w:val="fr-CH" w:eastAsia="fr-CH"/>
+              </w:rPr>
+            </w:pPr>
+            <w:r>
+              <w:rPr>
+                <w:rFonts w:ascii="Calibri" w:hAnsi="Calibri" w:cs="Calibri"/>
+                <w:color w:val="000000"/>
+                <w:lang w:val="fr-CH" w:eastAsia="fr-CH"/>
+              </w:rPr>
+              <w:t>Fréquence</w:t>
+            </w:r>
+          </w:p>
+        </w:tc>
+        <w:tc>
+          <w:tcPr>
+            <w:tcW w:w="1200" w:type="dxa"/>
+            <w:noWrap/>
+            <w:hideMark/>
+          </w:tcPr>
+          <w:p>
+            <w:pPr>
+              <w:jc w:val="right"/>
+              <w:cnfStyle w:val="000000000000" w:firstRow="0" w:lastRow="0" w:firstColumn="0" w:lastColumn="0" w:oddVBand="0" w:evenVBand="0" w:oddHBand="0" w:evenHBand="0" w:firstRowFirstColumn="0" w:firstRowLastColumn="0" w:lastRowFirstColumn="0" w:lastRowLastColumn="0"/>
+              <w:rPr>
+                <w:rFonts w:ascii="Calibri" w:hAnsi="Calibri" w:cs="Calibri"/>
+                <w:color w:val="000000"/>
+                <w:lang w:val="fr-CH" w:eastAsia="fr-CH"/>
+              </w:rPr>
+            </w:pPr>
+            <w:r>
+              <w:rPr>
+                <w:rFonts w:ascii="Calibri" w:hAnsi="Calibri" w:cs="Calibri"/>
+                <w:color w:val="000000"/>
+                <w:lang w:val="fr-CH" w:eastAsia="fr-CH"/>
+              </w:rPr>
+              <w:t>35.755788</w:t>
+            </w:r>
+          </w:p>
+        </w:tc>
+        <w:tc>
+          <w:tcPr>
+            <w:tcW w:w="1200" w:type="dxa"/>
+            <w:noWrap/>
+            <w:hideMark/>
+          </w:tcPr>
+          <w:p>
+            <w:pPr>
+              <w:jc w:val="right"/>
+              <w:cnfStyle w:val="000000000000" w:firstRow="0" w:lastRow="0" w:firstColumn="0" w:lastColumn="0" w:oddVBand="0" w:evenVBand="0" w:oddHBand="0" w:evenHBand="0" w:firstRowFirstColumn="0" w:firstRowLastColumn="0" w:lastRowFirstColumn="0" w:lastRowLastColumn="0"/>
+              <w:rPr>
+                <w:rFonts w:ascii="Calibri" w:hAnsi="Calibri" w:cs="Calibri"/>
+                <w:color w:val="000000"/>
+                <w:lang w:val="fr-CH" w:eastAsia="fr-CH"/>
+              </w:rPr>
+            </w:pPr>
+          </w:p>
+        </w:tc>
+        <w:tc>
+          <w:tcPr>
+            <w:tcW w:w="1200" w:type="dxa"/>
+            <w:noWrap/>
+            <w:hideMark/>
+          </w:tcPr>
+          <w:p>
+            <w:pPr>
+              <w:cnfStyle w:val="000000000000" w:firstRow="0" w:lastRow="0" w:firstColumn="0" w:lastColumn="0" w:oddVBand="0" w:evenVBand="0" w:oddHBand="0" w:evenHBand="0" w:firstRowFirstColumn="0" w:firstRowLastColumn="0" w:lastRowFirstColumn="0" w:lastRowLastColumn="0"/>
+              <w:rPr>
+                <w:rFonts w:ascii="Times New Roman" w:hAnsi="Times New Roman" w:cs="Times New Roman"/>
+                <w:sz w:val="20"/>
+                <w:szCs w:val="20"/>
+                <w:lang w:val="fr-CH" w:eastAsia="fr-CH"/>
+              </w:rPr>
+            </w:pPr>
+          </w:p>
+        </w:tc>
+      </w:tr>
+      <w:tr>
+        <w:trPr>
+          <w:cnfStyle w:val="000000100000" w:firstRow="0" w:lastRow="0" w:firstColumn="0" w:lastColumn="0" w:oddVBand="0" w:evenVBand="0" w:oddHBand="1" w:evenHBand="0" w:firstRowFirstColumn="0" w:firstRowLastColumn="0" w:lastRowFirstColumn="0" w:lastRowLastColumn="0"/>
+          <w:trHeight w:val="300"/>
+        </w:trPr>
+        <w:tc>
+          <w:tcPr>
+            <w:cnfStyle w:val="001000000000" w:firstRow="0" w:lastRow="0" w:firstColumn="1" w:lastColumn="0" w:oddVBand="0" w:evenVBand="0" w:oddHBand="0" w:evenHBand="0" w:firstRowFirstColumn="0" w:firstRowLastColumn="0" w:lastRowFirstColumn="0" w:lastRowLastColumn="0"/>
+            <w:tcW w:w="2920" w:type="dxa"/>
+            <w:noWrap/>
+            <w:hideMark/>
+          </w:tcPr>
+          <w:p>
+            <w:pPr>
+              <w:rPr>
+                <w:rFonts w:ascii="Times New Roman" w:hAnsi="Times New Roman" w:cs="Times New Roman"/>
+                <w:sz w:val="20"/>
+                <w:szCs w:val="20"/>
+                <w:lang w:val="fr-CH" w:eastAsia="fr-CH"/>
+              </w:rPr>
+            </w:pPr>
+          </w:p>
+        </w:tc>
+        <w:tc>
+          <w:tcPr>
+            <w:tcW w:w="1200" w:type="dxa"/>
+            <w:noWrap/>
+            <w:hideMark/>
+          </w:tcPr>
+          <w:p>
+            <w:pPr>
+              <w:cnfStyle w:val="000000100000" w:firstRow="0" w:lastRow="0" w:firstColumn="0" w:lastColumn="0" w:oddVBand="0" w:evenVBand="0" w:oddHBand="1" w:evenHBand="0" w:firstRowFirstColumn="0" w:firstRowLastColumn="0" w:lastRowFirstColumn="0" w:lastRowLastColumn="0"/>
+              <w:rPr>
+                <w:rFonts w:ascii="Times New Roman" w:hAnsi="Times New Roman" w:cs="Times New Roman"/>
+                <w:sz w:val="20"/>
+                <w:szCs w:val="20"/>
+                <w:lang w:val="fr-CH" w:eastAsia="fr-CH"/>
+              </w:rPr>
+            </w:pPr>
+          </w:p>
+        </w:tc>
+        <w:tc>
+          <w:tcPr>
+            <w:tcW w:w="1200" w:type="dxa"/>
+            <w:noWrap/>
+            <w:hideMark/>
+          </w:tcPr>
+          <w:p>
+            <w:pPr>
+              <w:cnfStyle w:val="000000100000" w:firstRow="0" w:lastRow="0" w:firstColumn="0" w:lastColumn="0" w:oddVBand="0" w:evenVBand="0" w:oddHBand="1" w:evenHBand="0" w:firstRowFirstColumn="0" w:firstRowLastColumn="0" w:lastRowFirstColumn="0" w:lastRowLastColumn="0"/>
+              <w:rPr>
+                <w:rFonts w:ascii="Times New Roman" w:hAnsi="Times New Roman" w:cs="Times New Roman"/>
+                <w:sz w:val="20"/>
+                <w:szCs w:val="20"/>
+                <w:lang w:val="fr-CH" w:eastAsia="fr-CH"/>
+              </w:rPr>
+            </w:pPr>
+          </w:p>
+        </w:tc>
+        <w:tc>
+          <w:tcPr>
+            <w:tcW w:w="1200" w:type="dxa"/>
+            <w:noWrap/>
+            <w:hideMark/>
+          </w:tcPr>
+          <w:p>
+            <w:pPr>
+              <w:cnfStyle w:val="000000100000" w:firstRow="0" w:lastRow="0" w:firstColumn="0" w:lastColumn="0" w:oddVBand="0" w:evenVBand="0" w:oddHBand="1" w:evenHBand="0" w:firstRowFirstColumn="0" w:firstRowLastColumn="0" w:lastRowFirstColumn="0" w:lastRowLastColumn="0"/>
+              <w:rPr>
+                <w:rFonts w:ascii="Times New Roman" w:hAnsi="Times New Roman" w:cs="Times New Roman"/>
+                <w:sz w:val="20"/>
+                <w:szCs w:val="20"/>
+                <w:lang w:val="fr-CH" w:eastAsia="fr-CH"/>
+              </w:rPr>
+            </w:pPr>
+          </w:p>
+        </w:tc>
+      </w:tr>
+      <w:tr>
+        <w:trPr>
+          <w:trHeight w:val="300"/>
+        </w:trPr>
+        <w:tc>
+          <w:tcPr>
+            <w:cnfStyle w:val="001000000000" w:firstRow="0" w:lastRow="0" w:firstColumn="1" w:lastColumn="0" w:oddVBand="0" w:evenVBand="0" w:oddHBand="0" w:evenHBand="0" w:firstRowFirstColumn="0" w:firstRowLastColumn="0" w:lastRowFirstColumn="0" w:lastRowLastColumn="0"/>
+            <w:tcW w:w="2920" w:type="dxa"/>
+            <w:noWrap/>
+            <w:hideMark/>
+          </w:tcPr>
+          <w:p>
+            <w:pPr>
+              <w:rPr>
+                <w:rFonts w:ascii="Times New Roman" w:hAnsi="Times New Roman" w:cs="Times New Roman"/>
+                <w:sz w:val="20"/>
+                <w:szCs w:val="20"/>
+                <w:lang w:val="fr-CH" w:eastAsia="fr-CH"/>
+              </w:rPr>
+            </w:pPr>
+          </w:p>
+        </w:tc>
+        <w:tc>
+          <w:tcPr>
+            <w:tcW w:w="1200" w:type="dxa"/>
+            <w:noWrap/>
+            <w:hideMark/>
+          </w:tcPr>
+          <w:p>
+            <w:pPr>
+              <w:cnfStyle w:val="000000000000" w:firstRow="0" w:lastRow="0" w:firstColumn="0" w:lastColumn="0" w:oddVBand="0" w:evenVBand="0" w:oddHBand="0" w:evenHBand="0" w:firstRowFirstColumn="0" w:firstRowLastColumn="0" w:lastRowFirstColumn="0" w:lastRowLastColumn="0"/>
+              <w:rPr>
+                <w:rFonts w:ascii="Times New Roman" w:hAnsi="Times New Roman" w:cs="Times New Roman"/>
+                <w:sz w:val="20"/>
+                <w:szCs w:val="20"/>
+                <w:lang w:val="fr-CH" w:eastAsia="fr-CH"/>
+              </w:rPr>
+            </w:pPr>
+          </w:p>
+        </w:tc>
+        <w:tc>
+          <w:tcPr>
+            <w:tcW w:w="1200" w:type="dxa"/>
+            <w:noWrap/>
+            <w:hideMark/>
+          </w:tcPr>
+          <w:p>
+            <w:pPr>
+              <w:cnfStyle w:val="000000000000" w:firstRow="0" w:lastRow="0" w:firstColumn="0" w:lastColumn="0" w:oddVBand="0" w:evenVBand="0" w:oddHBand="0" w:evenHBand="0" w:firstRowFirstColumn="0" w:firstRowLastColumn="0" w:lastRowFirstColumn="0" w:lastRowLastColumn="0"/>
+              <w:rPr>
+                <w:rFonts w:ascii="Times New Roman" w:hAnsi="Times New Roman" w:cs="Times New Roman"/>
+                <w:sz w:val="20"/>
+                <w:szCs w:val="20"/>
+                <w:lang w:val="fr-CH" w:eastAsia="fr-CH"/>
+              </w:rPr>
+            </w:pPr>
+          </w:p>
+        </w:tc>
+        <w:tc>
+          <w:tcPr>
+            <w:tcW w:w="1200" w:type="dxa"/>
+            <w:noWrap/>
+            <w:hideMark/>
+          </w:tcPr>
+          <w:p>
+            <w:pPr>
+              <w:cnfStyle w:val="000000000000" w:firstRow="0" w:lastRow="0" w:firstColumn="0" w:lastColumn="0" w:oddVBand="0" w:evenVBand="0" w:oddHBand="0" w:evenHBand="0" w:firstRowFirstColumn="0" w:firstRowLastColumn="0" w:lastRowFirstColumn="0" w:lastRowLastColumn="0"/>
+              <w:rPr>
+                <w:rFonts w:ascii="Times New Roman" w:hAnsi="Times New Roman" w:cs="Times New Roman"/>
+                <w:sz w:val="20"/>
+                <w:szCs w:val="20"/>
+                <w:lang w:val="fr-CH" w:eastAsia="fr-CH"/>
+              </w:rPr>
+            </w:pPr>
+          </w:p>
+        </w:tc>
+      </w:tr>
+      <w:tr>
+        <w:trPr>
+          <w:cnfStyle w:val="000000100000" w:firstRow="0" w:lastRow="0" w:firstColumn="0" w:lastColumn="0" w:oddVBand="0" w:evenVBand="0" w:oddHBand="1" w:evenHBand="0" w:firstRowFirstColumn="0" w:firstRowLastColumn="0" w:lastRowFirstColumn="0" w:lastRowLastColumn="0"/>
+          <w:trHeight w:val="300"/>
+        </w:trPr>
+        <w:tc>
+          <w:tcPr>
+            <w:cnfStyle w:val="001000000000" w:firstRow="0" w:lastRow="0" w:firstColumn="1" w:lastColumn="0" w:oddVBand="0" w:evenVBand="0" w:oddHBand="0" w:evenHBand="0" w:firstRowFirstColumn="0" w:firstRowLastColumn="0" w:lastRowFirstColumn="0" w:lastRowLastColumn="0"/>
+            <w:tcW w:w="2920" w:type="dxa"/>
+            <w:noWrap/>
+            <w:hideMark/>
+          </w:tcPr>
+          <w:p>
+            <w:pPr>
+              <w:rPr>
+                <w:rFonts w:ascii="Calibri" w:hAnsi="Calibri" w:cs="Calibri"/>
+                <w:color w:val="000000"/>
+                <w:lang w:val="fr-CH" w:eastAsia="fr-CH"/>
+              </w:rPr>
+            </w:pPr>
+            <w:r>
+              <w:rPr>
+                <w:rFonts w:ascii="Calibri" w:hAnsi="Calibri" w:cs="Calibri"/>
+                <w:color w:val="000000"/>
+                <w:lang w:val="fr-CH" w:eastAsia="fr-CH"/>
+              </w:rPr>
+              <w:t>Pire des cas Haute fréquence</w:t>
+            </w:r>
+          </w:p>
+        </w:tc>
+        <w:tc>
+          <w:tcPr>
+            <w:tcW w:w="1200" w:type="dxa"/>
+            <w:noWrap/>
+            <w:hideMark/>
+          </w:tcPr>
+          <w:p>
+            <w:pPr>
+              <w:cnfStyle w:val="000000100000" w:firstRow="0" w:lastRow="0" w:firstColumn="0" w:lastColumn="0" w:oddVBand="0" w:evenVBand="0" w:oddHBand="1" w:evenHBand="0" w:firstRowFirstColumn="0" w:firstRowLastColumn="0" w:lastRowFirstColumn="0" w:lastRowLastColumn="0"/>
+              <w:rPr>
+                <w:rFonts w:ascii="Calibri" w:hAnsi="Calibri" w:cs="Calibri"/>
+                <w:color w:val="000000"/>
+                <w:lang w:val="fr-CH" w:eastAsia="fr-CH"/>
+              </w:rPr>
+            </w:pPr>
+          </w:p>
+        </w:tc>
+        <w:tc>
+          <w:tcPr>
+            <w:tcW w:w="1200" w:type="dxa"/>
+            <w:noWrap/>
+            <w:hideMark/>
+          </w:tcPr>
+          <w:p>
+            <w:pPr>
+              <w:cnfStyle w:val="000000100000" w:firstRow="0" w:lastRow="0" w:firstColumn="0" w:lastColumn="0" w:oddVBand="0" w:evenVBand="0" w:oddHBand="1" w:evenHBand="0" w:firstRowFirstColumn="0" w:firstRowLastColumn="0" w:lastRowFirstColumn="0" w:lastRowLastColumn="0"/>
+              <w:rPr>
+                <w:rFonts w:ascii="Times New Roman" w:hAnsi="Times New Roman" w:cs="Times New Roman"/>
+                <w:sz w:val="20"/>
+                <w:szCs w:val="20"/>
+                <w:lang w:val="fr-CH" w:eastAsia="fr-CH"/>
+              </w:rPr>
+            </w:pPr>
+          </w:p>
+        </w:tc>
+        <w:tc>
+          <w:tcPr>
+            <w:tcW w:w="1200" w:type="dxa"/>
+            <w:noWrap/>
+            <w:hideMark/>
+          </w:tcPr>
+          <w:p>
+            <w:pPr>
+              <w:cnfStyle w:val="000000100000" w:firstRow="0" w:lastRow="0" w:firstColumn="0" w:lastColumn="0" w:oddVBand="0" w:evenVBand="0" w:oddHBand="1" w:evenHBand="0" w:firstRowFirstColumn="0" w:firstRowLastColumn="0" w:lastRowFirstColumn="0" w:lastRowLastColumn="0"/>
+              <w:rPr>
+                <w:rFonts w:ascii="Times New Roman" w:hAnsi="Times New Roman" w:cs="Times New Roman"/>
+                <w:sz w:val="20"/>
+                <w:szCs w:val="20"/>
+                <w:lang w:val="fr-CH" w:eastAsia="fr-CH"/>
+              </w:rPr>
+            </w:pPr>
+          </w:p>
+        </w:tc>
+      </w:tr>
+      <w:tr>
+        <w:trPr>
+          <w:trHeight w:val="300"/>
+        </w:trPr>
+        <w:tc>
+          <w:tcPr>
+            <w:cnfStyle w:val="001000000000" w:firstRow="0" w:lastRow="0" w:firstColumn="1" w:lastColumn="0" w:oddVBand="0" w:evenVBand="0" w:oddHBand="0" w:evenHBand="0" w:firstRowFirstColumn="0" w:firstRowLastColumn="0" w:lastRowFirstColumn="0" w:lastRowLastColumn="0"/>
+            <w:tcW w:w="2920" w:type="dxa"/>
+            <w:noWrap/>
+            <w:hideMark/>
+          </w:tcPr>
+          <w:p>
+            <w:pPr>
+              <w:rPr>
+                <w:rFonts w:ascii="Calibri" w:hAnsi="Calibri" w:cs="Calibri"/>
+                <w:color w:val="000000"/>
+                <w:lang w:val="fr-CH" w:eastAsia="fr-CH"/>
+              </w:rPr>
+            </w:pPr>
+            <w:r>
+              <w:rPr>
+                <w:rFonts w:ascii="Calibri" w:hAnsi="Calibri" w:cs="Calibri"/>
+                <w:color w:val="000000"/>
+                <w:lang w:val="fr-CH" w:eastAsia="fr-CH"/>
+              </w:rPr>
+              <w:t>Condensateur</w:t>
+            </w:r>
+          </w:p>
+        </w:tc>
+        <w:tc>
+          <w:tcPr>
+            <w:tcW w:w="1200" w:type="dxa"/>
+            <w:noWrap/>
+            <w:hideMark/>
+          </w:tcPr>
+          <w:p>
+            <w:pPr>
+              <w:jc w:val="right"/>
+              <w:cnfStyle w:val="000000000000" w:firstRow="0" w:lastRow="0" w:firstColumn="0" w:lastColumn="0" w:oddVBand="0" w:evenVBand="0" w:oddHBand="0" w:evenHBand="0" w:firstRowFirstColumn="0" w:firstRowLastColumn="0" w:lastRowFirstColumn="0" w:lastRowLastColumn="0"/>
+              <w:rPr>
+                <w:rFonts w:ascii="Calibri" w:hAnsi="Calibri" w:cs="Calibri"/>
+                <w:color w:val="000000"/>
+                <w:lang w:val="fr-CH" w:eastAsia="fr-CH"/>
+              </w:rPr>
+            </w:pPr>
+            <w:r>
+              <w:rPr>
+                <w:rFonts w:ascii="Calibri" w:hAnsi="Calibri" w:cs="Calibri"/>
+                <w:color w:val="000000"/>
+                <w:lang w:val="fr-CH" w:eastAsia="fr-CH"/>
+              </w:rPr>
+              <w:t>1.10E-07</w:t>
+            </w:r>
+          </w:p>
+        </w:tc>
+        <w:tc>
+          <w:tcPr>
+            <w:tcW w:w="1200" w:type="dxa"/>
+            <w:noWrap/>
+            <w:hideMark/>
+          </w:tcPr>
+          <w:p>
+            <w:pPr>
+              <w:jc w:val="right"/>
+              <w:cnfStyle w:val="000000000000" w:firstRow="0" w:lastRow="0" w:firstColumn="0" w:lastColumn="0" w:oddVBand="0" w:evenVBand="0" w:oddHBand="0" w:evenHBand="0" w:firstRowFirstColumn="0" w:firstRowLastColumn="0" w:lastRowFirstColumn="0" w:lastRowLastColumn="0"/>
+              <w:rPr>
+                <w:rFonts w:ascii="Calibri" w:hAnsi="Calibri" w:cs="Calibri"/>
+                <w:color w:val="000000"/>
+                <w:lang w:val="fr-CH" w:eastAsia="fr-CH"/>
+              </w:rPr>
+            </w:pPr>
+          </w:p>
+        </w:tc>
+        <w:tc>
+          <w:tcPr>
+            <w:tcW w:w="1200" w:type="dxa"/>
+            <w:noWrap/>
+            <w:hideMark/>
+          </w:tcPr>
+          <w:p>
+            <w:pPr>
+              <w:cnfStyle w:val="000000000000" w:firstRow="0" w:lastRow="0" w:firstColumn="0" w:lastColumn="0" w:oddVBand="0" w:evenVBand="0" w:oddHBand="0" w:evenHBand="0" w:firstRowFirstColumn="0" w:firstRowLastColumn="0" w:lastRowFirstColumn="0" w:lastRowLastColumn="0"/>
+              <w:rPr>
+                <w:rFonts w:ascii="Times New Roman" w:hAnsi="Times New Roman" w:cs="Times New Roman"/>
+                <w:sz w:val="20"/>
+                <w:szCs w:val="20"/>
+                <w:lang w:val="fr-CH" w:eastAsia="fr-CH"/>
+              </w:rPr>
+            </w:pPr>
+          </w:p>
+        </w:tc>
+      </w:tr>
+      <w:tr>
+        <w:trPr>
+          <w:cnfStyle w:val="000000100000" w:firstRow="0" w:lastRow="0" w:firstColumn="0" w:lastColumn="0" w:oddVBand="0" w:evenVBand="0" w:oddHBand="1" w:evenHBand="0" w:firstRowFirstColumn="0" w:firstRowLastColumn="0" w:lastRowFirstColumn="0" w:lastRowLastColumn="0"/>
+          <w:trHeight w:val="300"/>
+        </w:trPr>
+        <w:tc>
+          <w:tcPr>
+            <w:cnfStyle w:val="001000000000" w:firstRow="0" w:lastRow="0" w:firstColumn="1" w:lastColumn="0" w:oddVBand="0" w:evenVBand="0" w:oddHBand="0" w:evenHBand="0" w:firstRowFirstColumn="0" w:firstRowLastColumn="0" w:lastRowFirstColumn="0" w:lastRowLastColumn="0"/>
+            <w:tcW w:w="2920" w:type="dxa"/>
+            <w:noWrap/>
+            <w:hideMark/>
+          </w:tcPr>
+          <w:p>
+            <w:pPr>
+              <w:rPr>
+                <w:rFonts w:ascii="Calibri" w:hAnsi="Calibri" w:cs="Calibri"/>
+                <w:color w:val="000000"/>
+                <w:lang w:val="fr-CH" w:eastAsia="fr-CH"/>
+              </w:rPr>
+            </w:pPr>
+            <w:r>
+              <w:rPr>
+                <w:rFonts w:ascii="Calibri" w:hAnsi="Calibri" w:cs="Calibri"/>
+                <w:color w:val="000000"/>
+                <w:lang w:val="fr-CH" w:eastAsia="fr-CH"/>
+              </w:rPr>
+              <w:t>Potentiomètre</w:t>
+            </w:r>
+          </w:p>
+        </w:tc>
+        <w:tc>
+          <w:tcPr>
+            <w:tcW w:w="1200" w:type="dxa"/>
+            <w:noWrap/>
+            <w:hideMark/>
+          </w:tcPr>
+          <w:p>
+            <w:pPr>
+              <w:jc w:val="right"/>
+              <w:cnfStyle w:val="000000100000" w:firstRow="0" w:lastRow="0" w:firstColumn="0" w:lastColumn="0" w:oddVBand="0" w:evenVBand="0" w:oddHBand="1" w:evenHBand="0" w:firstRowFirstColumn="0" w:firstRowLastColumn="0" w:lastRowFirstColumn="0" w:lastRowLastColumn="0"/>
+              <w:rPr>
+                <w:rFonts w:ascii="Calibri" w:hAnsi="Calibri" w:cs="Calibri"/>
+                <w:color w:val="000000"/>
+                <w:lang w:val="fr-CH" w:eastAsia="fr-CH"/>
+              </w:rPr>
+            </w:pPr>
+            <w:r>
+              <w:rPr>
+                <w:rFonts w:ascii="Calibri" w:hAnsi="Calibri" w:cs="Calibri"/>
+                <w:color w:val="000000"/>
+                <w:lang w:val="fr-CH" w:eastAsia="fr-CH"/>
+              </w:rPr>
+              <w:t>275000.00</w:t>
+            </w:r>
+          </w:p>
+        </w:tc>
+        <w:tc>
+          <w:tcPr>
+            <w:tcW w:w="1200" w:type="dxa"/>
+            <w:noWrap/>
+            <w:hideMark/>
+          </w:tcPr>
+          <w:p>
+            <w:pPr>
+              <w:jc w:val="right"/>
+              <w:cnfStyle w:val="000000100000" w:firstRow="0" w:lastRow="0" w:firstColumn="0" w:lastColumn="0" w:oddVBand="0" w:evenVBand="0" w:oddHBand="1" w:evenHBand="0" w:firstRowFirstColumn="0" w:firstRowLastColumn="0" w:lastRowFirstColumn="0" w:lastRowLastColumn="0"/>
+              <w:rPr>
+                <w:rFonts w:ascii="Calibri" w:hAnsi="Calibri" w:cs="Calibri"/>
+                <w:color w:val="000000"/>
+                <w:lang w:val="fr-CH" w:eastAsia="fr-CH"/>
+              </w:rPr>
+            </w:pPr>
+          </w:p>
+        </w:tc>
+        <w:tc>
+          <w:tcPr>
+            <w:tcW w:w="1200" w:type="dxa"/>
+            <w:noWrap/>
+            <w:hideMark/>
+          </w:tcPr>
+          <w:p>
+            <w:pPr>
+              <w:cnfStyle w:val="000000100000" w:firstRow="0" w:lastRow="0" w:firstColumn="0" w:lastColumn="0" w:oddVBand="0" w:evenVBand="0" w:oddHBand="1" w:evenHBand="0" w:firstRowFirstColumn="0" w:firstRowLastColumn="0" w:lastRowFirstColumn="0" w:lastRowLastColumn="0"/>
+              <w:rPr>
+                <w:rFonts w:ascii="Times New Roman" w:hAnsi="Times New Roman" w:cs="Times New Roman"/>
+                <w:sz w:val="20"/>
+                <w:szCs w:val="20"/>
+                <w:lang w:val="fr-CH" w:eastAsia="fr-CH"/>
+              </w:rPr>
+            </w:pPr>
+          </w:p>
+        </w:tc>
+      </w:tr>
+      <w:tr>
+        <w:trPr>
+          <w:trHeight w:val="300"/>
+        </w:trPr>
+        <w:tc>
+          <w:tcPr>
+            <w:cnfStyle w:val="001000000000" w:firstRow="0" w:lastRow="0" w:firstColumn="1" w:lastColumn="0" w:oddVBand="0" w:evenVBand="0" w:oddHBand="0" w:evenHBand="0" w:firstRowFirstColumn="0" w:firstRowLastColumn="0" w:lastRowFirstColumn="0" w:lastRowLastColumn="0"/>
+            <w:tcW w:w="2920" w:type="dxa"/>
+            <w:noWrap/>
+            <w:hideMark/>
+          </w:tcPr>
+          <w:p>
+            <w:pPr>
+              <w:rPr>
+                <w:rFonts w:ascii="Calibri" w:hAnsi="Calibri" w:cs="Calibri"/>
+                <w:color w:val="000000"/>
+                <w:lang w:val="fr-CH" w:eastAsia="fr-CH"/>
+              </w:rPr>
+            </w:pPr>
+            <w:r>
+              <w:rPr>
+                <w:rFonts w:ascii="Calibri" w:hAnsi="Calibri" w:cs="Calibri"/>
+                <w:color w:val="000000"/>
+                <w:lang w:val="fr-CH" w:eastAsia="fr-CH"/>
+              </w:rPr>
+              <w:t>Curseur Potentiomètre (1%)</w:t>
+            </w:r>
+          </w:p>
+        </w:tc>
+        <w:tc>
+          <w:tcPr>
+            <w:tcW w:w="1200" w:type="dxa"/>
+            <w:noWrap/>
+            <w:hideMark/>
+          </w:tcPr>
+          <w:p>
+            <w:pPr>
+              <w:jc w:val="right"/>
+              <w:cnfStyle w:val="000000000000" w:firstRow="0" w:lastRow="0" w:firstColumn="0" w:lastColumn="0" w:oddVBand="0" w:evenVBand="0" w:oddHBand="0" w:evenHBand="0" w:firstRowFirstColumn="0" w:firstRowLastColumn="0" w:lastRowFirstColumn="0" w:lastRowLastColumn="0"/>
+              <w:rPr>
+                <w:rFonts w:ascii="Calibri" w:hAnsi="Calibri" w:cs="Calibri"/>
+                <w:color w:val="000000"/>
+                <w:lang w:val="fr-CH" w:eastAsia="fr-CH"/>
+              </w:rPr>
+            </w:pPr>
+            <w:r>
+              <w:rPr>
+                <w:rFonts w:ascii="Calibri" w:hAnsi="Calibri" w:cs="Calibri"/>
+                <w:color w:val="000000"/>
+                <w:lang w:val="fr-CH" w:eastAsia="fr-CH"/>
+              </w:rPr>
+              <w:t>2750.00</w:t>
+            </w:r>
+          </w:p>
+        </w:tc>
+        <w:tc>
+          <w:tcPr>
+            <w:tcW w:w="1200" w:type="dxa"/>
+            <w:noWrap/>
+            <w:hideMark/>
+          </w:tcPr>
+          <w:p>
+            <w:pPr>
+              <w:jc w:val="right"/>
+              <w:cnfStyle w:val="000000000000" w:firstRow="0" w:lastRow="0" w:firstColumn="0" w:lastColumn="0" w:oddVBand="0" w:evenVBand="0" w:oddHBand="0" w:evenHBand="0" w:firstRowFirstColumn="0" w:firstRowLastColumn="0" w:lastRowFirstColumn="0" w:lastRowLastColumn="0"/>
+              <w:rPr>
+                <w:rFonts w:ascii="Calibri" w:hAnsi="Calibri" w:cs="Calibri"/>
+                <w:color w:val="000000"/>
+                <w:lang w:val="fr-CH" w:eastAsia="fr-CH"/>
+              </w:rPr>
+            </w:pPr>
+          </w:p>
+        </w:tc>
+        <w:tc>
+          <w:tcPr>
+            <w:tcW w:w="1200" w:type="dxa"/>
+            <w:noWrap/>
+            <w:hideMark/>
+          </w:tcPr>
+          <w:p>
+            <w:pPr>
+              <w:cnfStyle w:val="000000000000" w:firstRow="0" w:lastRow="0" w:firstColumn="0" w:lastColumn="0" w:oddVBand="0" w:evenVBand="0" w:oddHBand="0" w:evenHBand="0" w:firstRowFirstColumn="0" w:firstRowLastColumn="0" w:lastRowFirstColumn="0" w:lastRowLastColumn="0"/>
+              <w:rPr>
+                <w:rFonts w:ascii="Times New Roman" w:hAnsi="Times New Roman" w:cs="Times New Roman"/>
+                <w:sz w:val="20"/>
+                <w:szCs w:val="20"/>
+                <w:lang w:val="fr-CH" w:eastAsia="fr-CH"/>
+              </w:rPr>
+            </w:pPr>
+          </w:p>
+        </w:tc>
+      </w:tr>
+      <w:tr>
+        <w:trPr>
+          <w:cnfStyle w:val="000000100000" w:firstRow="0" w:lastRow="0" w:firstColumn="0" w:lastColumn="0" w:oddVBand="0" w:evenVBand="0" w:oddHBand="1" w:evenHBand="0" w:firstRowFirstColumn="0" w:firstRowLastColumn="0" w:lastRowFirstColumn="0" w:lastRowLastColumn="0"/>
+          <w:trHeight w:val="300"/>
+        </w:trPr>
+        <w:tc>
+          <w:tcPr>
+            <w:cnfStyle w:val="001000000000" w:firstRow="0" w:lastRow="0" w:firstColumn="1" w:lastColumn="0" w:oddVBand="0" w:evenVBand="0" w:oddHBand="0" w:evenHBand="0" w:firstRowFirstColumn="0" w:firstRowLastColumn="0" w:lastRowFirstColumn="0" w:lastRowLastColumn="0"/>
+            <w:tcW w:w="2920" w:type="dxa"/>
+            <w:noWrap/>
+            <w:hideMark/>
+          </w:tcPr>
+          <w:p>
+            <w:pPr>
+              <w:rPr>
+                <w:rFonts w:ascii="Calibri" w:hAnsi="Calibri" w:cs="Calibri"/>
+                <w:color w:val="000000"/>
+                <w:lang w:val="fr-CH" w:eastAsia="fr-CH"/>
+              </w:rPr>
+            </w:pPr>
+            <w:r>
+              <w:rPr>
+                <w:rFonts w:ascii="Calibri" w:hAnsi="Calibri" w:cs="Calibri"/>
+                <w:color w:val="000000"/>
+                <w:lang w:val="fr-CH" w:eastAsia="fr-CH"/>
+              </w:rPr>
+              <w:t>Résistance</w:t>
+            </w:r>
+          </w:p>
+        </w:tc>
+        <w:tc>
+          <w:tcPr>
+            <w:tcW w:w="1200" w:type="dxa"/>
+            <w:noWrap/>
+            <w:hideMark/>
+          </w:tcPr>
+          <w:p>
+            <w:pPr>
+              <w:jc w:val="right"/>
+              <w:cnfStyle w:val="000000100000" w:firstRow="0" w:lastRow="0" w:firstColumn="0" w:lastColumn="0" w:oddVBand="0" w:evenVBand="0" w:oddHBand="1" w:evenHBand="0" w:firstRowFirstColumn="0" w:firstRowLastColumn="0" w:lastRowFirstColumn="0" w:lastRowLastColumn="0"/>
+              <w:rPr>
+                <w:rFonts w:ascii="Calibri" w:hAnsi="Calibri" w:cs="Calibri"/>
+                <w:color w:val="000000"/>
+                <w:lang w:val="fr-CH" w:eastAsia="fr-CH"/>
+              </w:rPr>
+            </w:pPr>
+            <w:r>
+              <w:rPr>
+                <w:rFonts w:ascii="Calibri" w:hAnsi="Calibri" w:cs="Calibri"/>
+                <w:color w:val="000000"/>
+                <w:lang w:val="fr-CH" w:eastAsia="fr-CH"/>
+              </w:rPr>
+              <w:t>1010.00</w:t>
+            </w:r>
+          </w:p>
+        </w:tc>
+        <w:tc>
+          <w:tcPr>
+            <w:tcW w:w="1200" w:type="dxa"/>
+            <w:noWrap/>
+            <w:hideMark/>
+          </w:tcPr>
+          <w:p>
+            <w:pPr>
+              <w:jc w:val="right"/>
+              <w:cnfStyle w:val="000000100000" w:firstRow="0" w:lastRow="0" w:firstColumn="0" w:lastColumn="0" w:oddVBand="0" w:evenVBand="0" w:oddHBand="1" w:evenHBand="0" w:firstRowFirstColumn="0" w:firstRowLastColumn="0" w:lastRowFirstColumn="0" w:lastRowLastColumn="0"/>
+              <w:rPr>
+                <w:rFonts w:ascii="Calibri" w:hAnsi="Calibri" w:cs="Calibri"/>
+                <w:color w:val="000000"/>
+                <w:lang w:val="fr-CH" w:eastAsia="fr-CH"/>
+              </w:rPr>
+            </w:pPr>
+          </w:p>
+        </w:tc>
+        <w:tc>
+          <w:tcPr>
+            <w:tcW w:w="1200" w:type="dxa"/>
+            <w:noWrap/>
+            <w:hideMark/>
+          </w:tcPr>
+          <w:p>
+            <w:pPr>
+              <w:cnfStyle w:val="000000100000" w:firstRow="0" w:lastRow="0" w:firstColumn="0" w:lastColumn="0" w:oddVBand="0" w:evenVBand="0" w:oddHBand="1" w:evenHBand="0" w:firstRowFirstColumn="0" w:firstRowLastColumn="0" w:lastRowFirstColumn="0" w:lastRowLastColumn="0"/>
+              <w:rPr>
+                <w:rFonts w:ascii="Times New Roman" w:hAnsi="Times New Roman" w:cs="Times New Roman"/>
+                <w:sz w:val="20"/>
+                <w:szCs w:val="20"/>
+                <w:lang w:val="fr-CH" w:eastAsia="fr-CH"/>
+              </w:rPr>
+            </w:pPr>
+          </w:p>
+        </w:tc>
+      </w:tr>
+      <w:tr>
+        <w:trPr>
+          <w:trHeight w:val="300"/>
+        </w:trPr>
+        <w:tc>
+          <w:tcPr>
+            <w:cnfStyle w:val="001000000000" w:firstRow="0" w:lastRow="0" w:firstColumn="1" w:lastColumn="0" w:oddVBand="0" w:evenVBand="0" w:oddHBand="0" w:evenHBand="0" w:firstRowFirstColumn="0" w:firstRowLastColumn="0" w:lastRowFirstColumn="0" w:lastRowLastColumn="0"/>
+            <w:tcW w:w="2920" w:type="dxa"/>
+            <w:noWrap/>
+            <w:hideMark/>
+          </w:tcPr>
+          <w:p>
+            <w:pPr>
+              <w:rPr>
+                <w:rFonts w:ascii="Times New Roman" w:hAnsi="Times New Roman" w:cs="Times New Roman"/>
+                <w:sz w:val="20"/>
+                <w:szCs w:val="20"/>
+                <w:lang w:val="fr-CH" w:eastAsia="fr-CH"/>
+              </w:rPr>
+            </w:pPr>
+          </w:p>
+        </w:tc>
+        <w:tc>
+          <w:tcPr>
+            <w:tcW w:w="1200" w:type="dxa"/>
+            <w:noWrap/>
+            <w:hideMark/>
+          </w:tcPr>
+          <w:p>
+            <w:pPr>
+              <w:cnfStyle w:val="000000000000" w:firstRow="0" w:lastRow="0" w:firstColumn="0" w:lastColumn="0" w:oddVBand="0" w:evenVBand="0" w:oddHBand="0" w:evenHBand="0" w:firstRowFirstColumn="0" w:firstRowLastColumn="0" w:lastRowFirstColumn="0" w:lastRowLastColumn="0"/>
+              <w:rPr>
+                <w:rFonts w:ascii="Times New Roman" w:hAnsi="Times New Roman" w:cs="Times New Roman"/>
+                <w:sz w:val="20"/>
+                <w:szCs w:val="20"/>
+                <w:lang w:val="fr-CH" w:eastAsia="fr-CH"/>
+              </w:rPr>
+            </w:pPr>
+          </w:p>
+        </w:tc>
+        <w:tc>
+          <w:tcPr>
+            <w:tcW w:w="1200" w:type="dxa"/>
+            <w:noWrap/>
+            <w:hideMark/>
+          </w:tcPr>
+          <w:p>
+            <w:pPr>
+              <w:cnfStyle w:val="000000000000" w:firstRow="0" w:lastRow="0" w:firstColumn="0" w:lastColumn="0" w:oddVBand="0" w:evenVBand="0" w:oddHBand="0" w:evenHBand="0" w:firstRowFirstColumn="0" w:firstRowLastColumn="0" w:lastRowFirstColumn="0" w:lastRowLastColumn="0"/>
+              <w:rPr>
+                <w:rFonts w:ascii="Times New Roman" w:hAnsi="Times New Roman" w:cs="Times New Roman"/>
+                <w:sz w:val="20"/>
+                <w:szCs w:val="20"/>
+                <w:lang w:val="fr-CH" w:eastAsia="fr-CH"/>
+              </w:rPr>
+            </w:pPr>
+          </w:p>
+        </w:tc>
+        <w:tc>
+          <w:tcPr>
+            <w:tcW w:w="1200" w:type="dxa"/>
+            <w:noWrap/>
+            <w:hideMark/>
+          </w:tcPr>
+          <w:p>
+            <w:pPr>
+              <w:cnfStyle w:val="000000000000" w:firstRow="0" w:lastRow="0" w:firstColumn="0" w:lastColumn="0" w:oddVBand="0" w:evenVBand="0" w:oddHBand="0" w:evenHBand="0" w:firstRowFirstColumn="0" w:firstRowLastColumn="0" w:lastRowFirstColumn="0" w:lastRowLastColumn="0"/>
+              <w:rPr>
+                <w:rFonts w:ascii="Times New Roman" w:hAnsi="Times New Roman" w:cs="Times New Roman"/>
+                <w:sz w:val="20"/>
+                <w:szCs w:val="20"/>
+                <w:lang w:val="fr-CH" w:eastAsia="fr-CH"/>
+              </w:rPr>
+            </w:pPr>
+          </w:p>
+        </w:tc>
+      </w:tr>
+      <w:tr>
+        <w:trPr>
+          <w:cnfStyle w:val="000000100000" w:firstRow="0" w:lastRow="0" w:firstColumn="0" w:lastColumn="0" w:oddVBand="0" w:evenVBand="0" w:oddHBand="1" w:evenHBand="0" w:firstRowFirstColumn="0" w:firstRowLastColumn="0" w:lastRowFirstColumn="0" w:lastRowLastColumn="0"/>
+          <w:trHeight w:val="300"/>
+        </w:trPr>
+        <w:tc>
+          <w:tcPr>
+            <w:cnfStyle w:val="001000000000" w:firstRow="0" w:lastRow="0" w:firstColumn="1" w:lastColumn="0" w:oddVBand="0" w:evenVBand="0" w:oddHBand="0" w:evenHBand="0" w:firstRowFirstColumn="0" w:firstRowLastColumn="0" w:lastRowFirstColumn="0" w:lastRowLastColumn="0"/>
+            <w:tcW w:w="2920" w:type="dxa"/>
+            <w:noWrap/>
+            <w:hideMark/>
+          </w:tcPr>
+          <w:p>
+            <w:pPr>
+              <w:rPr>
+                <w:rFonts w:ascii="Calibri" w:hAnsi="Calibri" w:cs="Calibri"/>
+                <w:color w:val="000000"/>
+                <w:lang w:val="fr-CH" w:eastAsia="fr-CH"/>
+              </w:rPr>
+            </w:pPr>
+            <w:r>
+              <w:rPr>
+                <w:rFonts w:ascii="Calibri" w:hAnsi="Calibri" w:cs="Calibri"/>
+                <w:color w:val="000000"/>
+                <w:lang w:val="fr-CH" w:eastAsia="fr-CH"/>
+              </w:rPr>
+              <w:t>Fréquence</w:t>
+            </w:r>
+          </w:p>
+        </w:tc>
+        <w:tc>
+          <w:tcPr>
+            <w:tcW w:w="1200" w:type="dxa"/>
+            <w:noWrap/>
+            <w:hideMark/>
+          </w:tcPr>
+          <w:p>
+            <w:pPr>
+              <w:jc w:val="right"/>
+              <w:cnfStyle w:val="000000100000" w:firstRow="0" w:lastRow="0" w:firstColumn="0" w:lastColumn="0" w:oddVBand="0" w:evenVBand="0" w:oddHBand="1" w:evenHBand="0" w:firstRowFirstColumn="0" w:firstRowLastColumn="0" w:lastRowFirstColumn="0" w:lastRowLastColumn="0"/>
+              <w:rPr>
+                <w:rFonts w:ascii="Calibri" w:hAnsi="Calibri" w:cs="Calibri"/>
+                <w:color w:val="000000"/>
+                <w:lang w:val="fr-CH" w:eastAsia="fr-CH"/>
+              </w:rPr>
+            </w:pPr>
+            <w:r>
+              <w:rPr>
+                <w:rFonts w:ascii="Calibri" w:hAnsi="Calibri" w:cs="Calibri"/>
+                <w:color w:val="000000"/>
+                <w:lang w:val="fr-CH" w:eastAsia="fr-CH"/>
+              </w:rPr>
+              <w:t>1740.81238</w:t>
+            </w:r>
+          </w:p>
+        </w:tc>
+        <w:tc>
+          <w:tcPr>
+            <w:tcW w:w="1200" w:type="dxa"/>
+            <w:noWrap/>
+            <w:hideMark/>
+          </w:tcPr>
+          <w:p>
+            <w:pPr>
+              <w:jc w:val="right"/>
+              <w:cnfStyle w:val="000000100000" w:firstRow="0" w:lastRow="0" w:firstColumn="0" w:lastColumn="0" w:oddVBand="0" w:evenVBand="0" w:oddHBand="1" w:evenHBand="0" w:firstRowFirstColumn="0" w:firstRowLastColumn="0" w:lastRowFirstColumn="0" w:lastRowLastColumn="0"/>
+              <w:rPr>
+                <w:rFonts w:ascii="Calibri" w:hAnsi="Calibri" w:cs="Calibri"/>
+                <w:color w:val="000000"/>
+                <w:lang w:val="fr-CH" w:eastAsia="fr-CH"/>
+              </w:rPr>
+            </w:pPr>
+          </w:p>
+        </w:tc>
+        <w:tc>
+          <w:tcPr>
+            <w:tcW w:w="1200" w:type="dxa"/>
+            <w:noWrap/>
+            <w:hideMark/>
+          </w:tcPr>
+          <w:p>
+            <w:pPr>
+              <w:cnfStyle w:val="000000100000" w:firstRow="0" w:lastRow="0" w:firstColumn="0" w:lastColumn="0" w:oddVBand="0" w:evenVBand="0" w:oddHBand="1" w:evenHBand="0" w:firstRowFirstColumn="0" w:firstRowLastColumn="0" w:lastRowFirstColumn="0" w:lastRowLastColumn="0"/>
+              <w:rPr>
+                <w:rFonts w:ascii="Times New Roman" w:hAnsi="Times New Roman" w:cs="Times New Roman"/>
+                <w:sz w:val="20"/>
+                <w:szCs w:val="20"/>
+                <w:lang w:val="fr-CH" w:eastAsia="fr-CH"/>
+              </w:rPr>
+            </w:pPr>
+          </w:p>
+        </w:tc>
+      </w:tr>
+    </w:tbl>
+    <w:p>
+      <w:r>
+        <w:t>Mon choix s’est finalement porté sur ces valeurs. Elles correspondent à celles d’un potentiomètre de la marque Bourns. La valeur de la résistance et du condensateur ont été choisie car elles apparaissent déjà ailleurs dans l’appareil, ce qui limitera le nombre d’entrées différentes dans la liste de pièces.</w:t>
+      </w:r>
+    </w:p>
+    <w:p>
+      <w:pPr>
         <w:pStyle w:val="Titre1"/>
         <w:tabs>
           <w:tab w:val="left" w:pos="142"/>
@@ -3950,52 +5884,55 @@
         <w:spacing w:before="360" w:after="240"/>
         <w:ind w:left="360" w:hanging="360"/>
       </w:pPr>
-      <w:bookmarkStart w:id="7" w:name="_Toc33882986"/>
+      <w:bookmarkStart w:id="6" w:name="_Toc33882986"/>
       <w:r>
+        <w:lastRenderedPageBreak/>
         <w:t>Conception</w:t>
       </w:r>
-      <w:bookmarkEnd w:id="7"/>
+      <w:bookmarkEnd w:id="6"/>
     </w:p>
     <w:p>
       <w:pPr>
         <w:pStyle w:val="Titre2"/>
       </w:pPr>
-      <w:bookmarkStart w:id="8" w:name="_Toc33882987"/>
+      <w:bookmarkStart w:id="7" w:name="_Toc33882987"/>
       <w:r>
         <w:t>Schémas</w:t>
       </w:r>
-      <w:bookmarkEnd w:id="8"/>
+      <w:bookmarkEnd w:id="7"/>
     </w:p>
     <w:p/>
     <w:p>
       <w:pPr>
         <w:pStyle w:val="Titre2"/>
       </w:pPr>
-      <w:bookmarkStart w:id="9" w:name="_Toc33882988"/>
+      <w:bookmarkStart w:id="8" w:name="_Toc33882988"/>
       <w:r>
         <w:t>Dimensionnement</w:t>
       </w:r>
       <w:r>
         <w:t xml:space="preserve"> de composants</w:t>
       </w:r>
-      <w:bookmarkEnd w:id="9"/>
+      <w:bookmarkEnd w:id="8"/>
     </w:p>
     <w:p/>
     <w:p>
       <w:pPr>
         <w:pStyle w:val="Titre2"/>
       </w:pPr>
-      <w:bookmarkStart w:id="10" w:name="_Toc33882989"/>
+      <w:bookmarkStart w:id="9" w:name="_Toc33882989"/>
       <w:r>
         <w:t>Design de PCB</w:t>
       </w:r>
-      <w:bookmarkEnd w:id="10"/>
+      <w:bookmarkEnd w:id="9"/>
     </w:p>
     <w:p/>
     <w:p>
       <w:r>
         <w:t>...</w:t>
       </w:r>
+      <w:bookmarkStart w:id="10" w:name="_GoBack"/>
+      <w:bookmarkEnd w:id="10"/>
     </w:p>
     <w:p/>
     <w:p>
@@ -4193,7 +6130,6 @@
       </w:pPr>
       <w:bookmarkStart w:id="25" w:name="_Toc33883004"/>
       <w:r>
-        <w:lastRenderedPageBreak/>
         <w:t>Évaluation du projet</w:t>
       </w:r>
       <w:bookmarkEnd w:id="25"/>
@@ -4221,6 +6157,7 @@
       </w:pPr>
       <w:bookmarkStart w:id="27" w:name="_Toc33883006"/>
       <w:r>
+        <w:lastRenderedPageBreak/>
         <w:t xml:space="preserve">Travaux </w:t>
       </w:r>
       <w:r>
@@ -4472,7 +6409,7 @@
         <w:sz w:val="18"/>
         <w:szCs w:val="18"/>
       </w:rPr>
-      <w:t>4</w:t>
+      <w:t>5</w:t>
     </w:r>
     <w:r>
       <w:rPr>
@@ -4521,7 +6458,7 @@
         <w:sz w:val="18"/>
         <w:szCs w:val="18"/>
       </w:rPr>
-      <w:t>6</w:t>
+      <w:t>7</w:t>
     </w:r>
     <w:r>
       <w:rPr>
@@ -4672,7 +6609,7 @@
               <w:noProof/>
               <w:sz w:val="12"/>
             </w:rPr>
-            <w:t>23/02/2024 14:30</w:t>
+            <w:t>26/02/2024 10:58</w:t>
           </w:r>
           <w:r>
             <w:rPr>
@@ -4792,7 +6729,7 @@
               <w:sz w:val="18"/>
               <w:szCs w:val="18"/>
             </w:rPr>
-            <w:t>6</w:t>
+            <w:t>7</w:t>
           </w:r>
           <w:r>
             <w:rPr>
@@ -7556,6 +9493,66 @@
       <w:color w:val="808080"/>
     </w:rPr>
   </w:style>
+  <w:style w:type="table" w:styleId="Tableausimple1">
+    <w:name w:val="Plain Table 1"/>
+    <w:basedOn w:val="TableauNormal"/>
+    <w:uiPriority w:val="41"/>
+    <w:rsid w:val="000D7A8E"/>
+    <w:tblPr>
+      <w:tblStyleRowBandSize w:val="1"/>
+      <w:tblStyleColBandSize w:val="1"/>
+      <w:tblBorders>
+        <w:top w:val="single" w:sz="4" w:space="0" w:color="BFBFBF" w:themeColor="background1" w:themeShade="BF"/>
+        <w:left w:val="single" w:sz="4" w:space="0" w:color="BFBFBF" w:themeColor="background1" w:themeShade="BF"/>
+        <w:bottom w:val="single" w:sz="4" w:space="0" w:color="BFBFBF" w:themeColor="background1" w:themeShade="BF"/>
+        <w:right w:val="single" w:sz="4" w:space="0" w:color="BFBFBF" w:themeColor="background1" w:themeShade="BF"/>
+        <w:insideH w:val="single" w:sz="4" w:space="0" w:color="BFBFBF" w:themeColor="background1" w:themeShade="BF"/>
+        <w:insideV w:val="single" w:sz="4" w:space="0" w:color="BFBFBF" w:themeColor="background1" w:themeShade="BF"/>
+      </w:tblBorders>
+    </w:tblPr>
+    <w:tblStylePr w:type="firstRow">
+      <w:rPr>
+        <w:b/>
+        <w:bCs/>
+      </w:rPr>
+    </w:tblStylePr>
+    <w:tblStylePr w:type="lastRow">
+      <w:rPr>
+        <w:b/>
+        <w:bCs/>
+      </w:rPr>
+      <w:tblPr/>
+      <w:tcPr>
+        <w:tcBorders>
+          <w:top w:val="double" w:sz="4" w:space="0" w:color="BFBFBF" w:themeColor="background1" w:themeShade="BF"/>
+        </w:tcBorders>
+      </w:tcPr>
+    </w:tblStylePr>
+    <w:tblStylePr w:type="firstCol">
+      <w:rPr>
+        <w:b/>
+        <w:bCs/>
+      </w:rPr>
+    </w:tblStylePr>
+    <w:tblStylePr w:type="lastCol">
+      <w:rPr>
+        <w:b/>
+        <w:bCs/>
+      </w:rPr>
+    </w:tblStylePr>
+    <w:tblStylePr w:type="band1Vert">
+      <w:tblPr/>
+      <w:tcPr>
+        <w:shd w:val="clear" w:color="auto" w:fill="F2F2F2" w:themeFill="background1" w:themeFillShade="F2"/>
+      </w:tcPr>
+    </w:tblStylePr>
+    <w:tblStylePr w:type="band1Horz">
+      <w:tblPr/>
+      <w:tcPr>
+        <w:shd w:val="clear" w:color="auto" w:fill="F2F2F2" w:themeFill="background1" w:themeFillShade="F2"/>
+      </w:tcPr>
+    </w:tblStylePr>
+  </w:style>
 </w:styles>
 </file>
 
@@ -7845,15 +9842,6 @@
 </file>
 
 <file path=customXml/item1.xml><?xml version="1.0" encoding="utf-8"?>
-<?mso-contentType ?>
-<FormTemplates xmlns="http://schemas.microsoft.com/sharepoint/v3/contenttype/forms">
-  <Display>DocumentLibraryForm</Display>
-  <Edit>DocumentLibraryForm</Edit>
-  <New>DocumentLibraryForm</New>
-</FormTemplates>
-</file>
-
-<file path=customXml/item2.xml><?xml version="1.0" encoding="utf-8"?>
 <ct:contentTypeSchema xmlns:ct="http://schemas.microsoft.com/office/2006/metadata/contentType" xmlns:ma="http://schemas.microsoft.com/office/2006/metadata/properties/metaAttributes" ct:_="" ma:_="" ma:contentTypeName="Document" ma:contentTypeID="0x010100E529CC47EA4E614CBF50FAFAB9B8F32B" ma:contentTypeVersion="15" ma:contentTypeDescription="Crée un document." ma:contentTypeScope="" ma:versionID="4f37139f2ce50ec3ac02e3d1ccd0c1ad">
   <xsd:schema xmlns:xsd="http://www.w3.org/2001/XMLSchema" xmlns:xs="http://www.w3.org/2001/XMLSchema" xmlns:p="http://schemas.microsoft.com/office/2006/metadata/properties" xmlns:ns2="dfa80de1-e9bb-4cf2-893d-d06220b3971a" xmlns:ns3="98d92101-24da-4498-9971-a24673344bd8" targetNamespace="http://schemas.microsoft.com/office/2006/metadata/properties" ma:root="true" ma:fieldsID="91fee7e25855f2cb58de83858d7f3967" ns2:_="" ns3:_="">
     <xsd:import namespace="dfa80de1-e9bb-4cf2-893d-d06220b3971a"/>
@@ -8088,6 +10076,15 @@
 </ct:contentTypeSchema>
 </file>
 
+<file path=customXml/item2.xml><?xml version="1.0" encoding="utf-8"?>
+<?mso-contentType ?>
+<FormTemplates xmlns="http://schemas.microsoft.com/sharepoint/v3/contenttype/forms">
+  <Display>DocumentLibraryForm</Display>
+  <Edit>DocumentLibraryForm</Edit>
+  <New>DocumentLibraryForm</New>
+</FormTemplates>
+</file>
+
 <file path=customXml/item3.xml><?xml version="1.0" encoding="utf-8"?>
 <p:properties xmlns:p="http://schemas.microsoft.com/office/2006/metadata/properties" xmlns:xsi="http://www.w3.org/2001/XMLSchema-instance" xmlns:pc="http://schemas.microsoft.com/office/infopath/2007/PartnerControls">
   <documentManagement>
@@ -8111,14 +10108,6 @@
 </file>
 
 <file path=customXml/itemProps1.xml><?xml version="1.0" encoding="utf-8"?>
-<ds:datastoreItem xmlns:ds="http://schemas.openxmlformats.org/officeDocument/2006/customXml" ds:itemID="{21726B6B-3F20-44A7-846D-173D6EFF62F6}">
-  <ds:schemaRefs>
-    <ds:schemaRef ds:uri="http://schemas.microsoft.com/sharepoint/v3/contenttype/forms"/>
-  </ds:schemaRefs>
-</ds:datastoreItem>
-</file>
-
-<file path=customXml/itemProps2.xml><?xml version="1.0" encoding="utf-8"?>
 <ds:datastoreItem xmlns:ds="http://schemas.openxmlformats.org/officeDocument/2006/customXml" ds:itemID="{6BDF1014-D1A4-4260-84EA-69BCC04B095D}">
   <ds:schemaRefs>
     <ds:schemaRef ds:uri="http://schemas.microsoft.com/office/2006/metadata/contentType"/>
@@ -8137,16 +10126,24 @@
 </ds:datastoreItem>
 </file>
 
+<file path=customXml/itemProps2.xml><?xml version="1.0" encoding="utf-8"?>
+<ds:datastoreItem xmlns:ds="http://schemas.openxmlformats.org/officeDocument/2006/customXml" ds:itemID="{21726B6B-3F20-44A7-846D-173D6EFF62F6}">
+  <ds:schemaRefs>
+    <ds:schemaRef ds:uri="http://schemas.microsoft.com/sharepoint/v3/contenttype/forms"/>
+  </ds:schemaRefs>
+</ds:datastoreItem>
+</file>
+
 <file path=customXml/itemProps3.xml><?xml version="1.0" encoding="utf-8"?>
 <ds:datastoreItem xmlns:ds="http://schemas.openxmlformats.org/officeDocument/2006/customXml" ds:itemID="{BF124C46-FE04-4115-9E73-2187436A7481}">
   <ds:schemaRefs>
-    <ds:schemaRef ds:uri="http://schemas.openxmlformats.org/package/2006/metadata/core-properties"/>
-    <ds:schemaRef ds:uri="http://purl.org/dc/terms/"/>
     <ds:schemaRef ds:uri="http://schemas.microsoft.com/office/2006/documentManagement/types"/>
     <ds:schemaRef ds:uri="http://schemas.microsoft.com/office/2006/metadata/properties"/>
     <ds:schemaRef ds:uri="dfa80de1-e9bb-4cf2-893d-d06220b3971a"/>
+    <ds:schemaRef ds:uri="http://purl.org/dc/elements/1.1/"/>
+    <ds:schemaRef ds:uri="http://schemas.openxmlformats.org/package/2006/metadata/core-properties"/>
     <ds:schemaRef ds:uri="http://schemas.microsoft.com/office/infopath/2007/PartnerControls"/>
-    <ds:schemaRef ds:uri="http://purl.org/dc/elements/1.1/"/>
+    <ds:schemaRef ds:uri="http://purl.org/dc/terms/"/>
     <ds:schemaRef ds:uri="98d92101-24da-4498-9971-a24673344bd8"/>
     <ds:schemaRef ds:uri="http://www.w3.org/XML/1998/namespace"/>
     <ds:schemaRef ds:uri="http://purl.org/dc/dcmitype/"/>
@@ -8155,7 +10152,7 @@
 </file>
 
 <file path=customXml/itemProps4.xml><?xml version="1.0" encoding="utf-8"?>
-<ds:datastoreItem xmlns:ds="http://schemas.openxmlformats.org/officeDocument/2006/customXml" ds:itemID="{811F232F-1FAF-4C72-ACC8-63F3CD5E0537}">
+<ds:datastoreItem xmlns:ds="http://schemas.openxmlformats.org/officeDocument/2006/customXml" ds:itemID="{FC5319B2-F329-452A-A03E-41D207625713}">
   <ds:schemaRefs>
     <ds:schemaRef ds:uri="http://schemas.openxmlformats.org/officeDocument/2006/bibliography"/>
   </ds:schemaRefs>

</xml_diff>

<commit_message>
Schéma altium PréTPI terminé
</commit_message>
<xml_diff>
--- a/3-Documents/1438-3500-00-PreTPI.docx
+++ b/3-Documents/1438-3500-00-PreTPI.docx
@@ -1,6 +1,6 @@
 
 <file path=word/document.xml><?xml version="1.0" encoding="utf-8"?>
-<w:document xmlns:wpc="http://schemas.microsoft.com/office/word/2010/wordprocessingCanvas" xmlns:cx="http://schemas.microsoft.com/office/drawing/2014/chartex" xmlns:cx1="http://schemas.microsoft.com/office/drawing/2015/9/8/chartex" xmlns:mc="http://schemas.openxmlformats.org/markup-compatibility/2006" xmlns:o="urn:schemas-microsoft-com:office:office" xmlns:r="http://schemas.openxmlformats.org/officeDocument/2006/relationships" xmlns:m="http://schemas.openxmlformats.org/officeDocument/2006/math" xmlns:v="urn:schemas-microsoft-com:vml" xmlns:wp14="http://schemas.microsoft.com/office/word/2010/wordprocessingDrawing" xmlns:wp="http://schemas.openxmlformats.org/drawingml/2006/wordprocessingDrawing" xmlns:w10="urn:schemas-microsoft-com:office:word" xmlns:w="http://schemas.openxmlformats.org/wordprocessingml/2006/main" xmlns:w14="http://schemas.microsoft.com/office/word/2010/wordml" xmlns:w15="http://schemas.microsoft.com/office/word/2012/wordml" xmlns:w16se="http://schemas.microsoft.com/office/word/2015/wordml/symex" xmlns:wpg="http://schemas.microsoft.com/office/word/2010/wordprocessingGroup" xmlns:wpi="http://schemas.microsoft.com/office/word/2010/wordprocessingInk" xmlns:wne="http://schemas.microsoft.com/office/word/2006/wordml" xmlns:wps="http://schemas.microsoft.com/office/word/2010/wordprocessingShape" mc:Ignorable="w14 w15 w16se wp14">
+<w:document xmlns:wpc="http://schemas.microsoft.com/office/word/2010/wordprocessingCanvas" xmlns:cx="http://schemas.microsoft.com/office/drawing/2014/chartex" xmlns:cx1="http://schemas.microsoft.com/office/drawing/2015/9/8/chartex" xmlns:cx2="http://schemas.microsoft.com/office/drawing/2015/10/21/chartex" xmlns:cx3="http://schemas.microsoft.com/office/drawing/2016/5/9/chartex" xmlns:cx4="http://schemas.microsoft.com/office/drawing/2016/5/10/chartex" xmlns:cx5="http://schemas.microsoft.com/office/drawing/2016/5/11/chartex" xmlns:cx6="http://schemas.microsoft.com/office/drawing/2016/5/12/chartex" xmlns:cx7="http://schemas.microsoft.com/office/drawing/2016/5/13/chartex" xmlns:cx8="http://schemas.microsoft.com/office/drawing/2016/5/14/chartex" xmlns:mc="http://schemas.openxmlformats.org/markup-compatibility/2006" xmlns:aink="http://schemas.microsoft.com/office/drawing/2016/ink" xmlns:am3d="http://schemas.microsoft.com/office/drawing/2017/model3d" xmlns:o="urn:schemas-microsoft-com:office:office" xmlns:oel="http://schemas.microsoft.com/office/2019/extlst" xmlns:r="http://schemas.openxmlformats.org/officeDocument/2006/relationships" xmlns:m="http://schemas.openxmlformats.org/officeDocument/2006/math" xmlns:v="urn:schemas-microsoft-com:vml" xmlns:wp14="http://schemas.microsoft.com/office/word/2010/wordprocessingDrawing" xmlns:wp="http://schemas.openxmlformats.org/drawingml/2006/wordprocessingDrawing" xmlns:w10="urn:schemas-microsoft-com:office:word" xmlns:w="http://schemas.openxmlformats.org/wordprocessingml/2006/main" xmlns:w14="http://schemas.microsoft.com/office/word/2010/wordml" xmlns:w15="http://schemas.microsoft.com/office/word/2012/wordml" xmlns:w16cex="http://schemas.microsoft.com/office/word/2018/wordml/cex" xmlns:w16cid="http://schemas.microsoft.com/office/word/2016/wordml/cid" xmlns:w16="http://schemas.microsoft.com/office/word/2018/wordml" xmlns:w16sdtdh="http://schemas.microsoft.com/office/word/2020/wordml/sdtdatahash" xmlns:w16se="http://schemas.microsoft.com/office/word/2015/wordml/symex" xmlns:wpg="http://schemas.microsoft.com/office/word/2010/wordprocessingGroup" xmlns:wpi="http://schemas.microsoft.com/office/word/2010/wordprocessingInk" xmlns:wne="http://schemas.microsoft.com/office/word/2006/wordml" xmlns:wps="http://schemas.microsoft.com/office/word/2010/wordprocessingShape" mc:Ignorable="w14 w15 w16se w16cid w16 w16cex w16sdtdh wp14">
   <w:body>
     <w:p>
       <w:pPr>
@@ -3183,7 +3183,7 @@
           </w:tcPr>
           <w:p>
             <w:r>
-              <w:t>X</w:t>
+              <w:t>...</w:t>
             </w:r>
           </w:p>
         </w:tc>
@@ -3227,7 +3227,15 @@
         </w:numPr>
       </w:pPr>
       <w:r>
-        <w:t>Dessiner le schéma sur Altium en utilisant la nomenclature CEI</w:t>
+        <w:t xml:space="preserve">Dessiner le schéma sur </w:t>
+      </w:r>
+      <w:proofErr w:type="spellStart"/>
+      <w:r>
+        <w:t>Altium</w:t>
+      </w:r>
+      <w:proofErr w:type="spellEnd"/>
+      <w:r>
+        <w:t xml:space="preserve"> en utilisant la nomenclature CEI</w:t>
       </w:r>
     </w:p>
     <w:p>
@@ -3606,7 +3614,15 @@
     </w:p>
     <w:p>
       <w:r>
-        <w:t xml:space="preserve">J’ai à disposition le schéma du magazine Elektor, ainsi que les plans d’un PCB réalisés par </w:t>
+        <w:t xml:space="preserve">J’ai à disposition le schéma du magazine </w:t>
+      </w:r>
+      <w:proofErr w:type="spellStart"/>
+      <w:r>
+        <w:t>Elektor</w:t>
+      </w:r>
+      <w:proofErr w:type="spellEnd"/>
+      <w:r>
+        <w:t xml:space="preserve">, ainsi que les plans d’un PCB réalisés par </w:t>
       </w:r>
       <w:r>
         <w:t>leurs soins. Les schémas téléchargeables et ceux dans l’article ne sont pas identiques, il faudrait donc trancher entre les deux quelle valeur suivre pour notre choix de composants. Il nous faut également choisir des dissipateurs thermiques appropriés, tout en faisant attention à leur méthode de montage.</w:t>
@@ -3637,7 +3653,15 @@
     </w:p>
     <w:p>
       <w:r>
-        <w:t>Nous n’avons pas vraiment de raison d’utiliser des IC différents de l’article Elektor pour la dissipation de la puissance. Nous allons donc baser nos calculs sur les datasheets du LM317 et du BD210/212, tous deux dans un package TO-220. En regardant dans leur datasheet, on peut trouver leur température maximale à la jonction et la résistance thermique entre cette dernière et la surface du boitier. Par convention on détermine une température ambiante de 40°C. On peut donc réaliser le circuit thermique suivant :</w:t>
+        <w:t xml:space="preserve">Nous n’avons pas vraiment de raison d’utiliser des IC différents de l’article </w:t>
+      </w:r>
+      <w:proofErr w:type="spellStart"/>
+      <w:r>
+        <w:t>Elektor</w:t>
+      </w:r>
+      <w:proofErr w:type="spellEnd"/>
+      <w:r>
+        <w:t xml:space="preserve"> pour la dissipation de la puissance. Nous allons donc baser nos calculs sur les datasheets du LM317 et du BD210/212, tous deux dans un package TO-220. En regardant dans leur datasheet, on peut trouver leur température maximale à la jonction et la résistance thermique entre cette dernière et la surface du boitier. Par convention on détermine une température ambiante de 40°C. On peut donc réaliser le circuit thermique suivant :</w:t>
       </w:r>
     </w:p>
     <w:p>
@@ -3663,7 +3687,7 @@
             <v:path o:extrusionok="f" gradientshapeok="t" o:connecttype="rect"/>
             <o:lock v:ext="edit" aspectratio="t"/>
           </v:shapetype>
-          <v:shape id="_x0000_i1025" type="#_x0000_t75" style="width:495.75pt;height:343.5pt">
+          <v:shape id="_x0000_i1025" type="#_x0000_t75" style="width:495.4pt;height:343.9pt">
             <v:imagedata r:id="rId11" o:title="Calcul dissipateur thermique"/>
           </v:shape>
         </w:pict>
@@ -3694,7 +3718,15 @@
         <w:t xml:space="preserve">Étant donné que le produit n’est pas destiné à être réalisé en plus de 10 exemplaires, il sera entièrement produit à la main et pas de pochoir sera utilisé. </w:t>
       </w:r>
       <w:r>
-        <w:t>Certains composants de puissance et connecteurs seront forcément traversant, cependant dans le but d’optimiser l’espace utilisé (déjà que celui-ci sera occupé en partie par deux grands dissipateurs thermique) il semble avisé d’opter pour des composants montés en surface lorsque possible. Cela pose en revanche une question de puissance admissible par les résistances. Vu que la carte sera assemblée à la main, utiliser des résistances SMD de grande taille me parait plus facile. Dans la mesure du possible, on va donc se limiter au résistances de taille 1206 (321,6 métrique) et 0805(2012 métrique). Ces dernières ont une puissance maximale de 0,25 W et 0,125 W respectivement.</w:t>
+        <w:t xml:space="preserve">Certains composants de puissance et connecteurs seront forcément traversant, cependant dans le but d’optimiser l’espace utilisé (déjà que celui-ci sera occupé en partie par deux grands dissipateurs thermique) il semble avisé d’opter pour des composants montés en surface lorsque possible. Cela pose en revanche une question de puissance admissible par les résistances. Vu que la carte sera assemblée à la main, utiliser des résistances SMD de grande taille me parait plus facile. Dans la mesure du possible, on va donc se limiter </w:t>
+      </w:r>
+      <w:proofErr w:type="gramStart"/>
+      <w:r>
+        <w:t>au résistances</w:t>
+      </w:r>
+      <w:proofErr w:type="gramEnd"/>
+      <w:r>
+        <w:t xml:space="preserve"> de taille 1206 (321,6 métrique) et 0805(2012 métrique). Ces dernières ont une puissance maximale de 0,25 W et 0,125 W respectivement.</w:t>
       </w:r>
       <w:r>
         <w:t xml:space="preserve"> Sachant les formules suivantes :</w:t>
@@ -3951,7 +3983,23 @@
     </w:p>
     <w:p>
       <w:r>
-        <w:t>Le schéma d’Elektor Viens avec une résistance simple de 150K et d’un condensateur de 100nF. Le schéma n’utilise pas la patte décharge du 555 mais sa sortie, pour avoir un largeur d’impulsion de 50% sans court-circuiter l’alimentation. En utilisant la formule du 555 suivante, on peut calculer la fréquence sélectionnée par les composants choisis.</w:t>
+        <w:t>Le schéma d’</w:t>
+      </w:r>
+      <w:proofErr w:type="spellStart"/>
+      <w:r>
+        <w:t>Elektor</w:t>
+      </w:r>
+      <w:proofErr w:type="spellEnd"/>
+      <w:r>
+        <w:t xml:space="preserve"> Viens avec une résistance simple de 150K et d’un condensateur de 100nF. Le schéma n’utilise pas la patte décharge du 555 mais sa sortie, pour avoir </w:t>
+      </w:r>
+      <w:proofErr w:type="gramStart"/>
+      <w:r>
+        <w:t>un largeur</w:t>
+      </w:r>
+      <w:proofErr w:type="gramEnd"/>
+      <w:r>
+        <w:t xml:space="preserve"> d’impulsion de 50% sans court-circuiter l’alimentation. En utilisant la formule du 555 suivante, on peut calculer la fréquence sélectionnée par les composants choisis.</w:t>
       </w:r>
     </w:p>
     <w:p>
@@ -3964,16 +4012,7 @@
             <w:rPr>
               <w:rFonts w:ascii="Cambria Math" w:hAnsi="Cambria Math"/>
             </w:rPr>
-            <m:t xml:space="preserve">frequency </m:t>
-          </m:r>
-          <m:r>
-            <m:rPr>
-              <m:sty m:val="p"/>
-            </m:rPr>
-            <w:rPr>
-              <w:rFonts w:ascii="Cambria Math" w:hAnsi="Cambria Math"/>
-            </w:rPr>
-            <m:t>≈</m:t>
+            <m:t>frequency ≈</m:t>
           </m:r>
           <m:f>
             <m:fPr>
@@ -5871,7 +5910,23 @@
     </w:tbl>
     <w:p>
       <w:r>
-        <w:t>Mon choix s’est finalement porté sur ces valeurs. Elles correspondent à celles d’un potentiomètre de la marque Bourns. La valeur de la résistance et du condensateur ont été choisie car elles apparaissent déjà ailleurs dans l’appareil, ce qui limitera le nombre d’entrées différentes dans la liste de pièces.</w:t>
+        <w:t xml:space="preserve">Mon choix s’est finalement porté sur ces valeurs. Elles correspondent à celles d’un potentiomètre de la marque </w:t>
+      </w:r>
+      <w:proofErr w:type="spellStart"/>
+      <w:r>
+        <w:t>Bourns</w:t>
+      </w:r>
+      <w:proofErr w:type="spellEnd"/>
+      <w:r>
+        <w:t xml:space="preserve">. La valeur de la résistance et du condensateur </w:t>
+      </w:r>
+      <w:proofErr w:type="gramStart"/>
+      <w:r>
+        <w:t>ont</w:t>
+      </w:r>
+      <w:proofErr w:type="gramEnd"/>
+      <w:r>
+        <w:t xml:space="preserve"> été choisie car elles apparaissent déjà ailleurs dans l’appareil, ce qui limitera le nombre d’entrées différentes dans la liste de pièces.</w:t>
       </w:r>
     </w:p>
     <w:p>
@@ -5931,8 +5986,6 @@
       <w:r>
         <w:t>...</w:t>
       </w:r>
-      <w:bookmarkStart w:id="10" w:name="_GoBack"/>
-      <w:bookmarkEnd w:id="10"/>
     </w:p>
     <w:p/>
     <w:p>
@@ -5945,79 +5998,89 @@
         <w:spacing w:before="360" w:after="240"/>
         <w:ind w:left="360" w:hanging="360"/>
       </w:pPr>
-      <w:bookmarkStart w:id="11" w:name="_Toc33882990"/>
+      <w:bookmarkStart w:id="10" w:name="_Toc33882990"/>
       <w:r>
         <w:t>Réalisation</w:t>
       </w:r>
+      <w:bookmarkEnd w:id="10"/>
+    </w:p>
+    <w:p>
+      <w:pPr>
+        <w:pStyle w:val="Titre2"/>
+      </w:pPr>
+      <w:bookmarkStart w:id="11" w:name="_Toc33882991"/>
+      <w:r>
+        <w:t xml:space="preserve">Instructions </w:t>
+      </w:r>
+      <w:r>
+        <w:t>de</w:t>
+      </w:r>
+      <w:r>
+        <w:t xml:space="preserve"> fabrication</w:t>
+      </w:r>
       <w:bookmarkEnd w:id="11"/>
     </w:p>
+    <w:p/>
     <w:p>
       <w:pPr>
         <w:pStyle w:val="Titre2"/>
       </w:pPr>
-      <w:bookmarkStart w:id="12" w:name="_Toc33882991"/>
-      <w:r>
-        <w:t xml:space="preserve">Instructions </w:t>
-      </w:r>
-      <w:r>
-        <w:t>de</w:t>
-      </w:r>
-      <w:r>
-        <w:t xml:space="preserve"> fabrication</w:t>
+      <w:bookmarkStart w:id="12" w:name="_Toc33882992"/>
+      <w:r>
+        <w:t>Programmation</w:t>
       </w:r>
       <w:bookmarkEnd w:id="12"/>
     </w:p>
+    <w:p>
+      <w:pPr>
+        <w:pStyle w:val="Titre3"/>
+      </w:pPr>
+      <w:bookmarkStart w:id="13" w:name="_Toc33882993"/>
+      <w:r>
+        <w:t>Algorithmes</w:t>
+      </w:r>
+      <w:r>
+        <w:t xml:space="preserve"> - </w:t>
+      </w:r>
+      <w:proofErr w:type="spellStart"/>
+      <w:r>
+        <w:t>Structogrammes</w:t>
+      </w:r>
+      <w:bookmarkEnd w:id="13"/>
+      <w:proofErr w:type="spellEnd"/>
+    </w:p>
     <w:p/>
     <w:p>
       <w:pPr>
-        <w:pStyle w:val="Titre2"/>
-      </w:pPr>
-      <w:bookmarkStart w:id="13" w:name="_Toc33882992"/>
-      <w:r>
-        <w:t>Programmation</w:t>
-      </w:r>
-      <w:bookmarkEnd w:id="13"/>
-    </w:p>
-    <w:p>
-      <w:pPr>
         <w:pStyle w:val="Titre3"/>
       </w:pPr>
-      <w:bookmarkStart w:id="14" w:name="_Toc33882993"/>
-      <w:r>
-        <w:t>Algorithmes</w:t>
-      </w:r>
-      <w:r>
-        <w:t xml:space="preserve"> - Structogrammes</w:t>
+      <w:bookmarkStart w:id="14" w:name="_Toc33882994"/>
+      <w:r>
+        <w:t>Paramétrages</w:t>
+      </w:r>
+      <w:r>
+        <w:t xml:space="preserve"> du </w:t>
+      </w:r>
+      <w:proofErr w:type="spellStart"/>
+      <w:r>
+        <w:t>μC</w:t>
       </w:r>
       <w:bookmarkEnd w:id="14"/>
+      <w:proofErr w:type="spellEnd"/>
     </w:p>
     <w:p/>
     <w:p>
       <w:pPr>
         <w:pStyle w:val="Titre3"/>
       </w:pPr>
-      <w:bookmarkStart w:id="15" w:name="_Toc33882994"/>
-      <w:r>
-        <w:t>Paramétrages</w:t>
-      </w:r>
-      <w:r>
-        <w:t xml:space="preserve"> du μC</w:t>
+      <w:bookmarkStart w:id="15" w:name="_Toc33882995"/>
+      <w:r>
+        <w:t>Astuces</w:t>
+      </w:r>
+      <w:r>
+        <w:t xml:space="preserve"> de codage</w:t>
       </w:r>
       <w:bookmarkEnd w:id="15"/>
-    </w:p>
-    <w:p/>
-    <w:p>
-      <w:pPr>
-        <w:pStyle w:val="Titre3"/>
-      </w:pPr>
-      <w:bookmarkStart w:id="16" w:name="_Toc33882995"/>
-      <w:r>
-        <w:t>Astuces</w:t>
-      </w:r>
-      <w:r>
-        <w:t xml:space="preserve"> de codage</w:t>
-      </w:r>
-      <w:bookmarkEnd w:id="16"/>
     </w:p>
     <w:p/>
     <w:p>
@@ -6036,126 +6099,126 @@
         <w:spacing w:before="360" w:after="240"/>
         <w:ind w:left="360" w:hanging="360"/>
       </w:pPr>
-      <w:bookmarkStart w:id="17" w:name="_Toc33882996"/>
+      <w:bookmarkStart w:id="16" w:name="_Toc33882996"/>
       <w:r>
         <w:t>Tests</w:t>
       </w:r>
+      <w:bookmarkEnd w:id="16"/>
+    </w:p>
+    <w:p>
+      <w:pPr>
+        <w:pStyle w:val="Titre2"/>
+      </w:pPr>
+      <w:bookmarkStart w:id="17" w:name="_Toc33882997"/>
+      <w:r>
+        <w:t>Mise en service</w:t>
+      </w:r>
       <w:bookmarkEnd w:id="17"/>
     </w:p>
+    <w:p/>
     <w:p>
       <w:pPr>
         <w:pStyle w:val="Titre2"/>
       </w:pPr>
-      <w:bookmarkStart w:id="18" w:name="_Toc33882997"/>
-      <w:r>
-        <w:t>Mise en service</w:t>
+      <w:bookmarkStart w:id="18" w:name="_Toc33882998"/>
+      <w:r>
+        <w:t>Rapports de mesures</w:t>
       </w:r>
       <w:bookmarkEnd w:id="18"/>
     </w:p>
+    <w:p>
+      <w:pPr>
+        <w:pStyle w:val="Titre3"/>
+      </w:pPr>
+      <w:bookmarkStart w:id="19" w:name="_Toc33882999"/>
+      <w:r>
+        <w:t>But</w:t>
+      </w:r>
+      <w:bookmarkEnd w:id="19"/>
+    </w:p>
     <w:p/>
     <w:p>
       <w:pPr>
+        <w:pStyle w:val="Titre3"/>
+      </w:pPr>
+      <w:bookmarkStart w:id="20" w:name="_Toc33883000"/>
+      <w:r>
+        <w:t>Schéma</w:t>
+      </w:r>
+      <w:r>
+        <w:t xml:space="preserve"> de mesure</w:t>
+      </w:r>
+      <w:bookmarkEnd w:id="20"/>
+    </w:p>
+    <w:p/>
+    <w:p>
+      <w:pPr>
+        <w:pStyle w:val="Titre3"/>
+      </w:pPr>
+      <w:bookmarkStart w:id="21" w:name="_Toc33883001"/>
+      <w:r>
+        <w:t>Liste de matériel</w:t>
+      </w:r>
+      <w:bookmarkEnd w:id="21"/>
+    </w:p>
+    <w:p/>
+    <w:p>
+      <w:pPr>
+        <w:pStyle w:val="Titre3"/>
+      </w:pPr>
+      <w:bookmarkStart w:id="22" w:name="_Toc33883002"/>
+      <w:r>
+        <w:t>Tableau</w:t>
+      </w:r>
+      <w:r>
+        <w:t xml:space="preserve"> de mesure</w:t>
+      </w:r>
+      <w:bookmarkEnd w:id="22"/>
+    </w:p>
+    <w:p/>
+    <w:p>
+      <w:pPr>
+        <w:pStyle w:val="Titre3"/>
+      </w:pPr>
+      <w:bookmarkStart w:id="23" w:name="_Toc33883003"/>
+      <w:r>
+        <w:t>Conclusion</w:t>
+      </w:r>
+      <w:bookmarkEnd w:id="23"/>
+    </w:p>
+    <w:p/>
+    <w:p>
+      <w:pPr>
         <w:pStyle w:val="Titre2"/>
       </w:pPr>
-      <w:bookmarkStart w:id="19" w:name="_Toc33882998"/>
-      <w:r>
-        <w:t>Rapports de mesures</w:t>
-      </w:r>
-      <w:bookmarkEnd w:id="19"/>
-    </w:p>
-    <w:p>
-      <w:pPr>
-        <w:pStyle w:val="Titre3"/>
-      </w:pPr>
-      <w:bookmarkStart w:id="20" w:name="_Toc33882999"/>
-      <w:r>
-        <w:t>But</w:t>
-      </w:r>
-      <w:bookmarkEnd w:id="20"/>
+      <w:bookmarkStart w:id="24" w:name="_Toc33883004"/>
+      <w:r>
+        <w:t>Évaluation du projet</w:t>
+      </w:r>
+      <w:bookmarkEnd w:id="24"/>
+    </w:p>
+    <w:p>
+      <w:pPr>
+        <w:pStyle w:val="Titre2"/>
+      </w:pPr>
+      <w:bookmarkStart w:id="25" w:name="_Toc33883005"/>
+      <w:r>
+        <w:t xml:space="preserve">État </w:t>
+      </w:r>
+      <w:r>
+        <w:t>d'avancement</w:t>
+      </w:r>
+      <w:r>
+        <w:t xml:space="preserve"> du projet</w:t>
+      </w:r>
+      <w:bookmarkEnd w:id="25"/>
     </w:p>
     <w:p/>
     <w:p>
       <w:pPr>
-        <w:pStyle w:val="Titre3"/>
-      </w:pPr>
-      <w:bookmarkStart w:id="21" w:name="_Toc33883000"/>
-      <w:r>
-        <w:t>Schéma</w:t>
-      </w:r>
-      <w:r>
-        <w:t xml:space="preserve"> de mesure</w:t>
-      </w:r>
-      <w:bookmarkEnd w:id="21"/>
-    </w:p>
-    <w:p/>
-    <w:p>
-      <w:pPr>
-        <w:pStyle w:val="Titre3"/>
-      </w:pPr>
-      <w:bookmarkStart w:id="22" w:name="_Toc33883001"/>
-      <w:r>
-        <w:t>Liste de matériel</w:t>
-      </w:r>
-      <w:bookmarkEnd w:id="22"/>
-    </w:p>
-    <w:p/>
-    <w:p>
-      <w:pPr>
-        <w:pStyle w:val="Titre3"/>
-      </w:pPr>
-      <w:bookmarkStart w:id="23" w:name="_Toc33883002"/>
-      <w:r>
-        <w:t>Tableau</w:t>
-      </w:r>
-      <w:r>
-        <w:t xml:space="preserve"> de mesure</w:t>
-      </w:r>
-      <w:bookmarkEnd w:id="23"/>
-    </w:p>
-    <w:p/>
-    <w:p>
-      <w:pPr>
-        <w:pStyle w:val="Titre3"/>
-      </w:pPr>
-      <w:bookmarkStart w:id="24" w:name="_Toc33883003"/>
-      <w:r>
-        <w:t>Conclusion</w:t>
-      </w:r>
-      <w:bookmarkEnd w:id="24"/>
-    </w:p>
-    <w:p/>
-    <w:p>
-      <w:pPr>
         <w:pStyle w:val="Titre2"/>
       </w:pPr>
-      <w:bookmarkStart w:id="25" w:name="_Toc33883004"/>
-      <w:r>
-        <w:t>Évaluation du projet</w:t>
-      </w:r>
-      <w:bookmarkEnd w:id="25"/>
-    </w:p>
-    <w:p>
-      <w:pPr>
-        <w:pStyle w:val="Titre2"/>
-      </w:pPr>
-      <w:bookmarkStart w:id="26" w:name="_Toc33883005"/>
-      <w:r>
-        <w:t xml:space="preserve">État </w:t>
-      </w:r>
-      <w:r>
-        <w:t>d'avancement</w:t>
-      </w:r>
-      <w:r>
-        <w:t xml:space="preserve"> du projet</w:t>
-      </w:r>
-      <w:bookmarkEnd w:id="26"/>
-    </w:p>
-    <w:p/>
-    <w:p>
-      <w:pPr>
-        <w:pStyle w:val="Titre2"/>
-      </w:pPr>
-      <w:bookmarkStart w:id="27" w:name="_Toc33883006"/>
+      <w:bookmarkStart w:id="26" w:name="_Toc33883006"/>
       <w:r>
         <w:lastRenderedPageBreak/>
         <w:t xml:space="preserve">Travaux </w:t>
@@ -6166,18 +6229,18 @@
       <w:r>
         <w:t xml:space="preserve"> à effectuer</w:t>
       </w:r>
+      <w:bookmarkEnd w:id="26"/>
+    </w:p>
+    <w:p/>
+    <w:p>
+      <w:pPr>
+        <w:pStyle w:val="Titre2"/>
+      </w:pPr>
+      <w:bookmarkStart w:id="27" w:name="_Toc33883007"/>
+      <w:r>
+        <w:t>Améliorations</w:t>
+      </w:r>
       <w:bookmarkEnd w:id="27"/>
-    </w:p>
-    <w:p/>
-    <w:p>
-      <w:pPr>
-        <w:pStyle w:val="Titre2"/>
-      </w:pPr>
-      <w:bookmarkStart w:id="28" w:name="_Toc33883007"/>
-      <w:r>
-        <w:t>Améliorations</w:t>
-      </w:r>
-      <w:bookmarkEnd w:id="28"/>
     </w:p>
     <w:p/>
     <w:p>
@@ -6197,11 +6260,11 @@
           <w:docGrid w:linePitch="299"/>
         </w:sectPr>
       </w:pPr>
-      <w:bookmarkStart w:id="29" w:name="_Toc33883008"/>
+      <w:bookmarkStart w:id="28" w:name="_Toc33883008"/>
       <w:r>
         <w:t>Conclusion</w:t>
       </w:r>
-      <w:bookmarkEnd w:id="29"/>
+      <w:bookmarkEnd w:id="28"/>
     </w:p>
     <w:p>
       <w:pPr>
@@ -6216,13 +6279,13 @@
       <w:pPr>
         <w:pStyle w:val="Annexe1"/>
       </w:pPr>
-      <w:bookmarkStart w:id="30" w:name="_Ref209600700"/>
-      <w:bookmarkStart w:id="31" w:name="_Toc33883009"/>
+      <w:bookmarkStart w:id="29" w:name="_Ref209600700"/>
+      <w:bookmarkStart w:id="30" w:name="_Toc33883009"/>
       <w:r>
         <w:t>Planification</w:t>
       </w:r>
+      <w:bookmarkEnd w:id="29"/>
       <w:bookmarkEnd w:id="30"/>
-      <w:bookmarkEnd w:id="31"/>
     </w:p>
     <w:p/>
     <w:p>
@@ -6233,7 +6296,7 @@
           <w:numId w:val="12"/>
         </w:numPr>
       </w:pPr>
-      <w:bookmarkStart w:id="32" w:name="_Toc33883010"/>
+      <w:bookmarkStart w:id="31" w:name="_Toc33883010"/>
       <w:r>
         <w:t>Journal</w:t>
       </w:r>
@@ -6243,73 +6306,73 @@
       <w:r>
         <w:t>travail</w:t>
       </w:r>
+      <w:bookmarkEnd w:id="31"/>
+    </w:p>
+    <w:p/>
+    <w:p>
+      <w:pPr>
+        <w:pStyle w:val="Annexe1"/>
+      </w:pPr>
+      <w:bookmarkStart w:id="32" w:name="_Toc33883011"/>
+      <w:r>
+        <w:t>Documents</w:t>
+      </w:r>
+      <w:r>
+        <w:t xml:space="preserve"> de production</w:t>
+      </w:r>
       <w:bookmarkEnd w:id="32"/>
     </w:p>
+    <w:p>
+      <w:pPr>
+        <w:pStyle w:val="Annexe2"/>
+      </w:pPr>
+      <w:bookmarkStart w:id="33" w:name="_Toc33883012"/>
+      <w:r>
+        <w:t>Schémas</w:t>
+      </w:r>
+      <w:bookmarkEnd w:id="33"/>
+    </w:p>
     <w:p/>
     <w:p>
       <w:pPr>
+        <w:pStyle w:val="Annexe2"/>
+      </w:pPr>
+      <w:bookmarkStart w:id="34" w:name="_Toc33883013"/>
+      <w:r>
+        <w:t>Plan</w:t>
+      </w:r>
+      <w:r>
+        <w:t xml:space="preserve"> d'implantation</w:t>
+      </w:r>
+      <w:bookmarkEnd w:id="34"/>
+    </w:p>
+    <w:p/>
+    <w:p>
+      <w:pPr>
+        <w:pStyle w:val="Annexe2"/>
+      </w:pPr>
+      <w:bookmarkStart w:id="35" w:name="_Toc33883014"/>
+      <w:r>
+        <w:t>Liste</w:t>
+      </w:r>
+      <w:r>
+        <w:t xml:space="preserve"> de pièces</w:t>
+      </w:r>
+      <w:bookmarkEnd w:id="35"/>
+    </w:p>
+    <w:p/>
+    <w:p>
+      <w:pPr>
         <w:pStyle w:val="Annexe1"/>
       </w:pPr>
-      <w:bookmarkStart w:id="33" w:name="_Toc33883011"/>
-      <w:r>
-        <w:t>Documents</w:t>
-      </w:r>
-      <w:r>
-        <w:t xml:space="preserve"> de production</w:t>
-      </w:r>
-      <w:bookmarkEnd w:id="33"/>
-    </w:p>
-    <w:p>
-      <w:pPr>
-        <w:pStyle w:val="Annexe2"/>
-      </w:pPr>
-      <w:bookmarkStart w:id="34" w:name="_Toc33883012"/>
-      <w:r>
-        <w:t>Schémas</w:t>
-      </w:r>
-      <w:bookmarkEnd w:id="34"/>
-    </w:p>
-    <w:p/>
-    <w:p>
-      <w:pPr>
-        <w:pStyle w:val="Annexe2"/>
-      </w:pPr>
-      <w:bookmarkStart w:id="35" w:name="_Toc33883013"/>
-      <w:r>
-        <w:t>Plan</w:t>
-      </w:r>
-      <w:r>
-        <w:t xml:space="preserve"> d'implantation</w:t>
-      </w:r>
-      <w:bookmarkEnd w:id="35"/>
-    </w:p>
-    <w:p/>
-    <w:p>
-      <w:pPr>
-        <w:pStyle w:val="Annexe2"/>
-      </w:pPr>
-      <w:bookmarkStart w:id="36" w:name="_Toc33883014"/>
-      <w:r>
-        <w:t>Liste</w:t>
-      </w:r>
-      <w:r>
-        <w:t xml:space="preserve"> de pièces</w:t>
+      <w:bookmarkStart w:id="36" w:name="_Toc33883015"/>
+      <w:r>
+        <w:t>Data</w:t>
+      </w:r>
+      <w:r>
+        <w:t xml:space="preserve"> Sheets</w:t>
       </w:r>
       <w:bookmarkEnd w:id="36"/>
-    </w:p>
-    <w:p/>
-    <w:p>
-      <w:pPr>
-        <w:pStyle w:val="Annexe1"/>
-      </w:pPr>
-      <w:bookmarkStart w:id="37" w:name="_Toc33883015"/>
-      <w:r>
-        <w:t>Data</w:t>
-      </w:r>
-      <w:r>
-        <w:t xml:space="preserve"> Sheets</w:t>
-      </w:r>
-      <w:bookmarkEnd w:id="37"/>
     </w:p>
     <w:p/>
     <w:p>
@@ -6330,7 +6393,7 @@
 </file>
 
 <file path=word/endnotes.xml><?xml version="1.0" encoding="utf-8"?>
-<w:endnotes xmlns:wpc="http://schemas.microsoft.com/office/word/2010/wordprocessingCanvas" xmlns:cx="http://schemas.microsoft.com/office/drawing/2014/chartex" xmlns:cx1="http://schemas.microsoft.com/office/drawing/2015/9/8/chartex" xmlns:mc="http://schemas.openxmlformats.org/markup-compatibility/2006" xmlns:o="urn:schemas-microsoft-com:office:office" xmlns:r="http://schemas.openxmlformats.org/officeDocument/2006/relationships" xmlns:m="http://schemas.openxmlformats.org/officeDocument/2006/math" xmlns:v="urn:schemas-microsoft-com:vml" xmlns:wp14="http://schemas.microsoft.com/office/word/2010/wordprocessingDrawing" xmlns:wp="http://schemas.openxmlformats.org/drawingml/2006/wordprocessingDrawing" xmlns:w10="urn:schemas-microsoft-com:office:word" xmlns:w="http://schemas.openxmlformats.org/wordprocessingml/2006/main" xmlns:w14="http://schemas.microsoft.com/office/word/2010/wordml" xmlns:w15="http://schemas.microsoft.com/office/word/2012/wordml" xmlns:w16se="http://schemas.microsoft.com/office/word/2015/wordml/symex" xmlns:wpg="http://schemas.microsoft.com/office/word/2010/wordprocessingGroup" xmlns:wpi="http://schemas.microsoft.com/office/word/2010/wordprocessingInk" xmlns:wne="http://schemas.microsoft.com/office/word/2006/wordml" xmlns:wps="http://schemas.microsoft.com/office/word/2010/wordprocessingShape" mc:Ignorable="w14 w15 w16se wp14">
+<w:endnotes xmlns:wpc="http://schemas.microsoft.com/office/word/2010/wordprocessingCanvas" xmlns:cx="http://schemas.microsoft.com/office/drawing/2014/chartex" xmlns:cx1="http://schemas.microsoft.com/office/drawing/2015/9/8/chartex" xmlns:cx2="http://schemas.microsoft.com/office/drawing/2015/10/21/chartex" xmlns:cx3="http://schemas.microsoft.com/office/drawing/2016/5/9/chartex" xmlns:cx4="http://schemas.microsoft.com/office/drawing/2016/5/10/chartex" xmlns:cx5="http://schemas.microsoft.com/office/drawing/2016/5/11/chartex" xmlns:cx6="http://schemas.microsoft.com/office/drawing/2016/5/12/chartex" xmlns:cx7="http://schemas.microsoft.com/office/drawing/2016/5/13/chartex" xmlns:cx8="http://schemas.microsoft.com/office/drawing/2016/5/14/chartex" xmlns:mc="http://schemas.openxmlformats.org/markup-compatibility/2006" xmlns:aink="http://schemas.microsoft.com/office/drawing/2016/ink" xmlns:am3d="http://schemas.microsoft.com/office/drawing/2017/model3d" xmlns:o="urn:schemas-microsoft-com:office:office" xmlns:oel="http://schemas.microsoft.com/office/2019/extlst" xmlns:r="http://schemas.openxmlformats.org/officeDocument/2006/relationships" xmlns:m="http://schemas.openxmlformats.org/officeDocument/2006/math" xmlns:v="urn:schemas-microsoft-com:vml" xmlns:wp14="http://schemas.microsoft.com/office/word/2010/wordprocessingDrawing" xmlns:wp="http://schemas.openxmlformats.org/drawingml/2006/wordprocessingDrawing" xmlns:w10="urn:schemas-microsoft-com:office:word" xmlns:w="http://schemas.openxmlformats.org/wordprocessingml/2006/main" xmlns:w14="http://schemas.microsoft.com/office/word/2010/wordml" xmlns:w15="http://schemas.microsoft.com/office/word/2012/wordml" xmlns:w16cex="http://schemas.microsoft.com/office/word/2018/wordml/cex" xmlns:w16cid="http://schemas.microsoft.com/office/word/2016/wordml/cid" xmlns:w16="http://schemas.microsoft.com/office/word/2018/wordml" xmlns:w16sdtdh="http://schemas.microsoft.com/office/word/2020/wordml/sdtdatahash" xmlns:w16se="http://schemas.microsoft.com/office/word/2015/wordml/symex" xmlns:wpg="http://schemas.microsoft.com/office/word/2010/wordprocessingGroup" xmlns:wpi="http://schemas.microsoft.com/office/word/2010/wordprocessingInk" xmlns:wne="http://schemas.microsoft.com/office/word/2006/wordml" xmlns:wps="http://schemas.microsoft.com/office/word/2010/wordprocessingShape" mc:Ignorable="w14 w15 w16se w16cid w16 w16cex w16sdtdh wp14">
   <w:endnote w:type="separator" w:id="-1">
     <w:p>
       <w:r>
@@ -6349,7 +6412,7 @@
 </file>
 
 <file path=word/footer1.xml><?xml version="1.0" encoding="utf-8"?>
-<w:ftr xmlns:wpc="http://schemas.microsoft.com/office/word/2010/wordprocessingCanvas" xmlns:cx="http://schemas.microsoft.com/office/drawing/2014/chartex" xmlns:cx1="http://schemas.microsoft.com/office/drawing/2015/9/8/chartex" xmlns:mc="http://schemas.openxmlformats.org/markup-compatibility/2006" xmlns:o="urn:schemas-microsoft-com:office:office" xmlns:r="http://schemas.openxmlformats.org/officeDocument/2006/relationships" xmlns:m="http://schemas.openxmlformats.org/officeDocument/2006/math" xmlns:v="urn:schemas-microsoft-com:vml" xmlns:wp14="http://schemas.microsoft.com/office/word/2010/wordprocessingDrawing" xmlns:wp="http://schemas.openxmlformats.org/drawingml/2006/wordprocessingDrawing" xmlns:w10="urn:schemas-microsoft-com:office:word" xmlns:w="http://schemas.openxmlformats.org/wordprocessingml/2006/main" xmlns:w14="http://schemas.microsoft.com/office/word/2010/wordml" xmlns:w15="http://schemas.microsoft.com/office/word/2012/wordml" xmlns:w16se="http://schemas.microsoft.com/office/word/2015/wordml/symex" xmlns:wpg="http://schemas.microsoft.com/office/word/2010/wordprocessingGroup" xmlns:wpi="http://schemas.microsoft.com/office/word/2010/wordprocessingInk" xmlns:wne="http://schemas.microsoft.com/office/word/2006/wordml" xmlns:wps="http://schemas.microsoft.com/office/word/2010/wordprocessingShape" mc:Ignorable="w14 w15 w16se wp14">
+<w:ftr xmlns:wpc="http://schemas.microsoft.com/office/word/2010/wordprocessingCanvas" xmlns:cx="http://schemas.microsoft.com/office/drawing/2014/chartex" xmlns:cx1="http://schemas.microsoft.com/office/drawing/2015/9/8/chartex" xmlns:cx2="http://schemas.microsoft.com/office/drawing/2015/10/21/chartex" xmlns:cx3="http://schemas.microsoft.com/office/drawing/2016/5/9/chartex" xmlns:cx4="http://schemas.microsoft.com/office/drawing/2016/5/10/chartex" xmlns:cx5="http://schemas.microsoft.com/office/drawing/2016/5/11/chartex" xmlns:cx6="http://schemas.microsoft.com/office/drawing/2016/5/12/chartex" xmlns:cx7="http://schemas.microsoft.com/office/drawing/2016/5/13/chartex" xmlns:cx8="http://schemas.microsoft.com/office/drawing/2016/5/14/chartex" xmlns:mc="http://schemas.openxmlformats.org/markup-compatibility/2006" xmlns:aink="http://schemas.microsoft.com/office/drawing/2016/ink" xmlns:am3d="http://schemas.microsoft.com/office/drawing/2017/model3d" xmlns:o="urn:schemas-microsoft-com:office:office" xmlns:oel="http://schemas.microsoft.com/office/2019/extlst" xmlns:r="http://schemas.openxmlformats.org/officeDocument/2006/relationships" xmlns:m="http://schemas.openxmlformats.org/officeDocument/2006/math" xmlns:v="urn:schemas-microsoft-com:vml" xmlns:wp14="http://schemas.microsoft.com/office/word/2010/wordprocessingDrawing" xmlns:wp="http://schemas.openxmlformats.org/drawingml/2006/wordprocessingDrawing" xmlns:w10="urn:schemas-microsoft-com:office:word" xmlns:w="http://schemas.openxmlformats.org/wordprocessingml/2006/main" xmlns:w14="http://schemas.microsoft.com/office/word/2010/wordml" xmlns:w15="http://schemas.microsoft.com/office/word/2012/wordml" xmlns:w16cex="http://schemas.microsoft.com/office/word/2018/wordml/cex" xmlns:w16cid="http://schemas.microsoft.com/office/word/2016/wordml/cid" xmlns:w16="http://schemas.microsoft.com/office/word/2018/wordml" xmlns:w16sdtdh="http://schemas.microsoft.com/office/word/2020/wordml/sdtdatahash" xmlns:w16se="http://schemas.microsoft.com/office/word/2015/wordml/symex" xmlns:wpg="http://schemas.microsoft.com/office/word/2010/wordprocessingGroup" xmlns:wpi="http://schemas.microsoft.com/office/word/2010/wordprocessingInk" xmlns:wne="http://schemas.microsoft.com/office/word/2006/wordml" xmlns:wps="http://schemas.microsoft.com/office/word/2010/wordprocessingShape" mc:Ignorable="w14 w15 w16se w16cid w16 w16cex w16sdtdh wp14">
   <w:p>
     <w:pPr>
       <w:pStyle w:val="Pieddepage"/>
@@ -6359,7 +6422,7 @@
 </file>
 
 <file path=word/footer2.xml><?xml version="1.0" encoding="utf-8"?>
-<w:ftr xmlns:wpc="http://schemas.microsoft.com/office/word/2010/wordprocessingCanvas" xmlns:cx="http://schemas.microsoft.com/office/drawing/2014/chartex" xmlns:cx1="http://schemas.microsoft.com/office/drawing/2015/9/8/chartex" xmlns:mc="http://schemas.openxmlformats.org/markup-compatibility/2006" xmlns:o="urn:schemas-microsoft-com:office:office" xmlns:r="http://schemas.openxmlformats.org/officeDocument/2006/relationships" xmlns:m="http://schemas.openxmlformats.org/officeDocument/2006/math" xmlns:v="urn:schemas-microsoft-com:vml" xmlns:wp14="http://schemas.microsoft.com/office/word/2010/wordprocessingDrawing" xmlns:wp="http://schemas.openxmlformats.org/drawingml/2006/wordprocessingDrawing" xmlns:w10="urn:schemas-microsoft-com:office:word" xmlns:w="http://schemas.openxmlformats.org/wordprocessingml/2006/main" xmlns:w14="http://schemas.microsoft.com/office/word/2010/wordml" xmlns:w15="http://schemas.microsoft.com/office/word/2012/wordml" xmlns:w16se="http://schemas.microsoft.com/office/word/2015/wordml/symex" xmlns:wpg="http://schemas.microsoft.com/office/word/2010/wordprocessingGroup" xmlns:wpi="http://schemas.microsoft.com/office/word/2010/wordprocessingInk" xmlns:wne="http://schemas.microsoft.com/office/word/2006/wordml" xmlns:wps="http://schemas.microsoft.com/office/word/2010/wordprocessingShape" mc:Ignorable="w14 w15 w16se wp14">
+<w:ftr xmlns:wpc="http://schemas.microsoft.com/office/word/2010/wordprocessingCanvas" xmlns:cx="http://schemas.microsoft.com/office/drawing/2014/chartex" xmlns:cx1="http://schemas.microsoft.com/office/drawing/2015/9/8/chartex" xmlns:cx2="http://schemas.microsoft.com/office/drawing/2015/10/21/chartex" xmlns:cx3="http://schemas.microsoft.com/office/drawing/2016/5/9/chartex" xmlns:cx4="http://schemas.microsoft.com/office/drawing/2016/5/10/chartex" xmlns:cx5="http://schemas.microsoft.com/office/drawing/2016/5/11/chartex" xmlns:cx6="http://schemas.microsoft.com/office/drawing/2016/5/12/chartex" xmlns:cx7="http://schemas.microsoft.com/office/drawing/2016/5/13/chartex" xmlns:cx8="http://schemas.microsoft.com/office/drawing/2016/5/14/chartex" xmlns:mc="http://schemas.openxmlformats.org/markup-compatibility/2006" xmlns:aink="http://schemas.microsoft.com/office/drawing/2016/ink" xmlns:am3d="http://schemas.microsoft.com/office/drawing/2017/model3d" xmlns:o="urn:schemas-microsoft-com:office:office" xmlns:oel="http://schemas.microsoft.com/office/2019/extlst" xmlns:r="http://schemas.openxmlformats.org/officeDocument/2006/relationships" xmlns:m="http://schemas.openxmlformats.org/officeDocument/2006/math" xmlns:v="urn:schemas-microsoft-com:vml" xmlns:wp14="http://schemas.microsoft.com/office/word/2010/wordprocessingDrawing" xmlns:wp="http://schemas.openxmlformats.org/drawingml/2006/wordprocessingDrawing" xmlns:w10="urn:schemas-microsoft-com:office:word" xmlns:w="http://schemas.openxmlformats.org/wordprocessingml/2006/main" xmlns:w14="http://schemas.microsoft.com/office/word/2010/wordml" xmlns:w15="http://schemas.microsoft.com/office/word/2012/wordml" xmlns:w16cex="http://schemas.microsoft.com/office/word/2018/wordml/cex" xmlns:w16cid="http://schemas.microsoft.com/office/word/2016/wordml/cid" xmlns:w16="http://schemas.microsoft.com/office/word/2018/wordml" xmlns:w16sdtdh="http://schemas.microsoft.com/office/word/2020/wordml/sdtdatahash" xmlns:w16se="http://schemas.microsoft.com/office/word/2015/wordml/symex" xmlns:wpg="http://schemas.microsoft.com/office/word/2010/wordprocessingGroup" xmlns:wpi="http://schemas.microsoft.com/office/word/2010/wordprocessingInk" xmlns:wne="http://schemas.microsoft.com/office/word/2006/wordml" xmlns:wps="http://schemas.microsoft.com/office/word/2010/wordprocessingShape" mc:Ignorable="w14 w15 w16se w16cid w16 w16cex w16sdtdh wp14">
   <w:p>
     <w:pPr>
       <w:pStyle w:val="Pieddepage"/>
@@ -6473,7 +6536,7 @@
 </file>
 
 <file path=word/footer3.xml><?xml version="1.0" encoding="utf-8"?>
-<w:ftr xmlns:wpc="http://schemas.microsoft.com/office/word/2010/wordprocessingCanvas" xmlns:cx="http://schemas.microsoft.com/office/drawing/2014/chartex" xmlns:cx1="http://schemas.microsoft.com/office/drawing/2015/9/8/chartex" xmlns:mc="http://schemas.openxmlformats.org/markup-compatibility/2006" xmlns:o="urn:schemas-microsoft-com:office:office" xmlns:r="http://schemas.openxmlformats.org/officeDocument/2006/relationships" xmlns:m="http://schemas.openxmlformats.org/officeDocument/2006/math" xmlns:v="urn:schemas-microsoft-com:vml" xmlns:wp14="http://schemas.microsoft.com/office/word/2010/wordprocessingDrawing" xmlns:wp="http://schemas.openxmlformats.org/drawingml/2006/wordprocessingDrawing" xmlns:w10="urn:schemas-microsoft-com:office:word" xmlns:w="http://schemas.openxmlformats.org/wordprocessingml/2006/main" xmlns:w14="http://schemas.microsoft.com/office/word/2010/wordml" xmlns:w15="http://schemas.microsoft.com/office/word/2012/wordml" xmlns:w16se="http://schemas.microsoft.com/office/word/2015/wordml/symex" xmlns:wpg="http://schemas.microsoft.com/office/word/2010/wordprocessingGroup" xmlns:wpi="http://schemas.microsoft.com/office/word/2010/wordprocessingInk" xmlns:wne="http://schemas.microsoft.com/office/word/2006/wordml" xmlns:wps="http://schemas.microsoft.com/office/word/2010/wordprocessingShape" mc:Ignorable="w14 w15 w16se wp14">
+<w:ftr xmlns:wpc="http://schemas.microsoft.com/office/word/2010/wordprocessingCanvas" xmlns:cx="http://schemas.microsoft.com/office/drawing/2014/chartex" xmlns:cx1="http://schemas.microsoft.com/office/drawing/2015/9/8/chartex" xmlns:cx2="http://schemas.microsoft.com/office/drawing/2015/10/21/chartex" xmlns:cx3="http://schemas.microsoft.com/office/drawing/2016/5/9/chartex" xmlns:cx4="http://schemas.microsoft.com/office/drawing/2016/5/10/chartex" xmlns:cx5="http://schemas.microsoft.com/office/drawing/2016/5/11/chartex" xmlns:cx6="http://schemas.microsoft.com/office/drawing/2016/5/12/chartex" xmlns:cx7="http://schemas.microsoft.com/office/drawing/2016/5/13/chartex" xmlns:cx8="http://schemas.microsoft.com/office/drawing/2016/5/14/chartex" xmlns:mc="http://schemas.openxmlformats.org/markup-compatibility/2006" xmlns:aink="http://schemas.microsoft.com/office/drawing/2016/ink" xmlns:am3d="http://schemas.microsoft.com/office/drawing/2017/model3d" xmlns:o="urn:schemas-microsoft-com:office:office" xmlns:oel="http://schemas.microsoft.com/office/2019/extlst" xmlns:r="http://schemas.openxmlformats.org/officeDocument/2006/relationships" xmlns:m="http://schemas.openxmlformats.org/officeDocument/2006/math" xmlns:v="urn:schemas-microsoft-com:vml" xmlns:wp14="http://schemas.microsoft.com/office/word/2010/wordprocessingDrawing" xmlns:wp="http://schemas.openxmlformats.org/drawingml/2006/wordprocessingDrawing" xmlns:w10="urn:schemas-microsoft-com:office:word" xmlns:w="http://schemas.openxmlformats.org/wordprocessingml/2006/main" xmlns:w14="http://schemas.microsoft.com/office/word/2010/wordml" xmlns:w15="http://schemas.microsoft.com/office/word/2012/wordml" xmlns:w16cex="http://schemas.microsoft.com/office/word/2018/wordml/cex" xmlns:w16cid="http://schemas.microsoft.com/office/word/2016/wordml/cid" xmlns:w16="http://schemas.microsoft.com/office/word/2018/wordml" xmlns:w16sdtdh="http://schemas.microsoft.com/office/word/2020/wordml/sdtdatahash" xmlns:w16se="http://schemas.microsoft.com/office/word/2015/wordml/symex" xmlns:wpg="http://schemas.microsoft.com/office/word/2010/wordprocessingGroup" xmlns:wpi="http://schemas.microsoft.com/office/word/2010/wordprocessingInk" xmlns:wne="http://schemas.microsoft.com/office/word/2006/wordml" xmlns:wps="http://schemas.microsoft.com/office/word/2010/wordprocessingShape" mc:Ignorable="w14 w15 w16se w16cid w16 w16cex w16sdtdh wp14">
   <w:tbl>
     <w:tblPr>
       <w:tblStyle w:val="Grilledutableau"/>
@@ -6609,7 +6672,7 @@
               <w:noProof/>
               <w:sz w:val="12"/>
             </w:rPr>
-            <w:t>26/02/2024 10:58</w:t>
+            <w:t>01/03/2024 11:36</w:t>
           </w:r>
           <w:r>
             <w:rPr>
@@ -6921,7 +6984,7 @@
 </file>
 
 <file path=word/footnotes.xml><?xml version="1.0" encoding="utf-8"?>
-<w:footnotes xmlns:wpc="http://schemas.microsoft.com/office/word/2010/wordprocessingCanvas" xmlns:cx="http://schemas.microsoft.com/office/drawing/2014/chartex" xmlns:cx1="http://schemas.microsoft.com/office/drawing/2015/9/8/chartex" xmlns:mc="http://schemas.openxmlformats.org/markup-compatibility/2006" xmlns:o="urn:schemas-microsoft-com:office:office" xmlns:r="http://schemas.openxmlformats.org/officeDocument/2006/relationships" xmlns:m="http://schemas.openxmlformats.org/officeDocument/2006/math" xmlns:v="urn:schemas-microsoft-com:vml" xmlns:wp14="http://schemas.microsoft.com/office/word/2010/wordprocessingDrawing" xmlns:wp="http://schemas.openxmlformats.org/drawingml/2006/wordprocessingDrawing" xmlns:w10="urn:schemas-microsoft-com:office:word" xmlns:w="http://schemas.openxmlformats.org/wordprocessingml/2006/main" xmlns:w14="http://schemas.microsoft.com/office/word/2010/wordml" xmlns:w15="http://schemas.microsoft.com/office/word/2012/wordml" xmlns:w16se="http://schemas.microsoft.com/office/word/2015/wordml/symex" xmlns:wpg="http://schemas.microsoft.com/office/word/2010/wordprocessingGroup" xmlns:wpi="http://schemas.microsoft.com/office/word/2010/wordprocessingInk" xmlns:wne="http://schemas.microsoft.com/office/word/2006/wordml" xmlns:wps="http://schemas.microsoft.com/office/word/2010/wordprocessingShape" mc:Ignorable="w14 w15 w16se wp14">
+<w:footnotes xmlns:wpc="http://schemas.microsoft.com/office/word/2010/wordprocessingCanvas" xmlns:cx="http://schemas.microsoft.com/office/drawing/2014/chartex" xmlns:cx1="http://schemas.microsoft.com/office/drawing/2015/9/8/chartex" xmlns:cx2="http://schemas.microsoft.com/office/drawing/2015/10/21/chartex" xmlns:cx3="http://schemas.microsoft.com/office/drawing/2016/5/9/chartex" xmlns:cx4="http://schemas.microsoft.com/office/drawing/2016/5/10/chartex" xmlns:cx5="http://schemas.microsoft.com/office/drawing/2016/5/11/chartex" xmlns:cx6="http://schemas.microsoft.com/office/drawing/2016/5/12/chartex" xmlns:cx7="http://schemas.microsoft.com/office/drawing/2016/5/13/chartex" xmlns:cx8="http://schemas.microsoft.com/office/drawing/2016/5/14/chartex" xmlns:mc="http://schemas.openxmlformats.org/markup-compatibility/2006" xmlns:aink="http://schemas.microsoft.com/office/drawing/2016/ink" xmlns:am3d="http://schemas.microsoft.com/office/drawing/2017/model3d" xmlns:o="urn:schemas-microsoft-com:office:office" xmlns:oel="http://schemas.microsoft.com/office/2019/extlst" xmlns:r="http://schemas.openxmlformats.org/officeDocument/2006/relationships" xmlns:m="http://schemas.openxmlformats.org/officeDocument/2006/math" xmlns:v="urn:schemas-microsoft-com:vml" xmlns:wp14="http://schemas.microsoft.com/office/word/2010/wordprocessingDrawing" xmlns:wp="http://schemas.openxmlformats.org/drawingml/2006/wordprocessingDrawing" xmlns:w10="urn:schemas-microsoft-com:office:word" xmlns:w="http://schemas.openxmlformats.org/wordprocessingml/2006/main" xmlns:w14="http://schemas.microsoft.com/office/word/2010/wordml" xmlns:w15="http://schemas.microsoft.com/office/word/2012/wordml" xmlns:w16cex="http://schemas.microsoft.com/office/word/2018/wordml/cex" xmlns:w16cid="http://schemas.microsoft.com/office/word/2016/wordml/cid" xmlns:w16="http://schemas.microsoft.com/office/word/2018/wordml" xmlns:w16sdtdh="http://schemas.microsoft.com/office/word/2020/wordml/sdtdatahash" xmlns:w16se="http://schemas.microsoft.com/office/word/2015/wordml/symex" xmlns:wpg="http://schemas.microsoft.com/office/word/2010/wordprocessingGroup" xmlns:wpi="http://schemas.microsoft.com/office/word/2010/wordprocessingInk" xmlns:wne="http://schemas.microsoft.com/office/word/2006/wordml" xmlns:wps="http://schemas.microsoft.com/office/word/2010/wordprocessingShape" mc:Ignorable="w14 w15 w16se w16cid w16 w16cex w16sdtdh wp14">
   <w:footnote w:type="separator" w:id="-1">
     <w:p>
       <w:r>
@@ -6940,7 +7003,7 @@
 </file>
 
 <file path=word/header1.xml><?xml version="1.0" encoding="utf-8"?>
-<w:hdr xmlns:wpc="http://schemas.microsoft.com/office/word/2010/wordprocessingCanvas" xmlns:cx="http://schemas.microsoft.com/office/drawing/2014/chartex" xmlns:cx1="http://schemas.microsoft.com/office/drawing/2015/9/8/chartex" xmlns:mc="http://schemas.openxmlformats.org/markup-compatibility/2006" xmlns:o="urn:schemas-microsoft-com:office:office" xmlns:r="http://schemas.openxmlformats.org/officeDocument/2006/relationships" xmlns:m="http://schemas.openxmlformats.org/officeDocument/2006/math" xmlns:v="urn:schemas-microsoft-com:vml" xmlns:wp14="http://schemas.microsoft.com/office/word/2010/wordprocessingDrawing" xmlns:wp="http://schemas.openxmlformats.org/drawingml/2006/wordprocessingDrawing" xmlns:w10="urn:schemas-microsoft-com:office:word" xmlns:w="http://schemas.openxmlformats.org/wordprocessingml/2006/main" xmlns:w14="http://schemas.microsoft.com/office/word/2010/wordml" xmlns:w15="http://schemas.microsoft.com/office/word/2012/wordml" xmlns:w16se="http://schemas.microsoft.com/office/word/2015/wordml/symex" xmlns:wpg="http://schemas.microsoft.com/office/word/2010/wordprocessingGroup" xmlns:wpi="http://schemas.microsoft.com/office/word/2010/wordprocessingInk" xmlns:wne="http://schemas.microsoft.com/office/word/2006/wordml" xmlns:wps="http://schemas.microsoft.com/office/word/2010/wordprocessingShape" mc:Ignorable="w14 w15 w16se wp14">
+<w:hdr xmlns:wpc="http://schemas.microsoft.com/office/word/2010/wordprocessingCanvas" xmlns:cx="http://schemas.microsoft.com/office/drawing/2014/chartex" xmlns:cx1="http://schemas.microsoft.com/office/drawing/2015/9/8/chartex" xmlns:cx2="http://schemas.microsoft.com/office/drawing/2015/10/21/chartex" xmlns:cx3="http://schemas.microsoft.com/office/drawing/2016/5/9/chartex" xmlns:cx4="http://schemas.microsoft.com/office/drawing/2016/5/10/chartex" xmlns:cx5="http://schemas.microsoft.com/office/drawing/2016/5/11/chartex" xmlns:cx6="http://schemas.microsoft.com/office/drawing/2016/5/12/chartex" xmlns:cx7="http://schemas.microsoft.com/office/drawing/2016/5/13/chartex" xmlns:cx8="http://schemas.microsoft.com/office/drawing/2016/5/14/chartex" xmlns:mc="http://schemas.openxmlformats.org/markup-compatibility/2006" xmlns:aink="http://schemas.microsoft.com/office/drawing/2016/ink" xmlns:am3d="http://schemas.microsoft.com/office/drawing/2017/model3d" xmlns:o="urn:schemas-microsoft-com:office:office" xmlns:oel="http://schemas.microsoft.com/office/2019/extlst" xmlns:r="http://schemas.openxmlformats.org/officeDocument/2006/relationships" xmlns:m="http://schemas.openxmlformats.org/officeDocument/2006/math" xmlns:v="urn:schemas-microsoft-com:vml" xmlns:wp14="http://schemas.microsoft.com/office/word/2010/wordprocessingDrawing" xmlns:wp="http://schemas.openxmlformats.org/drawingml/2006/wordprocessingDrawing" xmlns:w10="urn:schemas-microsoft-com:office:word" xmlns:w="http://schemas.openxmlformats.org/wordprocessingml/2006/main" xmlns:w14="http://schemas.microsoft.com/office/word/2010/wordml" xmlns:w15="http://schemas.microsoft.com/office/word/2012/wordml" xmlns:w16cex="http://schemas.microsoft.com/office/word/2018/wordml/cex" xmlns:w16cid="http://schemas.microsoft.com/office/word/2016/wordml/cid" xmlns:w16="http://schemas.microsoft.com/office/word/2018/wordml" xmlns:w16sdtdh="http://schemas.microsoft.com/office/word/2020/wordml/sdtdatahash" xmlns:w16se="http://schemas.microsoft.com/office/word/2015/wordml/symex" xmlns:wpg="http://schemas.microsoft.com/office/word/2010/wordprocessingGroup" xmlns:wpi="http://schemas.microsoft.com/office/word/2010/wordprocessingInk" xmlns:wne="http://schemas.microsoft.com/office/word/2006/wordml" xmlns:wps="http://schemas.microsoft.com/office/word/2010/wordprocessingShape" mc:Ignorable="w14 w15 w16se w16cid w16 w16cex w16sdtdh wp14">
   <w:p>
     <w:pPr>
       <w:pStyle w:val="En-tte"/>
@@ -6950,7 +7013,7 @@
 </file>
 
 <file path=word/header2.xml><?xml version="1.0" encoding="utf-8"?>
-<w:hdr xmlns:wpc="http://schemas.microsoft.com/office/word/2010/wordprocessingCanvas" xmlns:cx="http://schemas.microsoft.com/office/drawing/2014/chartex" xmlns:cx1="http://schemas.microsoft.com/office/drawing/2015/9/8/chartex" xmlns:mc="http://schemas.openxmlformats.org/markup-compatibility/2006" xmlns:o="urn:schemas-microsoft-com:office:office" xmlns:r="http://schemas.openxmlformats.org/officeDocument/2006/relationships" xmlns:m="http://schemas.openxmlformats.org/officeDocument/2006/math" xmlns:v="urn:schemas-microsoft-com:vml" xmlns:wp14="http://schemas.microsoft.com/office/word/2010/wordprocessingDrawing" xmlns:wp="http://schemas.openxmlformats.org/drawingml/2006/wordprocessingDrawing" xmlns:w10="urn:schemas-microsoft-com:office:word" xmlns:w="http://schemas.openxmlformats.org/wordprocessingml/2006/main" xmlns:w14="http://schemas.microsoft.com/office/word/2010/wordml" xmlns:w15="http://schemas.microsoft.com/office/word/2012/wordml" xmlns:w16se="http://schemas.microsoft.com/office/word/2015/wordml/symex" xmlns:wpg="http://schemas.microsoft.com/office/word/2010/wordprocessingGroup" xmlns:wpi="http://schemas.microsoft.com/office/word/2010/wordprocessingInk" xmlns:wne="http://schemas.microsoft.com/office/word/2006/wordml" xmlns:wps="http://schemas.microsoft.com/office/word/2010/wordprocessingShape" mc:Ignorable="w14 w15 w16se wp14">
+<w:hdr xmlns:wpc="http://schemas.microsoft.com/office/word/2010/wordprocessingCanvas" xmlns:cx="http://schemas.microsoft.com/office/drawing/2014/chartex" xmlns:cx1="http://schemas.microsoft.com/office/drawing/2015/9/8/chartex" xmlns:cx2="http://schemas.microsoft.com/office/drawing/2015/10/21/chartex" xmlns:cx3="http://schemas.microsoft.com/office/drawing/2016/5/9/chartex" xmlns:cx4="http://schemas.microsoft.com/office/drawing/2016/5/10/chartex" xmlns:cx5="http://schemas.microsoft.com/office/drawing/2016/5/11/chartex" xmlns:cx6="http://schemas.microsoft.com/office/drawing/2016/5/12/chartex" xmlns:cx7="http://schemas.microsoft.com/office/drawing/2016/5/13/chartex" xmlns:cx8="http://schemas.microsoft.com/office/drawing/2016/5/14/chartex" xmlns:mc="http://schemas.openxmlformats.org/markup-compatibility/2006" xmlns:aink="http://schemas.microsoft.com/office/drawing/2016/ink" xmlns:am3d="http://schemas.microsoft.com/office/drawing/2017/model3d" xmlns:o="urn:schemas-microsoft-com:office:office" xmlns:oel="http://schemas.microsoft.com/office/2019/extlst" xmlns:r="http://schemas.openxmlformats.org/officeDocument/2006/relationships" xmlns:m="http://schemas.openxmlformats.org/officeDocument/2006/math" xmlns:v="urn:schemas-microsoft-com:vml" xmlns:wp14="http://schemas.microsoft.com/office/word/2010/wordprocessingDrawing" xmlns:wp="http://schemas.openxmlformats.org/drawingml/2006/wordprocessingDrawing" xmlns:w10="urn:schemas-microsoft-com:office:word" xmlns:w="http://schemas.openxmlformats.org/wordprocessingml/2006/main" xmlns:w14="http://schemas.microsoft.com/office/word/2010/wordml" xmlns:w15="http://schemas.microsoft.com/office/word/2012/wordml" xmlns:w16cex="http://schemas.microsoft.com/office/word/2018/wordml/cex" xmlns:w16cid="http://schemas.microsoft.com/office/word/2016/wordml/cid" xmlns:w16="http://schemas.microsoft.com/office/word/2018/wordml" xmlns:w16sdtdh="http://schemas.microsoft.com/office/word/2020/wordml/sdtdatahash" xmlns:w16se="http://schemas.microsoft.com/office/word/2015/wordml/symex" xmlns:wpg="http://schemas.microsoft.com/office/word/2010/wordprocessingGroup" xmlns:wpi="http://schemas.microsoft.com/office/word/2010/wordprocessingInk" xmlns:wne="http://schemas.microsoft.com/office/word/2006/wordml" xmlns:wps="http://schemas.microsoft.com/office/word/2010/wordprocessingShape" mc:Ignorable="w14 w15 w16se w16cid w16 w16cex w16sdtdh wp14">
   <w:tbl>
     <w:tblPr>
       <w:tblW w:w="9993" w:type="dxa"/>
@@ -7114,7 +7177,7 @@
 </file>
 
 <file path=word/header3.xml><?xml version="1.0" encoding="utf-8"?>
-<w:hdr xmlns:wpc="http://schemas.microsoft.com/office/word/2010/wordprocessingCanvas" xmlns:cx="http://schemas.microsoft.com/office/drawing/2014/chartex" xmlns:cx1="http://schemas.microsoft.com/office/drawing/2015/9/8/chartex" xmlns:mc="http://schemas.openxmlformats.org/markup-compatibility/2006" xmlns:o="urn:schemas-microsoft-com:office:office" xmlns:r="http://schemas.openxmlformats.org/officeDocument/2006/relationships" xmlns:m="http://schemas.openxmlformats.org/officeDocument/2006/math" xmlns:v="urn:schemas-microsoft-com:vml" xmlns:wp14="http://schemas.microsoft.com/office/word/2010/wordprocessingDrawing" xmlns:wp="http://schemas.openxmlformats.org/drawingml/2006/wordprocessingDrawing" xmlns:w10="urn:schemas-microsoft-com:office:word" xmlns:w="http://schemas.openxmlformats.org/wordprocessingml/2006/main" xmlns:w14="http://schemas.microsoft.com/office/word/2010/wordml" xmlns:w15="http://schemas.microsoft.com/office/word/2012/wordml" xmlns:w16se="http://schemas.microsoft.com/office/word/2015/wordml/symex" xmlns:wpg="http://schemas.microsoft.com/office/word/2010/wordprocessingGroup" xmlns:wpi="http://schemas.microsoft.com/office/word/2010/wordprocessingInk" xmlns:wne="http://schemas.microsoft.com/office/word/2006/wordml" xmlns:wps="http://schemas.microsoft.com/office/word/2010/wordprocessingShape" mc:Ignorable="w14 w15 w16se wp14">
+<w:hdr xmlns:wpc="http://schemas.microsoft.com/office/word/2010/wordprocessingCanvas" xmlns:cx="http://schemas.microsoft.com/office/drawing/2014/chartex" xmlns:cx1="http://schemas.microsoft.com/office/drawing/2015/9/8/chartex" xmlns:cx2="http://schemas.microsoft.com/office/drawing/2015/10/21/chartex" xmlns:cx3="http://schemas.microsoft.com/office/drawing/2016/5/9/chartex" xmlns:cx4="http://schemas.microsoft.com/office/drawing/2016/5/10/chartex" xmlns:cx5="http://schemas.microsoft.com/office/drawing/2016/5/11/chartex" xmlns:cx6="http://schemas.microsoft.com/office/drawing/2016/5/12/chartex" xmlns:cx7="http://schemas.microsoft.com/office/drawing/2016/5/13/chartex" xmlns:cx8="http://schemas.microsoft.com/office/drawing/2016/5/14/chartex" xmlns:mc="http://schemas.openxmlformats.org/markup-compatibility/2006" xmlns:aink="http://schemas.microsoft.com/office/drawing/2016/ink" xmlns:am3d="http://schemas.microsoft.com/office/drawing/2017/model3d" xmlns:o="urn:schemas-microsoft-com:office:office" xmlns:oel="http://schemas.microsoft.com/office/2019/extlst" xmlns:r="http://schemas.openxmlformats.org/officeDocument/2006/relationships" xmlns:m="http://schemas.openxmlformats.org/officeDocument/2006/math" xmlns:v="urn:schemas-microsoft-com:vml" xmlns:wp14="http://schemas.microsoft.com/office/word/2010/wordprocessingDrawing" xmlns:wp="http://schemas.openxmlformats.org/drawingml/2006/wordprocessingDrawing" xmlns:w10="urn:schemas-microsoft-com:office:word" xmlns:w="http://schemas.openxmlformats.org/wordprocessingml/2006/main" xmlns:w14="http://schemas.microsoft.com/office/word/2010/wordml" xmlns:w15="http://schemas.microsoft.com/office/word/2012/wordml" xmlns:w16cex="http://schemas.microsoft.com/office/word/2018/wordml/cex" xmlns:w16cid="http://schemas.microsoft.com/office/word/2016/wordml/cid" xmlns:w16="http://schemas.microsoft.com/office/word/2018/wordml" xmlns:w16sdtdh="http://schemas.microsoft.com/office/word/2020/wordml/sdtdatahash" xmlns:w16se="http://schemas.microsoft.com/office/word/2015/wordml/symex" xmlns:wpg="http://schemas.microsoft.com/office/word/2010/wordprocessingGroup" xmlns:wpi="http://schemas.microsoft.com/office/word/2010/wordprocessingInk" xmlns:wne="http://schemas.microsoft.com/office/word/2006/wordml" xmlns:wps="http://schemas.microsoft.com/office/word/2010/wordprocessingShape" mc:Ignorable="w14 w15 w16se w16cid w16 w16cex w16sdtdh wp14">
   <w:tbl>
     <w:tblPr>
       <w:tblW w:w="0" w:type="auto"/>
@@ -7268,7 +7331,7 @@
 </file>
 
 <file path=word/numbering.xml><?xml version="1.0" encoding="utf-8"?>
-<w:numbering xmlns:wpc="http://schemas.microsoft.com/office/word/2010/wordprocessingCanvas" xmlns:cx="http://schemas.microsoft.com/office/drawing/2014/chartex" xmlns:cx1="http://schemas.microsoft.com/office/drawing/2015/9/8/chartex" xmlns:mc="http://schemas.openxmlformats.org/markup-compatibility/2006" xmlns:o="urn:schemas-microsoft-com:office:office" xmlns:r="http://schemas.openxmlformats.org/officeDocument/2006/relationships" xmlns:m="http://schemas.openxmlformats.org/officeDocument/2006/math" xmlns:v="urn:schemas-microsoft-com:vml" xmlns:wp14="http://schemas.microsoft.com/office/word/2010/wordprocessingDrawing" xmlns:wp="http://schemas.openxmlformats.org/drawingml/2006/wordprocessingDrawing" xmlns:w10="urn:schemas-microsoft-com:office:word" xmlns:w="http://schemas.openxmlformats.org/wordprocessingml/2006/main" xmlns:w14="http://schemas.microsoft.com/office/word/2010/wordml" xmlns:w15="http://schemas.microsoft.com/office/word/2012/wordml" xmlns:w16se="http://schemas.microsoft.com/office/word/2015/wordml/symex" xmlns:wpg="http://schemas.microsoft.com/office/word/2010/wordprocessingGroup" xmlns:wpi="http://schemas.microsoft.com/office/word/2010/wordprocessingInk" xmlns:wne="http://schemas.microsoft.com/office/word/2006/wordml" xmlns:wps="http://schemas.microsoft.com/office/word/2010/wordprocessingShape" mc:Ignorable="w14 w15 w16se wp14">
+<w:numbering xmlns:wpc="http://schemas.microsoft.com/office/word/2010/wordprocessingCanvas" xmlns:cx="http://schemas.microsoft.com/office/drawing/2014/chartex" xmlns:cx1="http://schemas.microsoft.com/office/drawing/2015/9/8/chartex" xmlns:cx2="http://schemas.microsoft.com/office/drawing/2015/10/21/chartex" xmlns:cx3="http://schemas.microsoft.com/office/drawing/2016/5/9/chartex" xmlns:cx4="http://schemas.microsoft.com/office/drawing/2016/5/10/chartex" xmlns:cx5="http://schemas.microsoft.com/office/drawing/2016/5/11/chartex" xmlns:cx6="http://schemas.microsoft.com/office/drawing/2016/5/12/chartex" xmlns:cx7="http://schemas.microsoft.com/office/drawing/2016/5/13/chartex" xmlns:cx8="http://schemas.microsoft.com/office/drawing/2016/5/14/chartex" xmlns:mc="http://schemas.openxmlformats.org/markup-compatibility/2006" xmlns:aink="http://schemas.microsoft.com/office/drawing/2016/ink" xmlns:am3d="http://schemas.microsoft.com/office/drawing/2017/model3d" xmlns:o="urn:schemas-microsoft-com:office:office" xmlns:oel="http://schemas.microsoft.com/office/2019/extlst" xmlns:r="http://schemas.openxmlformats.org/officeDocument/2006/relationships" xmlns:m="http://schemas.openxmlformats.org/officeDocument/2006/math" xmlns:v="urn:schemas-microsoft-com:vml" xmlns:wp14="http://schemas.microsoft.com/office/word/2010/wordprocessingDrawing" xmlns:wp="http://schemas.openxmlformats.org/drawingml/2006/wordprocessingDrawing" xmlns:w10="urn:schemas-microsoft-com:office:word" xmlns:w="http://schemas.openxmlformats.org/wordprocessingml/2006/main" xmlns:w14="http://schemas.microsoft.com/office/word/2010/wordml" xmlns:w15="http://schemas.microsoft.com/office/word/2012/wordml" xmlns:w16cex="http://schemas.microsoft.com/office/word/2018/wordml/cex" xmlns:w16cid="http://schemas.microsoft.com/office/word/2016/wordml/cid" xmlns:w16="http://schemas.microsoft.com/office/word/2018/wordml" xmlns:w16sdtdh="http://schemas.microsoft.com/office/word/2020/wordml/sdtdatahash" xmlns:w16se="http://schemas.microsoft.com/office/word/2015/wordml/symex" xmlns:wpg="http://schemas.microsoft.com/office/word/2010/wordprocessingGroup" xmlns:wpi="http://schemas.microsoft.com/office/word/2010/wordprocessingInk" xmlns:wne="http://schemas.microsoft.com/office/word/2006/wordml" xmlns:wps="http://schemas.microsoft.com/office/word/2010/wordprocessingShape" mc:Ignorable="w14 w15 w16se w16cid w16 w16cex w16sdtdh wp14">
   <w:abstractNum w:abstractNumId="0" w15:restartNumberingAfterBreak="0">
     <w:nsid w:val="00BE3A20"/>
     <w:multiLevelType w:val="multilevel"/>
@@ -8385,31 +8448,31 @@
       </w:rPr>
     </w:lvl>
   </w:abstractNum>
-  <w:num w:numId="1">
+  <w:num w:numId="1" w16cid:durableId="162595718">
     <w:abstractNumId w:val="2"/>
   </w:num>
-  <w:num w:numId="2">
+  <w:num w:numId="2" w16cid:durableId="602349269">
     <w:abstractNumId w:val="2"/>
   </w:num>
-  <w:num w:numId="3">
+  <w:num w:numId="3" w16cid:durableId="125200281">
     <w:abstractNumId w:val="8"/>
   </w:num>
-  <w:num w:numId="4">
+  <w:num w:numId="4" w16cid:durableId="444546249">
     <w:abstractNumId w:val="9"/>
   </w:num>
-  <w:num w:numId="5">
+  <w:num w:numId="5" w16cid:durableId="36123033">
     <w:abstractNumId w:val="4"/>
   </w:num>
-  <w:num w:numId="6">
+  <w:num w:numId="6" w16cid:durableId="613024089">
     <w:abstractNumId w:val="0"/>
   </w:num>
-  <w:num w:numId="7">
+  <w:num w:numId="7" w16cid:durableId="1525829323">
     <w:abstractNumId w:val="1"/>
   </w:num>
-  <w:num w:numId="8">
+  <w:num w:numId="8" w16cid:durableId="1481074286">
     <w:abstractNumId w:val="3"/>
   </w:num>
-  <w:num w:numId="9">
+  <w:num w:numId="9" w16cid:durableId="1844470632">
     <w:abstractNumId w:val="3"/>
     <w:lvlOverride w:ilvl="0">
       <w:startOverride w:val="1"/>
@@ -8439,7 +8502,7 @@
       <w:startOverride w:val="1"/>
     </w:lvlOverride>
   </w:num>
-  <w:num w:numId="10">
+  <w:num w:numId="10" w16cid:durableId="617906143">
     <w:abstractNumId w:val="3"/>
     <w:lvlOverride w:ilvl="0">
       <w:startOverride w:val="1"/>
@@ -8469,10 +8532,10 @@
       <w:startOverride w:val="1"/>
     </w:lvlOverride>
   </w:num>
-  <w:num w:numId="11">
+  <w:num w:numId="11" w16cid:durableId="1614287359">
     <w:abstractNumId w:val="6"/>
   </w:num>
-  <w:num w:numId="12">
+  <w:num w:numId="12" w16cid:durableId="794833561">
     <w:abstractNumId w:val="6"/>
     <w:lvlOverride w:ilvl="0">
       <w:startOverride w:val="1"/>
@@ -8502,17 +8565,17 @@
       <w:startOverride w:val="1"/>
     </w:lvlOverride>
   </w:num>
-  <w:num w:numId="13">
+  <w:num w:numId="13" w16cid:durableId="1838380799">
     <w:abstractNumId w:val="7"/>
   </w:num>
-  <w:num w:numId="14">
+  <w:num w:numId="14" w16cid:durableId="1673684486">
     <w:abstractNumId w:val="5"/>
   </w:num>
 </w:numbering>
 </file>
 
 <file path=word/styles.xml><?xml version="1.0" encoding="utf-8"?>
-<w:styles xmlns:mc="http://schemas.openxmlformats.org/markup-compatibility/2006" xmlns:r="http://schemas.openxmlformats.org/officeDocument/2006/relationships" xmlns:w="http://schemas.openxmlformats.org/wordprocessingml/2006/main" xmlns:w14="http://schemas.microsoft.com/office/word/2010/wordml" xmlns:w15="http://schemas.microsoft.com/office/word/2012/wordml" xmlns:w16se="http://schemas.microsoft.com/office/word/2015/wordml/symex" mc:Ignorable="w14 w15 w16se">
+<w:styles xmlns:mc="http://schemas.openxmlformats.org/markup-compatibility/2006" xmlns:r="http://schemas.openxmlformats.org/officeDocument/2006/relationships" xmlns:w="http://schemas.openxmlformats.org/wordprocessingml/2006/main" xmlns:w14="http://schemas.microsoft.com/office/word/2010/wordml" xmlns:w15="http://schemas.microsoft.com/office/word/2012/wordml" xmlns:w16cex="http://schemas.microsoft.com/office/word/2018/wordml/cex" xmlns:w16cid="http://schemas.microsoft.com/office/word/2016/wordml/cid" xmlns:w16="http://schemas.microsoft.com/office/word/2018/wordml" xmlns:w16sdtdh="http://schemas.microsoft.com/office/word/2020/wordml/sdtdatahash" xmlns:w16se="http://schemas.microsoft.com/office/word/2015/wordml/symex" mc:Ignorable="w14 w15 w16se w16cid w16 w16cex w16sdtdh">
   <w:docDefaults>
     <w:rPrDefault>
       <w:rPr>
@@ -8522,7 +8585,7 @@
     </w:rPrDefault>
     <w:pPrDefault/>
   </w:docDefaults>
-  <w:latentStyles w:defLockedState="0" w:defUIPriority="0" w:defSemiHidden="0" w:defUnhideWhenUsed="0" w:defQFormat="0" w:count="371">
+  <w:latentStyles w:defLockedState="0" w:defUIPriority="0" w:defSemiHidden="0" w:defUnhideWhenUsed="0" w:defQFormat="0" w:count="376">
     <w:lsdException w:name="Normal" w:qFormat="1"/>
     <w:lsdException w:name="heading 1" w:qFormat="1"/>
     <w:lsdException w:name="heading 2" w:semiHidden="1" w:unhideWhenUsed="1" w:qFormat="1"/>
@@ -8883,6 +8946,11 @@
     <w:lsdException w:name="List Table 5 Dark Accent 6" w:uiPriority="50"/>
     <w:lsdException w:name="List Table 6 Colorful Accent 6" w:uiPriority="51"/>
     <w:lsdException w:name="List Table 7 Colorful Accent 6" w:uiPriority="52"/>
+    <w:lsdException w:name="Mention" w:semiHidden="1" w:uiPriority="99" w:unhideWhenUsed="1"/>
+    <w:lsdException w:name="Smart Hyperlink" w:semiHidden="1" w:uiPriority="99" w:unhideWhenUsed="1"/>
+    <w:lsdException w:name="Hashtag" w:semiHidden="1" w:uiPriority="99" w:unhideWhenUsed="1"/>
+    <w:lsdException w:name="Unresolved Mention" w:semiHidden="1" w:uiPriority="99" w:unhideWhenUsed="1"/>
+    <w:lsdException w:name="Smart Link" w:semiHidden="1" w:uiPriority="99" w:unhideWhenUsed="1"/>
   </w:latentStyles>
   <w:style w:type="paragraph" w:default="1" w:styleId="Normal">
     <w:name w:val="Normal"/>
@@ -9842,6 +9910,37 @@
 </file>
 
 <file path=customXml/item1.xml><?xml version="1.0" encoding="utf-8"?>
+<b:Sources xmlns:b="http://schemas.openxmlformats.org/officeDocument/2006/bibliography" xmlns="http://schemas.openxmlformats.org/officeDocument/2006/bibliography" SelectedStyle="\APASixthEditionOfficeOnline.xsl" StyleName="APA" Version="6"/>
+</file>
+
+<file path=customXml/item2.xml><?xml version="1.0" encoding="utf-8"?>
+<p:properties xmlns:p="http://schemas.microsoft.com/office/2006/metadata/properties" xmlns:xsi="http://www.w3.org/2001/XMLSchema-instance" xmlns:pc="http://schemas.microsoft.com/office/infopath/2007/PartnerControls">
+  <documentManagement>
+    <SharedWithUsers xmlns="dfa80de1-e9bb-4cf2-893d-d06220b3971a">
+      <UserInfo>
+        <DisplayName>Jérémie Barras</DisplayName>
+        <AccountId>68</AccountId>
+        <AccountType/>
+      </UserInfo>
+    </SharedWithUsers>
+    <lcf76f155ced4ddcb4097134ff3c332f xmlns="98d92101-24da-4498-9971-a24673344bd8">
+      <Terms xmlns="http://schemas.microsoft.com/office/infopath/2007/PartnerControls"/>
+    </lcf76f155ced4ddcb4097134ff3c332f>
+    <TaxCatchAll xmlns="dfa80de1-e9bb-4cf2-893d-d06220b3971a" xsi:nil="true"/>
+  </documentManagement>
+</p:properties>
+</file>
+
+<file path=customXml/item3.xml><?xml version="1.0" encoding="utf-8"?>
+<?mso-contentType ?>
+<FormTemplates xmlns="http://schemas.microsoft.com/sharepoint/v3/contenttype/forms">
+  <Display>DocumentLibraryForm</Display>
+  <Edit>DocumentLibraryForm</Edit>
+  <New>DocumentLibraryForm</New>
+</FormTemplates>
+</file>
+
+<file path=customXml/item4.xml><?xml version="1.0" encoding="utf-8"?>
 <ct:contentTypeSchema xmlns:ct="http://schemas.microsoft.com/office/2006/metadata/contentType" xmlns:ma="http://schemas.microsoft.com/office/2006/metadata/properties/metaAttributes" ct:_="" ma:_="" ma:contentTypeName="Document" ma:contentTypeID="0x010100E529CC47EA4E614CBF50FAFAB9B8F32B" ma:contentTypeVersion="15" ma:contentTypeDescription="Crée un document." ma:contentTypeScope="" ma:versionID="4f37139f2ce50ec3ac02e3d1ccd0c1ad">
   <xsd:schema xmlns:xsd="http://www.w3.org/2001/XMLSchema" xmlns:xs="http://www.w3.org/2001/XMLSchema" xmlns:p="http://schemas.microsoft.com/office/2006/metadata/properties" xmlns:ns2="dfa80de1-e9bb-4cf2-893d-d06220b3971a" xmlns:ns3="98d92101-24da-4498-9971-a24673344bd8" targetNamespace="http://schemas.microsoft.com/office/2006/metadata/properties" ma:root="true" ma:fieldsID="91fee7e25855f2cb58de83858d7f3967" ns2:_="" ns3:_="">
     <xsd:import namespace="dfa80de1-e9bb-4cf2-893d-d06220b3971a"/>
@@ -10076,38 +10175,40 @@
 </ct:contentTypeSchema>
 </file>
 
-<file path=customXml/item2.xml><?xml version="1.0" encoding="utf-8"?>
-<?mso-contentType ?>
-<FormTemplates xmlns="http://schemas.microsoft.com/sharepoint/v3/contenttype/forms">
-  <Display>DocumentLibraryForm</Display>
-  <Edit>DocumentLibraryForm</Edit>
-  <New>DocumentLibraryForm</New>
-</FormTemplates>
+<file path=customXml/itemProps1.xml><?xml version="1.0" encoding="utf-8"?>
+<ds:datastoreItem xmlns:ds="http://schemas.openxmlformats.org/officeDocument/2006/customXml" ds:itemID="{FC5319B2-F329-452A-A03E-41D207625713}">
+  <ds:schemaRefs>
+    <ds:schemaRef ds:uri="http://schemas.openxmlformats.org/officeDocument/2006/bibliography"/>
+  </ds:schemaRefs>
+</ds:datastoreItem>
 </file>
 
-<file path=customXml/item3.xml><?xml version="1.0" encoding="utf-8"?>
-<p:properties xmlns:p="http://schemas.microsoft.com/office/2006/metadata/properties" xmlns:xsi="http://www.w3.org/2001/XMLSchema-instance" xmlns:pc="http://schemas.microsoft.com/office/infopath/2007/PartnerControls">
-  <documentManagement>
-    <SharedWithUsers xmlns="dfa80de1-e9bb-4cf2-893d-d06220b3971a">
-      <UserInfo>
-        <DisplayName>Jérémie Barras</DisplayName>
-        <AccountId>68</AccountId>
-        <AccountType/>
-      </UserInfo>
-    </SharedWithUsers>
-    <lcf76f155ced4ddcb4097134ff3c332f xmlns="98d92101-24da-4498-9971-a24673344bd8">
-      <Terms xmlns="http://schemas.microsoft.com/office/infopath/2007/PartnerControls"/>
-    </lcf76f155ced4ddcb4097134ff3c332f>
-    <TaxCatchAll xmlns="dfa80de1-e9bb-4cf2-893d-d06220b3971a" xsi:nil="true"/>
-  </documentManagement>
-</p:properties>
+<file path=customXml/itemProps2.xml><?xml version="1.0" encoding="utf-8"?>
+<ds:datastoreItem xmlns:ds="http://schemas.openxmlformats.org/officeDocument/2006/customXml" ds:itemID="{BF124C46-FE04-4115-9E73-2187436A7481}">
+  <ds:schemaRefs>
+    <ds:schemaRef ds:uri="http://schemas.microsoft.com/office/2006/documentManagement/types"/>
+    <ds:schemaRef ds:uri="http://schemas.microsoft.com/office/2006/metadata/properties"/>
+    <ds:schemaRef ds:uri="dfa80de1-e9bb-4cf2-893d-d06220b3971a"/>
+    <ds:schemaRef ds:uri="http://purl.org/dc/elements/1.1/"/>
+    <ds:schemaRef ds:uri="http://schemas.openxmlformats.org/package/2006/metadata/core-properties"/>
+    <ds:schemaRef ds:uri="http://schemas.microsoft.com/office/infopath/2007/PartnerControls"/>
+    <ds:schemaRef ds:uri="http://purl.org/dc/terms/"/>
+    <ds:schemaRef ds:uri="98d92101-24da-4498-9971-a24673344bd8"/>
+    <ds:schemaRef ds:uri="http://www.w3.org/XML/1998/namespace"/>
+    <ds:schemaRef ds:uri="http://purl.org/dc/dcmitype/"/>
+  </ds:schemaRefs>
+</ds:datastoreItem>
 </file>
 
-<file path=customXml/item4.xml><?xml version="1.0" encoding="utf-8"?>
-<b:Sources xmlns:b="http://schemas.openxmlformats.org/officeDocument/2006/bibliography" xmlns="http://schemas.openxmlformats.org/officeDocument/2006/bibliography" SelectedStyle="\APASixthEditionOfficeOnline.xsl" StyleName="APA" Version="6"/>
+<file path=customXml/itemProps3.xml><?xml version="1.0" encoding="utf-8"?>
+<ds:datastoreItem xmlns:ds="http://schemas.openxmlformats.org/officeDocument/2006/customXml" ds:itemID="{21726B6B-3F20-44A7-846D-173D6EFF62F6}">
+  <ds:schemaRefs>
+    <ds:schemaRef ds:uri="http://schemas.microsoft.com/sharepoint/v3/contenttype/forms"/>
+  </ds:schemaRefs>
+</ds:datastoreItem>
 </file>
 
-<file path=customXml/itemProps1.xml><?xml version="1.0" encoding="utf-8"?>
+<file path=customXml/itemProps4.xml><?xml version="1.0" encoding="utf-8"?>
 <ds:datastoreItem xmlns:ds="http://schemas.openxmlformats.org/officeDocument/2006/customXml" ds:itemID="{6BDF1014-D1A4-4260-84EA-69BCC04B095D}">
   <ds:schemaRefs>
     <ds:schemaRef ds:uri="http://schemas.microsoft.com/office/2006/metadata/contentType"/>
@@ -10124,37 +10225,4 @@
     <ds:schemaRef ds:uri="http://schemas.microsoft.com/internal/obd"/>
   </ds:schemaRefs>
 </ds:datastoreItem>
-</file>
-
-<file path=customXml/itemProps2.xml><?xml version="1.0" encoding="utf-8"?>
-<ds:datastoreItem xmlns:ds="http://schemas.openxmlformats.org/officeDocument/2006/customXml" ds:itemID="{21726B6B-3F20-44A7-846D-173D6EFF62F6}">
-  <ds:schemaRefs>
-    <ds:schemaRef ds:uri="http://schemas.microsoft.com/sharepoint/v3/contenttype/forms"/>
-  </ds:schemaRefs>
-</ds:datastoreItem>
-</file>
-
-<file path=customXml/itemProps3.xml><?xml version="1.0" encoding="utf-8"?>
-<ds:datastoreItem xmlns:ds="http://schemas.openxmlformats.org/officeDocument/2006/customXml" ds:itemID="{BF124C46-FE04-4115-9E73-2187436A7481}">
-  <ds:schemaRefs>
-    <ds:schemaRef ds:uri="http://schemas.microsoft.com/office/2006/documentManagement/types"/>
-    <ds:schemaRef ds:uri="http://schemas.microsoft.com/office/2006/metadata/properties"/>
-    <ds:schemaRef ds:uri="dfa80de1-e9bb-4cf2-893d-d06220b3971a"/>
-    <ds:schemaRef ds:uri="http://purl.org/dc/elements/1.1/"/>
-    <ds:schemaRef ds:uri="http://schemas.openxmlformats.org/package/2006/metadata/core-properties"/>
-    <ds:schemaRef ds:uri="http://schemas.microsoft.com/office/infopath/2007/PartnerControls"/>
-    <ds:schemaRef ds:uri="http://purl.org/dc/terms/"/>
-    <ds:schemaRef ds:uri="98d92101-24da-4498-9971-a24673344bd8"/>
-    <ds:schemaRef ds:uri="http://www.w3.org/XML/1998/namespace"/>
-    <ds:schemaRef ds:uri="http://purl.org/dc/dcmitype/"/>
-  </ds:schemaRefs>
-</ds:datastoreItem>
-</file>
-
-<file path=customXml/itemProps4.xml><?xml version="1.0" encoding="utf-8"?>
-<ds:datastoreItem xmlns:ds="http://schemas.openxmlformats.org/officeDocument/2006/customXml" ds:itemID="{FC5319B2-F329-452A-A03E-41D207625713}">
-  <ds:schemaRefs>
-    <ds:schemaRef ds:uri="http://schemas.openxmlformats.org/officeDocument/2006/bibliography"/>
-  </ds:schemaRefs>
-</ds:datastoreItem>
 </file>
</xml_diff>

<commit_message>
Ajouté dessin shéma dans le rapport.
</commit_message>
<xml_diff>
--- a/3-Documents/1438-3500-00-PreTPI.docx
+++ b/3-Documents/1438-3500-00-PreTPI.docx
@@ -1,6 +1,6 @@
 
 <file path=word/document.xml><?xml version="1.0" encoding="utf-8"?>
-<w:document xmlns:wpc="http://schemas.microsoft.com/office/word/2010/wordprocessingCanvas" xmlns:cx="http://schemas.microsoft.com/office/drawing/2014/chartex" xmlns:cx1="http://schemas.microsoft.com/office/drawing/2015/9/8/chartex" xmlns:cx2="http://schemas.microsoft.com/office/drawing/2015/10/21/chartex" xmlns:cx3="http://schemas.microsoft.com/office/drawing/2016/5/9/chartex" xmlns:cx4="http://schemas.microsoft.com/office/drawing/2016/5/10/chartex" xmlns:cx5="http://schemas.microsoft.com/office/drawing/2016/5/11/chartex" xmlns:cx6="http://schemas.microsoft.com/office/drawing/2016/5/12/chartex" xmlns:cx7="http://schemas.microsoft.com/office/drawing/2016/5/13/chartex" xmlns:cx8="http://schemas.microsoft.com/office/drawing/2016/5/14/chartex" xmlns:mc="http://schemas.openxmlformats.org/markup-compatibility/2006" xmlns:aink="http://schemas.microsoft.com/office/drawing/2016/ink" xmlns:am3d="http://schemas.microsoft.com/office/drawing/2017/model3d" xmlns:o="urn:schemas-microsoft-com:office:office" xmlns:oel="http://schemas.microsoft.com/office/2019/extlst" xmlns:r="http://schemas.openxmlformats.org/officeDocument/2006/relationships" xmlns:m="http://schemas.openxmlformats.org/officeDocument/2006/math" xmlns:v="urn:schemas-microsoft-com:vml" xmlns:wp14="http://schemas.microsoft.com/office/word/2010/wordprocessingDrawing" xmlns:wp="http://schemas.openxmlformats.org/drawingml/2006/wordprocessingDrawing" xmlns:w10="urn:schemas-microsoft-com:office:word" xmlns:w="http://schemas.openxmlformats.org/wordprocessingml/2006/main" xmlns:w14="http://schemas.microsoft.com/office/word/2010/wordml" xmlns:w15="http://schemas.microsoft.com/office/word/2012/wordml" xmlns:w16cex="http://schemas.microsoft.com/office/word/2018/wordml/cex" xmlns:w16cid="http://schemas.microsoft.com/office/word/2016/wordml/cid" xmlns:w16="http://schemas.microsoft.com/office/word/2018/wordml" xmlns:w16sdtdh="http://schemas.microsoft.com/office/word/2020/wordml/sdtdatahash" xmlns:w16se="http://schemas.microsoft.com/office/word/2015/wordml/symex" xmlns:wpg="http://schemas.microsoft.com/office/word/2010/wordprocessingGroup" xmlns:wpi="http://schemas.microsoft.com/office/word/2010/wordprocessingInk" xmlns:wne="http://schemas.microsoft.com/office/word/2006/wordml" xmlns:wps="http://schemas.microsoft.com/office/word/2010/wordprocessingShape" mc:Ignorable="w14 w15 w16se w16cid w16 w16cex w16sdtdh wp14">
+<w:document xmlns:wpc="http://schemas.microsoft.com/office/word/2010/wordprocessingCanvas" xmlns:cx="http://schemas.microsoft.com/office/drawing/2014/chartex" xmlns:cx1="http://schemas.microsoft.com/office/drawing/2015/9/8/chartex" xmlns:mc="http://schemas.openxmlformats.org/markup-compatibility/2006" xmlns:o="urn:schemas-microsoft-com:office:office" xmlns:r="http://schemas.openxmlformats.org/officeDocument/2006/relationships" xmlns:m="http://schemas.openxmlformats.org/officeDocument/2006/math" xmlns:v="urn:schemas-microsoft-com:vml" xmlns:wp14="http://schemas.microsoft.com/office/word/2010/wordprocessingDrawing" xmlns:wp="http://schemas.openxmlformats.org/drawingml/2006/wordprocessingDrawing" xmlns:w10="urn:schemas-microsoft-com:office:word" xmlns:w="http://schemas.openxmlformats.org/wordprocessingml/2006/main" xmlns:w14="http://schemas.microsoft.com/office/word/2010/wordml" xmlns:w15="http://schemas.microsoft.com/office/word/2012/wordml" xmlns:w16se="http://schemas.microsoft.com/office/word/2015/wordml/symex" xmlns:wpg="http://schemas.microsoft.com/office/word/2010/wordprocessingGroup" xmlns:wpi="http://schemas.microsoft.com/office/word/2010/wordprocessingInk" xmlns:wne="http://schemas.microsoft.com/office/word/2006/wordml" xmlns:wps="http://schemas.microsoft.com/office/word/2010/wordprocessingShape" mc:Ignorable="w14 w15 w16se wp14">
   <w:body>
     <w:p>
       <w:pPr>
@@ -13,13 +13,7 @@
         <w:rPr>
           <w:lang w:val="fr-CH"/>
         </w:rPr>
-        <w:t>T</w:t>
-      </w:r>
-      <w:r>
-        <w:rPr>
-          <w:lang w:val="fr-CH"/>
-        </w:rPr>
-        <w:t>ITRE</w:t>
+        <w:t>PréTPI Puit de courant</w:t>
       </w:r>
     </w:p>
     <w:p/>
@@ -3183,7 +3177,7 @@
           </w:tcPr>
           <w:p>
             <w:r>
-              <w:t>...</w:t>
+              <w:t>AVR</w:t>
             </w:r>
           </w:p>
         </w:tc>
@@ -3227,15 +3221,7 @@
         </w:numPr>
       </w:pPr>
       <w:r>
-        <w:t xml:space="preserve">Dessiner le schéma sur </w:t>
-      </w:r>
-      <w:proofErr w:type="spellStart"/>
-      <w:r>
-        <w:t>Altium</w:t>
-      </w:r>
-      <w:proofErr w:type="spellEnd"/>
-      <w:r>
-        <w:t xml:space="preserve"> en utilisant la nomenclature CEI</w:t>
+        <w:t>Dessiner le schéma sur Altium en utilisant la nomenclature CEI</w:t>
       </w:r>
     </w:p>
     <w:p>
@@ -3614,15 +3600,7 @@
     </w:p>
     <w:p>
       <w:r>
-        <w:t xml:space="preserve">J’ai à disposition le schéma du magazine </w:t>
-      </w:r>
-      <w:proofErr w:type="spellStart"/>
-      <w:r>
-        <w:t>Elektor</w:t>
-      </w:r>
-      <w:proofErr w:type="spellEnd"/>
-      <w:r>
-        <w:t xml:space="preserve">, ainsi que les plans d’un PCB réalisés par </w:t>
+        <w:t xml:space="preserve">J’ai à disposition le schéma du magazine Elektor, ainsi que les plans d’un PCB réalisés par </w:t>
       </w:r>
       <w:r>
         <w:t>leurs soins. Les schémas téléchargeables et ceux dans l’article ne sont pas identiques, il faudrait donc trancher entre les deux quelle valeur suivre pour notre choix de composants. Il nous faut également choisir des dissipateurs thermiques appropriés, tout en faisant attention à leur méthode de montage.</w:t>
@@ -3653,15 +3631,7 @@
     </w:p>
     <w:p>
       <w:r>
-        <w:t xml:space="preserve">Nous n’avons pas vraiment de raison d’utiliser des IC différents de l’article </w:t>
-      </w:r>
-      <w:proofErr w:type="spellStart"/>
-      <w:r>
-        <w:t>Elektor</w:t>
-      </w:r>
-      <w:proofErr w:type="spellEnd"/>
-      <w:r>
-        <w:t xml:space="preserve"> pour la dissipation de la puissance. Nous allons donc baser nos calculs sur les datasheets du LM317 et du BD210/212, tous deux dans un package TO-220. En regardant dans leur datasheet, on peut trouver leur température maximale à la jonction et la résistance thermique entre cette dernière et la surface du boitier. Par convention on détermine une température ambiante de 40°C. On peut donc réaliser le circuit thermique suivant :</w:t>
+        <w:t>Nous n’avons pas vraiment de raison d’utiliser des IC différents de l’article Elektor pour la dissipation de la puissance. Nous allons donc baser nos calculs sur les datasheets du LM317 et du BD210/212, tous deux dans un package TO-220. En regardant dans leur datasheet, on peut trouver leur température maximale à la jonction et la résistance thermique entre cette dernière et la surface du boitier. Par convention on détermine une température ambiante de 40°C. On peut donc réaliser le circuit thermique suivant :</w:t>
       </w:r>
     </w:p>
     <w:p>
@@ -3687,7 +3657,7 @@
             <v:path o:extrusionok="f" gradientshapeok="t" o:connecttype="rect"/>
             <o:lock v:ext="edit" aspectratio="t"/>
           </v:shapetype>
-          <v:shape id="_x0000_i1025" type="#_x0000_t75" style="width:495.4pt;height:343.9pt">
+          <v:shape id="_x0000_i1025" type="#_x0000_t75" style="width:495.75pt;height:343.5pt">
             <v:imagedata r:id="rId11" o:title="Calcul dissipateur thermique"/>
           </v:shape>
         </w:pict>
@@ -3718,15 +3688,7 @@
         <w:t xml:space="preserve">Étant donné que le produit n’est pas destiné à être réalisé en plus de 10 exemplaires, il sera entièrement produit à la main et pas de pochoir sera utilisé. </w:t>
       </w:r>
       <w:r>
-        <w:t xml:space="preserve">Certains composants de puissance et connecteurs seront forcément traversant, cependant dans le but d’optimiser l’espace utilisé (déjà que celui-ci sera occupé en partie par deux grands dissipateurs thermique) il semble avisé d’opter pour des composants montés en surface lorsque possible. Cela pose en revanche une question de puissance admissible par les résistances. Vu que la carte sera assemblée à la main, utiliser des résistances SMD de grande taille me parait plus facile. Dans la mesure du possible, on va donc se limiter </w:t>
-      </w:r>
-      <w:proofErr w:type="gramStart"/>
-      <w:r>
-        <w:t>au résistances</w:t>
-      </w:r>
-      <w:proofErr w:type="gramEnd"/>
-      <w:r>
-        <w:t xml:space="preserve"> de taille 1206 (321,6 métrique) et 0805(2012 métrique). Ces dernières ont une puissance maximale de 0,25 W et 0,125 W respectivement.</w:t>
+        <w:t>Certains composants de puissance et connecteurs seront forcément traversant, cependant dans le but d’optimiser l’espace utilisé (déjà que celui-ci sera occupé en partie par deux grands dissipateurs thermique) il semble avisé d’opter pour des composants montés en surface lorsque possible. Cela pose en revanche une question de puissance admissible par les résistances. Vu que la carte sera assemblée à la main, utiliser des résistances SMD de grande taille me parait plus facile. Dans la mesure du possible, on va donc se limiter au résistances de taille 1206 (321,6 métrique) et 0805(2012 métrique). Ces dernières ont une puissance maximale de 0,25 W et 0,125 W respectivement.</w:t>
       </w:r>
       <w:r>
         <w:t xml:space="preserve"> Sachant les formules suivantes :</w:t>
@@ -3983,23 +3945,7 @@
     </w:p>
     <w:p>
       <w:r>
-        <w:t>Le schéma d’</w:t>
-      </w:r>
-      <w:proofErr w:type="spellStart"/>
-      <w:r>
-        <w:t>Elektor</w:t>
-      </w:r>
-      <w:proofErr w:type="spellEnd"/>
-      <w:r>
-        <w:t xml:space="preserve"> Viens avec une résistance simple de 150K et d’un condensateur de 100nF. Le schéma n’utilise pas la patte décharge du 555 mais sa sortie, pour avoir </w:t>
-      </w:r>
-      <w:proofErr w:type="gramStart"/>
-      <w:r>
-        <w:t>un largeur</w:t>
-      </w:r>
-      <w:proofErr w:type="gramEnd"/>
-      <w:r>
-        <w:t xml:space="preserve"> d’impulsion de 50% sans court-circuiter l’alimentation. En utilisant la formule du 555 suivante, on peut calculer la fréquence sélectionnée par les composants choisis.</w:t>
+        <w:t>Le schéma d’Elektor Viens avec une résistance simple de 150K et d’un condensateur de 100nF. Le schéma n’utilise pas la patte décharge du 555 mais sa sortie, pour avoir un largeur d’impulsion de 50% sans court-circuiter l’alimentation. En utilisant la formule du 555 suivante, on peut calculer la fréquence sélectionnée par les composants choisis.</w:t>
       </w:r>
     </w:p>
     <w:p>
@@ -5910,23 +5856,7 @@
     </w:tbl>
     <w:p>
       <w:r>
-        <w:t xml:space="preserve">Mon choix s’est finalement porté sur ces valeurs. Elles correspondent à celles d’un potentiomètre de la marque </w:t>
-      </w:r>
-      <w:proofErr w:type="spellStart"/>
-      <w:r>
-        <w:t>Bourns</w:t>
-      </w:r>
-      <w:proofErr w:type="spellEnd"/>
-      <w:r>
-        <w:t xml:space="preserve">. La valeur de la résistance et du condensateur </w:t>
-      </w:r>
-      <w:proofErr w:type="gramStart"/>
-      <w:r>
-        <w:t>ont</w:t>
-      </w:r>
-      <w:proofErr w:type="gramEnd"/>
-      <w:r>
-        <w:t xml:space="preserve"> été choisie car elles apparaissent déjà ailleurs dans l’appareil, ce qui limitera le nombre d’entrées différentes dans la liste de pièces.</w:t>
+        <w:t>Mon choix s’est finalement porté sur ces valeurs. Elles correspondent à celles d’un potentiomètre de la marque Bourns. La valeur de la résistance et du condensateur ont été choisie car elles apparaissent déjà ailleurs dans l’appareil, ce qui limitera le nombre d’entrées différentes dans la liste de pièces.</w:t>
       </w:r>
     </w:p>
     <w:p>
@@ -5956,8 +5886,63 @@
       </w:r>
       <w:bookmarkEnd w:id="7"/>
     </w:p>
+    <w:p>
+      <w:r>
+        <w:t xml:space="preserve">Le dessin des schémas s’est fait </w:t>
+      </w:r>
+      <w:r>
+        <w:t>avec</w:t>
+      </w:r>
+      <w:r>
+        <w:t xml:space="preserve"> Altium Designer. J’ai suivi à la lettre le </w:t>
+      </w:r>
+      <w:r>
+        <w:t>schéma de l’article, car la version téléchargeable est plus vieille de plusieurs années, et la version présentée a été réalisée par l’auteur, ce qui nous montre donc qu’elle fonctionne.</w:t>
+      </w:r>
+      <w:r>
+        <w:t xml:space="preserve"> Sur le blog d’Elektor l’auteur confirme également que la version publiée dans l’article est la version finale.</w:t>
+      </w:r>
+    </w:p>
     <w:p/>
     <w:p>
+      <w:r>
+        <w:t>Dans ce même blog un internaute suggère d’ailleurs une modification du schéma : utiliser un régulateur de tension capable de d’ajuster sa tension de sortie jusqu’à 0V comme le LT3080 par exemple. Ceci permettrait de s’exempter de tout le bloc pompe de charge qui sert normalement à donner une tension de référence négative au LM317 pour lui permettre d’atteindre 0V. L’auteur a répondu à son commentaire que l’idée était excellente, mais qu’il a utilisé un LM317 car il en avait sous la main et que à la base le projet était destiné à tester des chargeurs USB (5V 2A) ce que le LM317 fait très bien, mais quand il a repris le design pour améliorer les capacités de l’appareil, il a voulu conserver un maximum du design du pcb existant et a donc conservé le LM317.</w:t>
+      </w:r>
+    </w:p>
+    <w:p/>
+    <w:p>
+      <w:r>
+        <w:t>Il aurait probablement été mieux d’utiliser un LT3080,</w:t>
+      </w:r>
+      <w:r>
+        <w:t xml:space="preserve"> malheureusement j’ai pris conscience de cette possibilité trop tard dans le développement du schéma, et il aurait probablement fallu modifier le cahier des charges pour intégrer cette modification.</w:t>
+      </w:r>
+    </w:p>
+    <w:p/>
+    <w:p>
+      <w:r>
+        <w:t xml:space="preserve">Le dessin du schéma lui-même s’est bien passé. J’ai trouvé un moyen de modifier et d’utiliser des symboles de composants </w:t>
+      </w:r>
+      <w:r>
+        <w:t>téléchargés depuis l’onglet « manufacturer part search » qui fournit de</w:t>
+      </w:r>
+      <w:r>
+        <w:t>s</w:t>
+      </w:r>
+      <w:r>
+        <w:t xml:space="preserve"> </w:t>
+      </w:r>
+      <w:r>
+        <w:t xml:space="preserve">pack de </w:t>
+      </w:r>
+      <w:r>
+        <w:t>compos</w:t>
+      </w:r>
+      <w:r>
+        <w:t>ants pouvant inclure symbole, footprint, profil de simulation etc.. Le dessin a été grandement accéléré de cette manière, et de multiples footprints ont été automatiquement importés également.</w:t>
+      </w:r>
+    </w:p>
+    <w:p>
       <w:pPr>
         <w:pStyle w:val="Titre2"/>
       </w:pPr>
@@ -5970,16 +5955,19 @@
       </w:r>
       <w:bookmarkEnd w:id="8"/>
     </w:p>
-    <w:p/>
+    <w:p>
+      <w:bookmarkStart w:id="9" w:name="_GoBack"/>
+      <w:bookmarkEnd w:id="9"/>
+    </w:p>
     <w:p>
       <w:pPr>
         <w:pStyle w:val="Titre2"/>
       </w:pPr>
-      <w:bookmarkStart w:id="9" w:name="_Toc33882989"/>
+      <w:bookmarkStart w:id="10" w:name="_Toc33882989"/>
       <w:r>
         <w:t>Design de PCB</w:t>
       </w:r>
-      <w:bookmarkEnd w:id="9"/>
+      <w:bookmarkEnd w:id="10"/>
     </w:p>
     <w:p/>
     <w:p>
@@ -5998,17 +5986,17 @@
         <w:spacing w:before="360" w:after="240"/>
         <w:ind w:left="360" w:hanging="360"/>
       </w:pPr>
-      <w:bookmarkStart w:id="10" w:name="_Toc33882990"/>
+      <w:bookmarkStart w:id="11" w:name="_Toc33882990"/>
       <w:r>
         <w:t>Réalisation</w:t>
       </w:r>
-      <w:bookmarkEnd w:id="10"/>
+      <w:bookmarkEnd w:id="11"/>
     </w:p>
     <w:p>
       <w:pPr>
         <w:pStyle w:val="Titre2"/>
       </w:pPr>
-      <w:bookmarkStart w:id="11" w:name="_Toc33882991"/>
+      <w:bookmarkStart w:id="12" w:name="_Toc33882991"/>
       <w:r>
         <w:t xml:space="preserve">Instructions </w:t>
       </w:r>
@@ -6018,69 +6006,59 @@
       <w:r>
         <w:t xml:space="preserve"> fabrication</w:t>
       </w:r>
-      <w:bookmarkEnd w:id="11"/>
+      <w:bookmarkEnd w:id="12"/>
     </w:p>
     <w:p/>
     <w:p>
       <w:pPr>
         <w:pStyle w:val="Titre2"/>
       </w:pPr>
-      <w:bookmarkStart w:id="12" w:name="_Toc33882992"/>
+      <w:bookmarkStart w:id="13" w:name="_Toc33882992"/>
       <w:r>
         <w:t>Programmation</w:t>
       </w:r>
-      <w:bookmarkEnd w:id="12"/>
+      <w:bookmarkEnd w:id="13"/>
     </w:p>
     <w:p>
       <w:pPr>
         <w:pStyle w:val="Titre3"/>
       </w:pPr>
-      <w:bookmarkStart w:id="13" w:name="_Toc33882993"/>
+      <w:bookmarkStart w:id="14" w:name="_Toc33882993"/>
       <w:r>
         <w:t>Algorithmes</w:t>
       </w:r>
       <w:r>
-        <w:t xml:space="preserve"> - </w:t>
-      </w:r>
-      <w:proofErr w:type="spellStart"/>
-      <w:r>
-        <w:t>Structogrammes</w:t>
-      </w:r>
-      <w:bookmarkEnd w:id="13"/>
-      <w:proofErr w:type="spellEnd"/>
+        <w:t xml:space="preserve"> - Structogrammes</w:t>
+      </w:r>
+      <w:bookmarkEnd w:id="14"/>
     </w:p>
     <w:p/>
     <w:p>
       <w:pPr>
         <w:pStyle w:val="Titre3"/>
       </w:pPr>
-      <w:bookmarkStart w:id="14" w:name="_Toc33882994"/>
+      <w:bookmarkStart w:id="15" w:name="_Toc33882994"/>
       <w:r>
         <w:t>Paramétrages</w:t>
       </w:r>
       <w:r>
-        <w:t xml:space="preserve"> du </w:t>
-      </w:r>
-      <w:proofErr w:type="spellStart"/>
-      <w:r>
-        <w:t>μC</w:t>
-      </w:r>
-      <w:bookmarkEnd w:id="14"/>
-      <w:proofErr w:type="spellEnd"/>
+        <w:t xml:space="preserve"> du μC</w:t>
+      </w:r>
+      <w:bookmarkEnd w:id="15"/>
     </w:p>
     <w:p/>
     <w:p>
       <w:pPr>
         <w:pStyle w:val="Titre3"/>
       </w:pPr>
-      <w:bookmarkStart w:id="15" w:name="_Toc33882995"/>
+      <w:bookmarkStart w:id="16" w:name="_Toc33882995"/>
       <w:r>
         <w:t>Astuces</w:t>
       </w:r>
       <w:r>
         <w:t xml:space="preserve"> de codage</w:t>
       </w:r>
-      <w:bookmarkEnd w:id="15"/>
+      <w:bookmarkEnd w:id="16"/>
     </w:p>
     <w:p/>
     <w:p>
@@ -6099,109 +6077,109 @@
         <w:spacing w:before="360" w:after="240"/>
         <w:ind w:left="360" w:hanging="360"/>
       </w:pPr>
-      <w:bookmarkStart w:id="16" w:name="_Toc33882996"/>
+      <w:bookmarkStart w:id="17" w:name="_Toc33882996"/>
       <w:r>
         <w:t>Tests</w:t>
       </w:r>
-      <w:bookmarkEnd w:id="16"/>
+      <w:bookmarkEnd w:id="17"/>
     </w:p>
     <w:p>
       <w:pPr>
         <w:pStyle w:val="Titre2"/>
       </w:pPr>
-      <w:bookmarkStart w:id="17" w:name="_Toc33882997"/>
+      <w:bookmarkStart w:id="18" w:name="_Toc33882997"/>
       <w:r>
         <w:t>Mise en service</w:t>
       </w:r>
-      <w:bookmarkEnd w:id="17"/>
+      <w:bookmarkEnd w:id="18"/>
     </w:p>
     <w:p/>
     <w:p>
       <w:pPr>
         <w:pStyle w:val="Titre2"/>
       </w:pPr>
-      <w:bookmarkStart w:id="18" w:name="_Toc33882998"/>
+      <w:bookmarkStart w:id="19" w:name="_Toc33882998"/>
       <w:r>
         <w:t>Rapports de mesures</w:t>
       </w:r>
-      <w:bookmarkEnd w:id="18"/>
+      <w:bookmarkEnd w:id="19"/>
     </w:p>
     <w:p>
       <w:pPr>
         <w:pStyle w:val="Titre3"/>
       </w:pPr>
-      <w:bookmarkStart w:id="19" w:name="_Toc33882999"/>
+      <w:bookmarkStart w:id="20" w:name="_Toc33882999"/>
       <w:r>
         <w:t>But</w:t>
       </w:r>
-      <w:bookmarkEnd w:id="19"/>
+      <w:bookmarkEnd w:id="20"/>
     </w:p>
     <w:p/>
     <w:p>
       <w:pPr>
         <w:pStyle w:val="Titre3"/>
       </w:pPr>
-      <w:bookmarkStart w:id="20" w:name="_Toc33883000"/>
+      <w:bookmarkStart w:id="21" w:name="_Toc33883000"/>
       <w:r>
         <w:t>Schéma</w:t>
       </w:r>
       <w:r>
         <w:t xml:space="preserve"> de mesure</w:t>
       </w:r>
-      <w:bookmarkEnd w:id="20"/>
+      <w:bookmarkEnd w:id="21"/>
     </w:p>
     <w:p/>
     <w:p>
       <w:pPr>
         <w:pStyle w:val="Titre3"/>
       </w:pPr>
-      <w:bookmarkStart w:id="21" w:name="_Toc33883001"/>
+      <w:bookmarkStart w:id="22" w:name="_Toc33883001"/>
       <w:r>
         <w:t>Liste de matériel</w:t>
       </w:r>
-      <w:bookmarkEnd w:id="21"/>
+      <w:bookmarkEnd w:id="22"/>
     </w:p>
     <w:p/>
     <w:p>
       <w:pPr>
         <w:pStyle w:val="Titre3"/>
       </w:pPr>
-      <w:bookmarkStart w:id="22" w:name="_Toc33883002"/>
+      <w:bookmarkStart w:id="23" w:name="_Toc33883002"/>
       <w:r>
         <w:t>Tableau</w:t>
       </w:r>
       <w:r>
         <w:t xml:space="preserve"> de mesure</w:t>
       </w:r>
-      <w:bookmarkEnd w:id="22"/>
+      <w:bookmarkEnd w:id="23"/>
     </w:p>
     <w:p/>
     <w:p>
       <w:pPr>
         <w:pStyle w:val="Titre3"/>
       </w:pPr>
-      <w:bookmarkStart w:id="23" w:name="_Toc33883003"/>
+      <w:bookmarkStart w:id="24" w:name="_Toc33883003"/>
       <w:r>
         <w:t>Conclusion</w:t>
       </w:r>
-      <w:bookmarkEnd w:id="23"/>
+      <w:bookmarkEnd w:id="24"/>
     </w:p>
     <w:p/>
     <w:p>
       <w:pPr>
         <w:pStyle w:val="Titre2"/>
       </w:pPr>
-      <w:bookmarkStart w:id="24" w:name="_Toc33883004"/>
+      <w:bookmarkStart w:id="25" w:name="_Toc33883004"/>
       <w:r>
         <w:t>Évaluation du projet</w:t>
       </w:r>
-      <w:bookmarkEnd w:id="24"/>
+      <w:bookmarkEnd w:id="25"/>
     </w:p>
     <w:p>
       <w:pPr>
         <w:pStyle w:val="Titre2"/>
       </w:pPr>
-      <w:bookmarkStart w:id="25" w:name="_Toc33883005"/>
+      <w:bookmarkStart w:id="26" w:name="_Toc33883005"/>
       <w:r>
         <w:t xml:space="preserve">État </w:t>
       </w:r>
@@ -6211,16 +6189,15 @@
       <w:r>
         <w:t xml:space="preserve"> du projet</w:t>
       </w:r>
-      <w:bookmarkEnd w:id="25"/>
+      <w:bookmarkEnd w:id="26"/>
     </w:p>
     <w:p/>
     <w:p>
       <w:pPr>
         <w:pStyle w:val="Titre2"/>
       </w:pPr>
-      <w:bookmarkStart w:id="26" w:name="_Toc33883006"/>
-      <w:r>
-        <w:lastRenderedPageBreak/>
+      <w:bookmarkStart w:id="27" w:name="_Toc33883006"/>
+      <w:r>
         <w:t xml:space="preserve">Travaux </w:t>
       </w:r>
       <w:r>
@@ -6229,30 +6206,28 @@
       <w:r>
         <w:t xml:space="preserve"> à effectuer</w:t>
       </w:r>
-      <w:bookmarkEnd w:id="26"/>
+      <w:bookmarkEnd w:id="27"/>
     </w:p>
     <w:p/>
     <w:p>
       <w:pPr>
         <w:pStyle w:val="Titre2"/>
       </w:pPr>
-      <w:bookmarkStart w:id="27" w:name="_Toc33883007"/>
+      <w:bookmarkStart w:id="28" w:name="_Toc33883007"/>
       <w:r>
         <w:t>Améliorations</w:t>
       </w:r>
-      <w:bookmarkEnd w:id="27"/>
+      <w:bookmarkEnd w:id="28"/>
     </w:p>
     <w:p/>
     <w:p>
       <w:pPr>
         <w:pStyle w:val="Titre1"/>
         <w:sectPr>
-          <w:headerReference w:type="even" r:id="rId12"/>
-          <w:headerReference w:type="default" r:id="rId13"/>
-          <w:footerReference w:type="even" r:id="rId14"/>
-          <w:footerReference w:type="default" r:id="rId15"/>
-          <w:headerReference w:type="first" r:id="rId16"/>
-          <w:footerReference w:type="first" r:id="rId17"/>
+          <w:headerReference w:type="default" r:id="rId12"/>
+          <w:footerReference w:type="default" r:id="rId13"/>
+          <w:headerReference w:type="first" r:id="rId14"/>
+          <w:footerReference w:type="first" r:id="rId15"/>
           <w:pgSz w:w="11906" w:h="16838" w:code="9"/>
           <w:pgMar w:top="1134" w:right="851" w:bottom="993" w:left="1134" w:header="567" w:footer="567" w:gutter="0"/>
           <w:cols w:space="720"/>
@@ -6260,11 +6235,11 @@
           <w:docGrid w:linePitch="299"/>
         </w:sectPr>
       </w:pPr>
-      <w:bookmarkStart w:id="28" w:name="_Toc33883008"/>
+      <w:bookmarkStart w:id="29" w:name="_Toc33883008"/>
       <w:r>
         <w:t>Conclusion</w:t>
       </w:r>
-      <w:bookmarkEnd w:id="28"/>
+      <w:bookmarkEnd w:id="29"/>
     </w:p>
     <w:p>
       <w:pPr>
@@ -6279,13 +6254,13 @@
       <w:pPr>
         <w:pStyle w:val="Annexe1"/>
       </w:pPr>
-      <w:bookmarkStart w:id="29" w:name="_Ref209600700"/>
-      <w:bookmarkStart w:id="30" w:name="_Toc33883009"/>
+      <w:bookmarkStart w:id="30" w:name="_Ref209600700"/>
+      <w:bookmarkStart w:id="31" w:name="_Toc33883009"/>
       <w:r>
         <w:t>Planification</w:t>
       </w:r>
-      <w:bookmarkEnd w:id="29"/>
       <w:bookmarkEnd w:id="30"/>
+      <w:bookmarkEnd w:id="31"/>
     </w:p>
     <w:p/>
     <w:p>
@@ -6296,7 +6271,7 @@
           <w:numId w:val="12"/>
         </w:numPr>
       </w:pPr>
-      <w:bookmarkStart w:id="31" w:name="_Toc33883010"/>
+      <w:bookmarkStart w:id="32" w:name="_Toc33883010"/>
       <w:r>
         <w:t>Journal</w:t>
       </w:r>
@@ -6306,73 +6281,73 @@
       <w:r>
         <w:t>travail</w:t>
       </w:r>
-      <w:bookmarkEnd w:id="31"/>
+      <w:bookmarkEnd w:id="32"/>
     </w:p>
     <w:p/>
     <w:p>
       <w:pPr>
         <w:pStyle w:val="Annexe1"/>
       </w:pPr>
-      <w:bookmarkStart w:id="32" w:name="_Toc33883011"/>
+      <w:bookmarkStart w:id="33" w:name="_Toc33883011"/>
       <w:r>
         <w:t>Documents</w:t>
       </w:r>
       <w:r>
         <w:t xml:space="preserve"> de production</w:t>
       </w:r>
-      <w:bookmarkEnd w:id="32"/>
+      <w:bookmarkEnd w:id="33"/>
     </w:p>
     <w:p>
       <w:pPr>
         <w:pStyle w:val="Annexe2"/>
       </w:pPr>
-      <w:bookmarkStart w:id="33" w:name="_Toc33883012"/>
+      <w:bookmarkStart w:id="34" w:name="_Toc33883012"/>
       <w:r>
         <w:t>Schémas</w:t>
       </w:r>
-      <w:bookmarkEnd w:id="33"/>
+      <w:bookmarkEnd w:id="34"/>
     </w:p>
     <w:p/>
     <w:p>
       <w:pPr>
         <w:pStyle w:val="Annexe2"/>
       </w:pPr>
-      <w:bookmarkStart w:id="34" w:name="_Toc33883013"/>
+      <w:bookmarkStart w:id="35" w:name="_Toc33883013"/>
       <w:r>
         <w:t>Plan</w:t>
       </w:r>
       <w:r>
         <w:t xml:space="preserve"> d'implantation</w:t>
       </w:r>
-      <w:bookmarkEnd w:id="34"/>
+      <w:bookmarkEnd w:id="35"/>
     </w:p>
     <w:p/>
     <w:p>
       <w:pPr>
         <w:pStyle w:val="Annexe2"/>
       </w:pPr>
-      <w:bookmarkStart w:id="35" w:name="_Toc33883014"/>
+      <w:bookmarkStart w:id="36" w:name="_Toc33883014"/>
       <w:r>
         <w:t>Liste</w:t>
       </w:r>
       <w:r>
         <w:t xml:space="preserve"> de pièces</w:t>
       </w:r>
-      <w:bookmarkEnd w:id="35"/>
+      <w:bookmarkEnd w:id="36"/>
     </w:p>
     <w:p/>
     <w:p>
       <w:pPr>
         <w:pStyle w:val="Annexe1"/>
       </w:pPr>
-      <w:bookmarkStart w:id="36" w:name="_Toc33883015"/>
+      <w:bookmarkStart w:id="37" w:name="_Toc33883015"/>
       <w:r>
         <w:t>Data</w:t>
       </w:r>
       <w:r>
         <w:t xml:space="preserve"> Sheets</w:t>
       </w:r>
-      <w:bookmarkEnd w:id="36"/>
+      <w:bookmarkEnd w:id="37"/>
     </w:p>
     <w:p/>
     <w:p>
@@ -6393,7 +6368,7 @@
 </file>
 
 <file path=word/endnotes.xml><?xml version="1.0" encoding="utf-8"?>
-<w:endnotes xmlns:wpc="http://schemas.microsoft.com/office/word/2010/wordprocessingCanvas" xmlns:cx="http://schemas.microsoft.com/office/drawing/2014/chartex" xmlns:cx1="http://schemas.microsoft.com/office/drawing/2015/9/8/chartex" xmlns:cx2="http://schemas.microsoft.com/office/drawing/2015/10/21/chartex" xmlns:cx3="http://schemas.microsoft.com/office/drawing/2016/5/9/chartex" xmlns:cx4="http://schemas.microsoft.com/office/drawing/2016/5/10/chartex" xmlns:cx5="http://schemas.microsoft.com/office/drawing/2016/5/11/chartex" xmlns:cx6="http://schemas.microsoft.com/office/drawing/2016/5/12/chartex" xmlns:cx7="http://schemas.microsoft.com/office/drawing/2016/5/13/chartex" xmlns:cx8="http://schemas.microsoft.com/office/drawing/2016/5/14/chartex" xmlns:mc="http://schemas.openxmlformats.org/markup-compatibility/2006" xmlns:aink="http://schemas.microsoft.com/office/drawing/2016/ink" xmlns:am3d="http://schemas.microsoft.com/office/drawing/2017/model3d" xmlns:o="urn:schemas-microsoft-com:office:office" xmlns:oel="http://schemas.microsoft.com/office/2019/extlst" xmlns:r="http://schemas.openxmlformats.org/officeDocument/2006/relationships" xmlns:m="http://schemas.openxmlformats.org/officeDocument/2006/math" xmlns:v="urn:schemas-microsoft-com:vml" xmlns:wp14="http://schemas.microsoft.com/office/word/2010/wordprocessingDrawing" xmlns:wp="http://schemas.openxmlformats.org/drawingml/2006/wordprocessingDrawing" xmlns:w10="urn:schemas-microsoft-com:office:word" xmlns:w="http://schemas.openxmlformats.org/wordprocessingml/2006/main" xmlns:w14="http://schemas.microsoft.com/office/word/2010/wordml" xmlns:w15="http://schemas.microsoft.com/office/word/2012/wordml" xmlns:w16cex="http://schemas.microsoft.com/office/word/2018/wordml/cex" xmlns:w16cid="http://schemas.microsoft.com/office/word/2016/wordml/cid" xmlns:w16="http://schemas.microsoft.com/office/word/2018/wordml" xmlns:w16sdtdh="http://schemas.microsoft.com/office/word/2020/wordml/sdtdatahash" xmlns:w16se="http://schemas.microsoft.com/office/word/2015/wordml/symex" xmlns:wpg="http://schemas.microsoft.com/office/word/2010/wordprocessingGroup" xmlns:wpi="http://schemas.microsoft.com/office/word/2010/wordprocessingInk" xmlns:wne="http://schemas.microsoft.com/office/word/2006/wordml" xmlns:wps="http://schemas.microsoft.com/office/word/2010/wordprocessingShape" mc:Ignorable="w14 w15 w16se w16cid w16 w16cex w16sdtdh wp14">
+<w:endnotes xmlns:wpc="http://schemas.microsoft.com/office/word/2010/wordprocessingCanvas" xmlns:cx="http://schemas.microsoft.com/office/drawing/2014/chartex" xmlns:cx1="http://schemas.microsoft.com/office/drawing/2015/9/8/chartex" xmlns:mc="http://schemas.openxmlformats.org/markup-compatibility/2006" xmlns:o="urn:schemas-microsoft-com:office:office" xmlns:r="http://schemas.openxmlformats.org/officeDocument/2006/relationships" xmlns:m="http://schemas.openxmlformats.org/officeDocument/2006/math" xmlns:v="urn:schemas-microsoft-com:vml" xmlns:wp14="http://schemas.microsoft.com/office/word/2010/wordprocessingDrawing" xmlns:wp="http://schemas.openxmlformats.org/drawingml/2006/wordprocessingDrawing" xmlns:w10="urn:schemas-microsoft-com:office:word" xmlns:w="http://schemas.openxmlformats.org/wordprocessingml/2006/main" xmlns:w14="http://schemas.microsoft.com/office/word/2010/wordml" xmlns:w15="http://schemas.microsoft.com/office/word/2012/wordml" xmlns:w16se="http://schemas.microsoft.com/office/word/2015/wordml/symex" xmlns:wpg="http://schemas.microsoft.com/office/word/2010/wordprocessingGroup" xmlns:wpi="http://schemas.microsoft.com/office/word/2010/wordprocessingInk" xmlns:wne="http://schemas.microsoft.com/office/word/2006/wordml" xmlns:wps="http://schemas.microsoft.com/office/word/2010/wordprocessingShape" mc:Ignorable="w14 w15 w16se wp14">
   <w:endnote w:type="separator" w:id="-1">
     <w:p>
       <w:r>
@@ -6412,17 +6387,7 @@
 </file>
 
 <file path=word/footer1.xml><?xml version="1.0" encoding="utf-8"?>
-<w:ftr xmlns:wpc="http://schemas.microsoft.com/office/word/2010/wordprocessingCanvas" xmlns:cx="http://schemas.microsoft.com/office/drawing/2014/chartex" xmlns:cx1="http://schemas.microsoft.com/office/drawing/2015/9/8/chartex" xmlns:cx2="http://schemas.microsoft.com/office/drawing/2015/10/21/chartex" xmlns:cx3="http://schemas.microsoft.com/office/drawing/2016/5/9/chartex" xmlns:cx4="http://schemas.microsoft.com/office/drawing/2016/5/10/chartex" xmlns:cx5="http://schemas.microsoft.com/office/drawing/2016/5/11/chartex" xmlns:cx6="http://schemas.microsoft.com/office/drawing/2016/5/12/chartex" xmlns:cx7="http://schemas.microsoft.com/office/drawing/2016/5/13/chartex" xmlns:cx8="http://schemas.microsoft.com/office/drawing/2016/5/14/chartex" xmlns:mc="http://schemas.openxmlformats.org/markup-compatibility/2006" xmlns:aink="http://schemas.microsoft.com/office/drawing/2016/ink" xmlns:am3d="http://schemas.microsoft.com/office/drawing/2017/model3d" xmlns:o="urn:schemas-microsoft-com:office:office" xmlns:oel="http://schemas.microsoft.com/office/2019/extlst" xmlns:r="http://schemas.openxmlformats.org/officeDocument/2006/relationships" xmlns:m="http://schemas.openxmlformats.org/officeDocument/2006/math" xmlns:v="urn:schemas-microsoft-com:vml" xmlns:wp14="http://schemas.microsoft.com/office/word/2010/wordprocessingDrawing" xmlns:wp="http://schemas.openxmlformats.org/drawingml/2006/wordprocessingDrawing" xmlns:w10="urn:schemas-microsoft-com:office:word" xmlns:w="http://schemas.openxmlformats.org/wordprocessingml/2006/main" xmlns:w14="http://schemas.microsoft.com/office/word/2010/wordml" xmlns:w15="http://schemas.microsoft.com/office/word/2012/wordml" xmlns:w16cex="http://schemas.microsoft.com/office/word/2018/wordml/cex" xmlns:w16cid="http://schemas.microsoft.com/office/word/2016/wordml/cid" xmlns:w16="http://schemas.microsoft.com/office/word/2018/wordml" xmlns:w16sdtdh="http://schemas.microsoft.com/office/word/2020/wordml/sdtdatahash" xmlns:w16se="http://schemas.microsoft.com/office/word/2015/wordml/symex" xmlns:wpg="http://schemas.microsoft.com/office/word/2010/wordprocessingGroup" xmlns:wpi="http://schemas.microsoft.com/office/word/2010/wordprocessingInk" xmlns:wne="http://schemas.microsoft.com/office/word/2006/wordml" xmlns:wps="http://schemas.microsoft.com/office/word/2010/wordprocessingShape" mc:Ignorable="w14 w15 w16se w16cid w16 w16cex w16sdtdh wp14">
-  <w:p>
-    <w:pPr>
-      <w:pStyle w:val="Pieddepage"/>
-    </w:pPr>
-  </w:p>
-</w:ftr>
-</file>
-
-<file path=word/footer2.xml><?xml version="1.0" encoding="utf-8"?>
-<w:ftr xmlns:wpc="http://schemas.microsoft.com/office/word/2010/wordprocessingCanvas" xmlns:cx="http://schemas.microsoft.com/office/drawing/2014/chartex" xmlns:cx1="http://schemas.microsoft.com/office/drawing/2015/9/8/chartex" xmlns:cx2="http://schemas.microsoft.com/office/drawing/2015/10/21/chartex" xmlns:cx3="http://schemas.microsoft.com/office/drawing/2016/5/9/chartex" xmlns:cx4="http://schemas.microsoft.com/office/drawing/2016/5/10/chartex" xmlns:cx5="http://schemas.microsoft.com/office/drawing/2016/5/11/chartex" xmlns:cx6="http://schemas.microsoft.com/office/drawing/2016/5/12/chartex" xmlns:cx7="http://schemas.microsoft.com/office/drawing/2016/5/13/chartex" xmlns:cx8="http://schemas.microsoft.com/office/drawing/2016/5/14/chartex" xmlns:mc="http://schemas.openxmlformats.org/markup-compatibility/2006" xmlns:aink="http://schemas.microsoft.com/office/drawing/2016/ink" xmlns:am3d="http://schemas.microsoft.com/office/drawing/2017/model3d" xmlns:o="urn:schemas-microsoft-com:office:office" xmlns:oel="http://schemas.microsoft.com/office/2019/extlst" xmlns:r="http://schemas.openxmlformats.org/officeDocument/2006/relationships" xmlns:m="http://schemas.openxmlformats.org/officeDocument/2006/math" xmlns:v="urn:schemas-microsoft-com:vml" xmlns:wp14="http://schemas.microsoft.com/office/word/2010/wordprocessingDrawing" xmlns:wp="http://schemas.openxmlformats.org/drawingml/2006/wordprocessingDrawing" xmlns:w10="urn:schemas-microsoft-com:office:word" xmlns:w="http://schemas.openxmlformats.org/wordprocessingml/2006/main" xmlns:w14="http://schemas.microsoft.com/office/word/2010/wordml" xmlns:w15="http://schemas.microsoft.com/office/word/2012/wordml" xmlns:w16cex="http://schemas.microsoft.com/office/word/2018/wordml/cex" xmlns:w16cid="http://schemas.microsoft.com/office/word/2016/wordml/cid" xmlns:w16="http://schemas.microsoft.com/office/word/2018/wordml" xmlns:w16sdtdh="http://schemas.microsoft.com/office/word/2020/wordml/sdtdatahash" xmlns:w16se="http://schemas.microsoft.com/office/word/2015/wordml/symex" xmlns:wpg="http://schemas.microsoft.com/office/word/2010/wordprocessingGroup" xmlns:wpi="http://schemas.microsoft.com/office/word/2010/wordprocessingInk" xmlns:wne="http://schemas.microsoft.com/office/word/2006/wordml" xmlns:wps="http://schemas.microsoft.com/office/word/2010/wordprocessingShape" mc:Ignorable="w14 w15 w16se w16cid w16 w16cex w16sdtdh wp14">
+<w:ftr xmlns:wpc="http://schemas.microsoft.com/office/word/2010/wordprocessingCanvas" xmlns:cx="http://schemas.microsoft.com/office/drawing/2014/chartex" xmlns:cx1="http://schemas.microsoft.com/office/drawing/2015/9/8/chartex" xmlns:mc="http://schemas.openxmlformats.org/markup-compatibility/2006" xmlns:o="urn:schemas-microsoft-com:office:office" xmlns:r="http://schemas.openxmlformats.org/officeDocument/2006/relationships" xmlns:m="http://schemas.openxmlformats.org/officeDocument/2006/math" xmlns:v="urn:schemas-microsoft-com:vml" xmlns:wp14="http://schemas.microsoft.com/office/word/2010/wordprocessingDrawing" xmlns:wp="http://schemas.openxmlformats.org/drawingml/2006/wordprocessingDrawing" xmlns:w10="urn:schemas-microsoft-com:office:word" xmlns:w="http://schemas.openxmlformats.org/wordprocessingml/2006/main" xmlns:w14="http://schemas.microsoft.com/office/word/2010/wordml" xmlns:w15="http://schemas.microsoft.com/office/word/2012/wordml" xmlns:w16se="http://schemas.microsoft.com/office/word/2015/wordml/symex" xmlns:wpg="http://schemas.microsoft.com/office/word/2010/wordprocessingGroup" xmlns:wpi="http://schemas.microsoft.com/office/word/2010/wordprocessingInk" xmlns:wne="http://schemas.microsoft.com/office/word/2006/wordml" xmlns:wps="http://schemas.microsoft.com/office/word/2010/wordprocessingShape" mc:Ignorable="w14 w15 w16se wp14">
   <w:p>
     <w:pPr>
       <w:pStyle w:val="Pieddepage"/>
@@ -6535,8 +6500,8 @@
 </w:ftr>
 </file>
 
-<file path=word/footer3.xml><?xml version="1.0" encoding="utf-8"?>
-<w:ftr xmlns:wpc="http://schemas.microsoft.com/office/word/2010/wordprocessingCanvas" xmlns:cx="http://schemas.microsoft.com/office/drawing/2014/chartex" xmlns:cx1="http://schemas.microsoft.com/office/drawing/2015/9/8/chartex" xmlns:cx2="http://schemas.microsoft.com/office/drawing/2015/10/21/chartex" xmlns:cx3="http://schemas.microsoft.com/office/drawing/2016/5/9/chartex" xmlns:cx4="http://schemas.microsoft.com/office/drawing/2016/5/10/chartex" xmlns:cx5="http://schemas.microsoft.com/office/drawing/2016/5/11/chartex" xmlns:cx6="http://schemas.microsoft.com/office/drawing/2016/5/12/chartex" xmlns:cx7="http://schemas.microsoft.com/office/drawing/2016/5/13/chartex" xmlns:cx8="http://schemas.microsoft.com/office/drawing/2016/5/14/chartex" xmlns:mc="http://schemas.openxmlformats.org/markup-compatibility/2006" xmlns:aink="http://schemas.microsoft.com/office/drawing/2016/ink" xmlns:am3d="http://schemas.microsoft.com/office/drawing/2017/model3d" xmlns:o="urn:schemas-microsoft-com:office:office" xmlns:oel="http://schemas.microsoft.com/office/2019/extlst" xmlns:r="http://schemas.openxmlformats.org/officeDocument/2006/relationships" xmlns:m="http://schemas.openxmlformats.org/officeDocument/2006/math" xmlns:v="urn:schemas-microsoft-com:vml" xmlns:wp14="http://schemas.microsoft.com/office/word/2010/wordprocessingDrawing" xmlns:wp="http://schemas.openxmlformats.org/drawingml/2006/wordprocessingDrawing" xmlns:w10="urn:schemas-microsoft-com:office:word" xmlns:w="http://schemas.openxmlformats.org/wordprocessingml/2006/main" xmlns:w14="http://schemas.microsoft.com/office/word/2010/wordml" xmlns:w15="http://schemas.microsoft.com/office/word/2012/wordml" xmlns:w16cex="http://schemas.microsoft.com/office/word/2018/wordml/cex" xmlns:w16cid="http://schemas.microsoft.com/office/word/2016/wordml/cid" xmlns:w16="http://schemas.microsoft.com/office/word/2018/wordml" xmlns:w16sdtdh="http://schemas.microsoft.com/office/word/2020/wordml/sdtdatahash" xmlns:w16se="http://schemas.microsoft.com/office/word/2015/wordml/symex" xmlns:wpg="http://schemas.microsoft.com/office/word/2010/wordprocessingGroup" xmlns:wpi="http://schemas.microsoft.com/office/word/2010/wordprocessingInk" xmlns:wne="http://schemas.microsoft.com/office/word/2006/wordml" xmlns:wps="http://schemas.microsoft.com/office/word/2010/wordprocessingShape" mc:Ignorable="w14 w15 w16se w16cid w16 w16cex w16sdtdh wp14">
+<file path=word/footer2.xml><?xml version="1.0" encoding="utf-8"?>
+<w:ftr xmlns:wpc="http://schemas.microsoft.com/office/word/2010/wordprocessingCanvas" xmlns:cx="http://schemas.microsoft.com/office/drawing/2014/chartex" xmlns:cx1="http://schemas.microsoft.com/office/drawing/2015/9/8/chartex" xmlns:mc="http://schemas.openxmlformats.org/markup-compatibility/2006" xmlns:o="urn:schemas-microsoft-com:office:office" xmlns:r="http://schemas.openxmlformats.org/officeDocument/2006/relationships" xmlns:m="http://schemas.openxmlformats.org/officeDocument/2006/math" xmlns:v="urn:schemas-microsoft-com:vml" xmlns:wp14="http://schemas.microsoft.com/office/word/2010/wordprocessingDrawing" xmlns:wp="http://schemas.openxmlformats.org/drawingml/2006/wordprocessingDrawing" xmlns:w10="urn:schemas-microsoft-com:office:word" xmlns:w="http://schemas.openxmlformats.org/wordprocessingml/2006/main" xmlns:w14="http://schemas.microsoft.com/office/word/2010/wordml" xmlns:w15="http://schemas.microsoft.com/office/word/2012/wordml" xmlns:w16se="http://schemas.microsoft.com/office/word/2015/wordml/symex" xmlns:wpg="http://schemas.microsoft.com/office/word/2010/wordprocessingGroup" xmlns:wpi="http://schemas.microsoft.com/office/word/2010/wordprocessingInk" xmlns:wne="http://schemas.microsoft.com/office/word/2006/wordml" xmlns:wps="http://schemas.microsoft.com/office/word/2010/wordprocessingShape" mc:Ignorable="w14 w15 w16se wp14">
   <w:tbl>
     <w:tblPr>
       <w:tblStyle w:val="Grilledutableau"/>
@@ -6672,7 +6637,7 @@
               <w:noProof/>
               <w:sz w:val="12"/>
             </w:rPr>
-            <w:t>01/03/2024 11:36</w:t>
+            <w:t>06/03/2024 10:16</w:t>
           </w:r>
           <w:r>
             <w:rPr>
@@ -6984,7 +6949,7 @@
 </file>
 
 <file path=word/footnotes.xml><?xml version="1.0" encoding="utf-8"?>
-<w:footnotes xmlns:wpc="http://schemas.microsoft.com/office/word/2010/wordprocessingCanvas" xmlns:cx="http://schemas.microsoft.com/office/drawing/2014/chartex" xmlns:cx1="http://schemas.microsoft.com/office/drawing/2015/9/8/chartex" xmlns:cx2="http://schemas.microsoft.com/office/drawing/2015/10/21/chartex" xmlns:cx3="http://schemas.microsoft.com/office/drawing/2016/5/9/chartex" xmlns:cx4="http://schemas.microsoft.com/office/drawing/2016/5/10/chartex" xmlns:cx5="http://schemas.microsoft.com/office/drawing/2016/5/11/chartex" xmlns:cx6="http://schemas.microsoft.com/office/drawing/2016/5/12/chartex" xmlns:cx7="http://schemas.microsoft.com/office/drawing/2016/5/13/chartex" xmlns:cx8="http://schemas.microsoft.com/office/drawing/2016/5/14/chartex" xmlns:mc="http://schemas.openxmlformats.org/markup-compatibility/2006" xmlns:aink="http://schemas.microsoft.com/office/drawing/2016/ink" xmlns:am3d="http://schemas.microsoft.com/office/drawing/2017/model3d" xmlns:o="urn:schemas-microsoft-com:office:office" xmlns:oel="http://schemas.microsoft.com/office/2019/extlst" xmlns:r="http://schemas.openxmlformats.org/officeDocument/2006/relationships" xmlns:m="http://schemas.openxmlformats.org/officeDocument/2006/math" xmlns:v="urn:schemas-microsoft-com:vml" xmlns:wp14="http://schemas.microsoft.com/office/word/2010/wordprocessingDrawing" xmlns:wp="http://schemas.openxmlformats.org/drawingml/2006/wordprocessingDrawing" xmlns:w10="urn:schemas-microsoft-com:office:word" xmlns:w="http://schemas.openxmlformats.org/wordprocessingml/2006/main" xmlns:w14="http://schemas.microsoft.com/office/word/2010/wordml" xmlns:w15="http://schemas.microsoft.com/office/word/2012/wordml" xmlns:w16cex="http://schemas.microsoft.com/office/word/2018/wordml/cex" xmlns:w16cid="http://schemas.microsoft.com/office/word/2016/wordml/cid" xmlns:w16="http://schemas.microsoft.com/office/word/2018/wordml" xmlns:w16sdtdh="http://schemas.microsoft.com/office/word/2020/wordml/sdtdatahash" xmlns:w16se="http://schemas.microsoft.com/office/word/2015/wordml/symex" xmlns:wpg="http://schemas.microsoft.com/office/word/2010/wordprocessingGroup" xmlns:wpi="http://schemas.microsoft.com/office/word/2010/wordprocessingInk" xmlns:wne="http://schemas.microsoft.com/office/word/2006/wordml" xmlns:wps="http://schemas.microsoft.com/office/word/2010/wordprocessingShape" mc:Ignorable="w14 w15 w16se w16cid w16 w16cex w16sdtdh wp14">
+<w:footnotes xmlns:wpc="http://schemas.microsoft.com/office/word/2010/wordprocessingCanvas" xmlns:cx="http://schemas.microsoft.com/office/drawing/2014/chartex" xmlns:cx1="http://schemas.microsoft.com/office/drawing/2015/9/8/chartex" xmlns:mc="http://schemas.openxmlformats.org/markup-compatibility/2006" xmlns:o="urn:schemas-microsoft-com:office:office" xmlns:r="http://schemas.openxmlformats.org/officeDocument/2006/relationships" xmlns:m="http://schemas.openxmlformats.org/officeDocument/2006/math" xmlns:v="urn:schemas-microsoft-com:vml" xmlns:wp14="http://schemas.microsoft.com/office/word/2010/wordprocessingDrawing" xmlns:wp="http://schemas.openxmlformats.org/drawingml/2006/wordprocessingDrawing" xmlns:w10="urn:schemas-microsoft-com:office:word" xmlns:w="http://schemas.openxmlformats.org/wordprocessingml/2006/main" xmlns:w14="http://schemas.microsoft.com/office/word/2010/wordml" xmlns:w15="http://schemas.microsoft.com/office/word/2012/wordml" xmlns:w16se="http://schemas.microsoft.com/office/word/2015/wordml/symex" xmlns:wpg="http://schemas.microsoft.com/office/word/2010/wordprocessingGroup" xmlns:wpi="http://schemas.microsoft.com/office/word/2010/wordprocessingInk" xmlns:wne="http://schemas.microsoft.com/office/word/2006/wordml" xmlns:wps="http://schemas.microsoft.com/office/word/2010/wordprocessingShape" mc:Ignorable="w14 w15 w16se wp14">
   <w:footnote w:type="separator" w:id="-1">
     <w:p>
       <w:r>
@@ -7003,17 +6968,7 @@
 </file>
 
 <file path=word/header1.xml><?xml version="1.0" encoding="utf-8"?>
-<w:hdr xmlns:wpc="http://schemas.microsoft.com/office/word/2010/wordprocessingCanvas" xmlns:cx="http://schemas.microsoft.com/office/drawing/2014/chartex" xmlns:cx1="http://schemas.microsoft.com/office/drawing/2015/9/8/chartex" xmlns:cx2="http://schemas.microsoft.com/office/drawing/2015/10/21/chartex" xmlns:cx3="http://schemas.microsoft.com/office/drawing/2016/5/9/chartex" xmlns:cx4="http://schemas.microsoft.com/office/drawing/2016/5/10/chartex" xmlns:cx5="http://schemas.microsoft.com/office/drawing/2016/5/11/chartex" xmlns:cx6="http://schemas.microsoft.com/office/drawing/2016/5/12/chartex" xmlns:cx7="http://schemas.microsoft.com/office/drawing/2016/5/13/chartex" xmlns:cx8="http://schemas.microsoft.com/office/drawing/2016/5/14/chartex" xmlns:mc="http://schemas.openxmlformats.org/markup-compatibility/2006" xmlns:aink="http://schemas.microsoft.com/office/drawing/2016/ink" xmlns:am3d="http://schemas.microsoft.com/office/drawing/2017/model3d" xmlns:o="urn:schemas-microsoft-com:office:office" xmlns:oel="http://schemas.microsoft.com/office/2019/extlst" xmlns:r="http://schemas.openxmlformats.org/officeDocument/2006/relationships" xmlns:m="http://schemas.openxmlformats.org/officeDocument/2006/math" xmlns:v="urn:schemas-microsoft-com:vml" xmlns:wp14="http://schemas.microsoft.com/office/word/2010/wordprocessingDrawing" xmlns:wp="http://schemas.openxmlformats.org/drawingml/2006/wordprocessingDrawing" xmlns:w10="urn:schemas-microsoft-com:office:word" xmlns:w="http://schemas.openxmlformats.org/wordprocessingml/2006/main" xmlns:w14="http://schemas.microsoft.com/office/word/2010/wordml" xmlns:w15="http://schemas.microsoft.com/office/word/2012/wordml" xmlns:w16cex="http://schemas.microsoft.com/office/word/2018/wordml/cex" xmlns:w16cid="http://schemas.microsoft.com/office/word/2016/wordml/cid" xmlns:w16="http://schemas.microsoft.com/office/word/2018/wordml" xmlns:w16sdtdh="http://schemas.microsoft.com/office/word/2020/wordml/sdtdatahash" xmlns:w16se="http://schemas.microsoft.com/office/word/2015/wordml/symex" xmlns:wpg="http://schemas.microsoft.com/office/word/2010/wordprocessingGroup" xmlns:wpi="http://schemas.microsoft.com/office/word/2010/wordprocessingInk" xmlns:wne="http://schemas.microsoft.com/office/word/2006/wordml" xmlns:wps="http://schemas.microsoft.com/office/word/2010/wordprocessingShape" mc:Ignorable="w14 w15 w16se w16cid w16 w16cex w16sdtdh wp14">
-  <w:p>
-    <w:pPr>
-      <w:pStyle w:val="En-tte"/>
-    </w:pPr>
-  </w:p>
-</w:hdr>
-</file>
-
-<file path=word/header2.xml><?xml version="1.0" encoding="utf-8"?>
-<w:hdr xmlns:wpc="http://schemas.microsoft.com/office/word/2010/wordprocessingCanvas" xmlns:cx="http://schemas.microsoft.com/office/drawing/2014/chartex" xmlns:cx1="http://schemas.microsoft.com/office/drawing/2015/9/8/chartex" xmlns:cx2="http://schemas.microsoft.com/office/drawing/2015/10/21/chartex" xmlns:cx3="http://schemas.microsoft.com/office/drawing/2016/5/9/chartex" xmlns:cx4="http://schemas.microsoft.com/office/drawing/2016/5/10/chartex" xmlns:cx5="http://schemas.microsoft.com/office/drawing/2016/5/11/chartex" xmlns:cx6="http://schemas.microsoft.com/office/drawing/2016/5/12/chartex" xmlns:cx7="http://schemas.microsoft.com/office/drawing/2016/5/13/chartex" xmlns:cx8="http://schemas.microsoft.com/office/drawing/2016/5/14/chartex" xmlns:mc="http://schemas.openxmlformats.org/markup-compatibility/2006" xmlns:aink="http://schemas.microsoft.com/office/drawing/2016/ink" xmlns:am3d="http://schemas.microsoft.com/office/drawing/2017/model3d" xmlns:o="urn:schemas-microsoft-com:office:office" xmlns:oel="http://schemas.microsoft.com/office/2019/extlst" xmlns:r="http://schemas.openxmlformats.org/officeDocument/2006/relationships" xmlns:m="http://schemas.openxmlformats.org/officeDocument/2006/math" xmlns:v="urn:schemas-microsoft-com:vml" xmlns:wp14="http://schemas.microsoft.com/office/word/2010/wordprocessingDrawing" xmlns:wp="http://schemas.openxmlformats.org/drawingml/2006/wordprocessingDrawing" xmlns:w10="urn:schemas-microsoft-com:office:word" xmlns:w="http://schemas.openxmlformats.org/wordprocessingml/2006/main" xmlns:w14="http://schemas.microsoft.com/office/word/2010/wordml" xmlns:w15="http://schemas.microsoft.com/office/word/2012/wordml" xmlns:w16cex="http://schemas.microsoft.com/office/word/2018/wordml/cex" xmlns:w16cid="http://schemas.microsoft.com/office/word/2016/wordml/cid" xmlns:w16="http://schemas.microsoft.com/office/word/2018/wordml" xmlns:w16sdtdh="http://schemas.microsoft.com/office/word/2020/wordml/sdtdatahash" xmlns:w16se="http://schemas.microsoft.com/office/word/2015/wordml/symex" xmlns:wpg="http://schemas.microsoft.com/office/word/2010/wordprocessingGroup" xmlns:wpi="http://schemas.microsoft.com/office/word/2010/wordprocessingInk" xmlns:wne="http://schemas.microsoft.com/office/word/2006/wordml" xmlns:wps="http://schemas.microsoft.com/office/word/2010/wordprocessingShape" mc:Ignorable="w14 w15 w16se w16cid w16 w16cex w16sdtdh wp14">
+<w:hdr xmlns:wpc="http://schemas.microsoft.com/office/word/2010/wordprocessingCanvas" xmlns:cx="http://schemas.microsoft.com/office/drawing/2014/chartex" xmlns:cx1="http://schemas.microsoft.com/office/drawing/2015/9/8/chartex" xmlns:mc="http://schemas.openxmlformats.org/markup-compatibility/2006" xmlns:o="urn:schemas-microsoft-com:office:office" xmlns:r="http://schemas.openxmlformats.org/officeDocument/2006/relationships" xmlns:m="http://schemas.openxmlformats.org/officeDocument/2006/math" xmlns:v="urn:schemas-microsoft-com:vml" xmlns:wp14="http://schemas.microsoft.com/office/word/2010/wordprocessingDrawing" xmlns:wp="http://schemas.openxmlformats.org/drawingml/2006/wordprocessingDrawing" xmlns:w10="urn:schemas-microsoft-com:office:word" xmlns:w="http://schemas.openxmlformats.org/wordprocessingml/2006/main" xmlns:w14="http://schemas.microsoft.com/office/word/2010/wordml" xmlns:w15="http://schemas.microsoft.com/office/word/2012/wordml" xmlns:w16se="http://schemas.microsoft.com/office/word/2015/wordml/symex" xmlns:wpg="http://schemas.microsoft.com/office/word/2010/wordprocessingGroup" xmlns:wpi="http://schemas.microsoft.com/office/word/2010/wordprocessingInk" xmlns:wne="http://schemas.microsoft.com/office/word/2006/wordml" xmlns:wps="http://schemas.microsoft.com/office/word/2010/wordprocessingShape" mc:Ignorable="w14 w15 w16se wp14">
   <w:tbl>
     <w:tblPr>
       <w:tblW w:w="9993" w:type="dxa"/>
@@ -7176,8 +7131,8 @@
 </w:hdr>
 </file>
 
-<file path=word/header3.xml><?xml version="1.0" encoding="utf-8"?>
-<w:hdr xmlns:wpc="http://schemas.microsoft.com/office/word/2010/wordprocessingCanvas" xmlns:cx="http://schemas.microsoft.com/office/drawing/2014/chartex" xmlns:cx1="http://schemas.microsoft.com/office/drawing/2015/9/8/chartex" xmlns:cx2="http://schemas.microsoft.com/office/drawing/2015/10/21/chartex" xmlns:cx3="http://schemas.microsoft.com/office/drawing/2016/5/9/chartex" xmlns:cx4="http://schemas.microsoft.com/office/drawing/2016/5/10/chartex" xmlns:cx5="http://schemas.microsoft.com/office/drawing/2016/5/11/chartex" xmlns:cx6="http://schemas.microsoft.com/office/drawing/2016/5/12/chartex" xmlns:cx7="http://schemas.microsoft.com/office/drawing/2016/5/13/chartex" xmlns:cx8="http://schemas.microsoft.com/office/drawing/2016/5/14/chartex" xmlns:mc="http://schemas.openxmlformats.org/markup-compatibility/2006" xmlns:aink="http://schemas.microsoft.com/office/drawing/2016/ink" xmlns:am3d="http://schemas.microsoft.com/office/drawing/2017/model3d" xmlns:o="urn:schemas-microsoft-com:office:office" xmlns:oel="http://schemas.microsoft.com/office/2019/extlst" xmlns:r="http://schemas.openxmlformats.org/officeDocument/2006/relationships" xmlns:m="http://schemas.openxmlformats.org/officeDocument/2006/math" xmlns:v="urn:schemas-microsoft-com:vml" xmlns:wp14="http://schemas.microsoft.com/office/word/2010/wordprocessingDrawing" xmlns:wp="http://schemas.openxmlformats.org/drawingml/2006/wordprocessingDrawing" xmlns:w10="urn:schemas-microsoft-com:office:word" xmlns:w="http://schemas.openxmlformats.org/wordprocessingml/2006/main" xmlns:w14="http://schemas.microsoft.com/office/word/2010/wordml" xmlns:w15="http://schemas.microsoft.com/office/word/2012/wordml" xmlns:w16cex="http://schemas.microsoft.com/office/word/2018/wordml/cex" xmlns:w16cid="http://schemas.microsoft.com/office/word/2016/wordml/cid" xmlns:w16="http://schemas.microsoft.com/office/word/2018/wordml" xmlns:w16sdtdh="http://schemas.microsoft.com/office/word/2020/wordml/sdtdatahash" xmlns:w16se="http://schemas.microsoft.com/office/word/2015/wordml/symex" xmlns:wpg="http://schemas.microsoft.com/office/word/2010/wordprocessingGroup" xmlns:wpi="http://schemas.microsoft.com/office/word/2010/wordprocessingInk" xmlns:wne="http://schemas.microsoft.com/office/word/2006/wordml" xmlns:wps="http://schemas.microsoft.com/office/word/2010/wordprocessingShape" mc:Ignorable="w14 w15 w16se w16cid w16 w16cex w16sdtdh wp14">
+<file path=word/header2.xml><?xml version="1.0" encoding="utf-8"?>
+<w:hdr xmlns:wpc="http://schemas.microsoft.com/office/word/2010/wordprocessingCanvas" xmlns:cx="http://schemas.microsoft.com/office/drawing/2014/chartex" xmlns:cx1="http://schemas.microsoft.com/office/drawing/2015/9/8/chartex" xmlns:mc="http://schemas.openxmlformats.org/markup-compatibility/2006" xmlns:o="urn:schemas-microsoft-com:office:office" xmlns:r="http://schemas.openxmlformats.org/officeDocument/2006/relationships" xmlns:m="http://schemas.openxmlformats.org/officeDocument/2006/math" xmlns:v="urn:schemas-microsoft-com:vml" xmlns:wp14="http://schemas.microsoft.com/office/word/2010/wordprocessingDrawing" xmlns:wp="http://schemas.openxmlformats.org/drawingml/2006/wordprocessingDrawing" xmlns:w10="urn:schemas-microsoft-com:office:word" xmlns:w="http://schemas.openxmlformats.org/wordprocessingml/2006/main" xmlns:w14="http://schemas.microsoft.com/office/word/2010/wordml" xmlns:w15="http://schemas.microsoft.com/office/word/2012/wordml" xmlns:w16se="http://schemas.microsoft.com/office/word/2015/wordml/symex" xmlns:wpg="http://schemas.microsoft.com/office/word/2010/wordprocessingGroup" xmlns:wpi="http://schemas.microsoft.com/office/word/2010/wordprocessingInk" xmlns:wne="http://schemas.microsoft.com/office/word/2006/wordml" xmlns:wps="http://schemas.microsoft.com/office/word/2010/wordprocessingShape" mc:Ignorable="w14 w15 w16se wp14">
   <w:tbl>
     <w:tblPr>
       <w:tblW w:w="0" w:type="auto"/>
@@ -7265,7 +7220,15 @@
               <w:sz w:val="24"/>
               <w:szCs w:val="24"/>
             </w:rPr>
-            <w:t>Nom –</w:t>
+            <w:t>Alyx Vasseur</w:t>
+          </w:r>
+          <w:r>
+            <w:rPr>
+              <w:bCs/>
+              <w:sz w:val="24"/>
+              <w:szCs w:val="24"/>
+            </w:rPr>
+            <w:t xml:space="preserve"> –</w:t>
           </w:r>
           <w:r>
             <w:rPr>
@@ -7281,7 +7244,39 @@
               <w:sz w:val="24"/>
               <w:szCs w:val="24"/>
             </w:rPr>
-            <w:t>Type - Numéro</w:t>
+            <w:t>Rapport R&amp;D</w:t>
+          </w:r>
+          <w:r>
+            <w:rPr>
+              <w:bCs/>
+              <w:sz w:val="24"/>
+              <w:szCs w:val="24"/>
+            </w:rPr>
+            <w:t xml:space="preserve"> </w:t>
+          </w:r>
+          <w:r>
+            <w:rPr>
+              <w:bCs/>
+              <w:sz w:val="24"/>
+              <w:szCs w:val="24"/>
+            </w:rPr>
+            <w:t>–</w:t>
+          </w:r>
+          <w:r>
+            <w:rPr>
+              <w:bCs/>
+              <w:sz w:val="24"/>
+              <w:szCs w:val="24"/>
+            </w:rPr>
+            <w:t xml:space="preserve"> </w:t>
+          </w:r>
+          <w:r>
+            <w:rPr>
+              <w:bCs/>
+              <w:sz w:val="24"/>
+              <w:szCs w:val="24"/>
+            </w:rPr>
+            <w:t>1438.3500.00</w:t>
           </w:r>
           <w:r>
             <w:rPr>
@@ -7331,7 +7326,7 @@
 </file>
 
 <file path=word/numbering.xml><?xml version="1.0" encoding="utf-8"?>
-<w:numbering xmlns:wpc="http://schemas.microsoft.com/office/word/2010/wordprocessingCanvas" xmlns:cx="http://schemas.microsoft.com/office/drawing/2014/chartex" xmlns:cx1="http://schemas.microsoft.com/office/drawing/2015/9/8/chartex" xmlns:cx2="http://schemas.microsoft.com/office/drawing/2015/10/21/chartex" xmlns:cx3="http://schemas.microsoft.com/office/drawing/2016/5/9/chartex" xmlns:cx4="http://schemas.microsoft.com/office/drawing/2016/5/10/chartex" xmlns:cx5="http://schemas.microsoft.com/office/drawing/2016/5/11/chartex" xmlns:cx6="http://schemas.microsoft.com/office/drawing/2016/5/12/chartex" xmlns:cx7="http://schemas.microsoft.com/office/drawing/2016/5/13/chartex" xmlns:cx8="http://schemas.microsoft.com/office/drawing/2016/5/14/chartex" xmlns:mc="http://schemas.openxmlformats.org/markup-compatibility/2006" xmlns:aink="http://schemas.microsoft.com/office/drawing/2016/ink" xmlns:am3d="http://schemas.microsoft.com/office/drawing/2017/model3d" xmlns:o="urn:schemas-microsoft-com:office:office" xmlns:oel="http://schemas.microsoft.com/office/2019/extlst" xmlns:r="http://schemas.openxmlformats.org/officeDocument/2006/relationships" xmlns:m="http://schemas.openxmlformats.org/officeDocument/2006/math" xmlns:v="urn:schemas-microsoft-com:vml" xmlns:wp14="http://schemas.microsoft.com/office/word/2010/wordprocessingDrawing" xmlns:wp="http://schemas.openxmlformats.org/drawingml/2006/wordprocessingDrawing" xmlns:w10="urn:schemas-microsoft-com:office:word" xmlns:w="http://schemas.openxmlformats.org/wordprocessingml/2006/main" xmlns:w14="http://schemas.microsoft.com/office/word/2010/wordml" xmlns:w15="http://schemas.microsoft.com/office/word/2012/wordml" xmlns:w16cex="http://schemas.microsoft.com/office/word/2018/wordml/cex" xmlns:w16cid="http://schemas.microsoft.com/office/word/2016/wordml/cid" xmlns:w16="http://schemas.microsoft.com/office/word/2018/wordml" xmlns:w16sdtdh="http://schemas.microsoft.com/office/word/2020/wordml/sdtdatahash" xmlns:w16se="http://schemas.microsoft.com/office/word/2015/wordml/symex" xmlns:wpg="http://schemas.microsoft.com/office/word/2010/wordprocessingGroup" xmlns:wpi="http://schemas.microsoft.com/office/word/2010/wordprocessingInk" xmlns:wne="http://schemas.microsoft.com/office/word/2006/wordml" xmlns:wps="http://schemas.microsoft.com/office/word/2010/wordprocessingShape" mc:Ignorable="w14 w15 w16se w16cid w16 w16cex w16sdtdh wp14">
+<w:numbering xmlns:wpc="http://schemas.microsoft.com/office/word/2010/wordprocessingCanvas" xmlns:cx="http://schemas.microsoft.com/office/drawing/2014/chartex" xmlns:cx1="http://schemas.microsoft.com/office/drawing/2015/9/8/chartex" xmlns:mc="http://schemas.openxmlformats.org/markup-compatibility/2006" xmlns:o="urn:schemas-microsoft-com:office:office" xmlns:r="http://schemas.openxmlformats.org/officeDocument/2006/relationships" xmlns:m="http://schemas.openxmlformats.org/officeDocument/2006/math" xmlns:v="urn:schemas-microsoft-com:vml" xmlns:wp14="http://schemas.microsoft.com/office/word/2010/wordprocessingDrawing" xmlns:wp="http://schemas.openxmlformats.org/drawingml/2006/wordprocessingDrawing" xmlns:w10="urn:schemas-microsoft-com:office:word" xmlns:w="http://schemas.openxmlformats.org/wordprocessingml/2006/main" xmlns:w14="http://schemas.microsoft.com/office/word/2010/wordml" xmlns:w15="http://schemas.microsoft.com/office/word/2012/wordml" xmlns:w16se="http://schemas.microsoft.com/office/word/2015/wordml/symex" xmlns:wpg="http://schemas.microsoft.com/office/word/2010/wordprocessingGroup" xmlns:wpi="http://schemas.microsoft.com/office/word/2010/wordprocessingInk" xmlns:wne="http://schemas.microsoft.com/office/word/2006/wordml" xmlns:wps="http://schemas.microsoft.com/office/word/2010/wordprocessingShape" mc:Ignorable="w14 w15 w16se wp14">
   <w:abstractNum w:abstractNumId="0" w15:restartNumberingAfterBreak="0">
     <w:nsid w:val="00BE3A20"/>
     <w:multiLevelType w:val="multilevel"/>
@@ -8448,31 +8443,31 @@
       </w:rPr>
     </w:lvl>
   </w:abstractNum>
-  <w:num w:numId="1" w16cid:durableId="162595718">
+  <w:num w:numId="1">
     <w:abstractNumId w:val="2"/>
   </w:num>
-  <w:num w:numId="2" w16cid:durableId="602349269">
+  <w:num w:numId="2">
     <w:abstractNumId w:val="2"/>
   </w:num>
-  <w:num w:numId="3" w16cid:durableId="125200281">
+  <w:num w:numId="3">
     <w:abstractNumId w:val="8"/>
   </w:num>
-  <w:num w:numId="4" w16cid:durableId="444546249">
+  <w:num w:numId="4">
     <w:abstractNumId w:val="9"/>
   </w:num>
-  <w:num w:numId="5" w16cid:durableId="36123033">
+  <w:num w:numId="5">
     <w:abstractNumId w:val="4"/>
   </w:num>
-  <w:num w:numId="6" w16cid:durableId="613024089">
+  <w:num w:numId="6">
     <w:abstractNumId w:val="0"/>
   </w:num>
-  <w:num w:numId="7" w16cid:durableId="1525829323">
+  <w:num w:numId="7">
     <w:abstractNumId w:val="1"/>
   </w:num>
-  <w:num w:numId="8" w16cid:durableId="1481074286">
+  <w:num w:numId="8">
     <w:abstractNumId w:val="3"/>
   </w:num>
-  <w:num w:numId="9" w16cid:durableId="1844470632">
+  <w:num w:numId="9">
     <w:abstractNumId w:val="3"/>
     <w:lvlOverride w:ilvl="0">
       <w:startOverride w:val="1"/>
@@ -8502,7 +8497,7 @@
       <w:startOverride w:val="1"/>
     </w:lvlOverride>
   </w:num>
-  <w:num w:numId="10" w16cid:durableId="617906143">
+  <w:num w:numId="10">
     <w:abstractNumId w:val="3"/>
     <w:lvlOverride w:ilvl="0">
       <w:startOverride w:val="1"/>
@@ -8532,10 +8527,10 @@
       <w:startOverride w:val="1"/>
     </w:lvlOverride>
   </w:num>
-  <w:num w:numId="11" w16cid:durableId="1614287359">
+  <w:num w:numId="11">
     <w:abstractNumId w:val="6"/>
   </w:num>
-  <w:num w:numId="12" w16cid:durableId="794833561">
+  <w:num w:numId="12">
     <w:abstractNumId w:val="6"/>
     <w:lvlOverride w:ilvl="0">
       <w:startOverride w:val="1"/>
@@ -8565,17 +8560,17 @@
       <w:startOverride w:val="1"/>
     </w:lvlOverride>
   </w:num>
-  <w:num w:numId="13" w16cid:durableId="1838380799">
+  <w:num w:numId="13">
     <w:abstractNumId w:val="7"/>
   </w:num>
-  <w:num w:numId="14" w16cid:durableId="1673684486">
+  <w:num w:numId="14">
     <w:abstractNumId w:val="5"/>
   </w:num>
 </w:numbering>
 </file>
 
 <file path=word/styles.xml><?xml version="1.0" encoding="utf-8"?>
-<w:styles xmlns:mc="http://schemas.openxmlformats.org/markup-compatibility/2006" xmlns:r="http://schemas.openxmlformats.org/officeDocument/2006/relationships" xmlns:w="http://schemas.openxmlformats.org/wordprocessingml/2006/main" xmlns:w14="http://schemas.microsoft.com/office/word/2010/wordml" xmlns:w15="http://schemas.microsoft.com/office/word/2012/wordml" xmlns:w16cex="http://schemas.microsoft.com/office/word/2018/wordml/cex" xmlns:w16cid="http://schemas.microsoft.com/office/word/2016/wordml/cid" xmlns:w16="http://schemas.microsoft.com/office/word/2018/wordml" xmlns:w16sdtdh="http://schemas.microsoft.com/office/word/2020/wordml/sdtdatahash" xmlns:w16se="http://schemas.microsoft.com/office/word/2015/wordml/symex" mc:Ignorable="w14 w15 w16se w16cid w16 w16cex w16sdtdh">
+<w:styles xmlns:mc="http://schemas.openxmlformats.org/markup-compatibility/2006" xmlns:r="http://schemas.openxmlformats.org/officeDocument/2006/relationships" xmlns:w="http://schemas.openxmlformats.org/wordprocessingml/2006/main" xmlns:w14="http://schemas.microsoft.com/office/word/2010/wordml" xmlns:w15="http://schemas.microsoft.com/office/word/2012/wordml" xmlns:w16se="http://schemas.microsoft.com/office/word/2015/wordml/symex" mc:Ignorable="w14 w15 w16se">
   <w:docDefaults>
     <w:rPrDefault>
       <w:rPr>
@@ -8585,7 +8580,7 @@
     </w:rPrDefault>
     <w:pPrDefault/>
   </w:docDefaults>
-  <w:latentStyles w:defLockedState="0" w:defUIPriority="0" w:defSemiHidden="0" w:defUnhideWhenUsed="0" w:defQFormat="0" w:count="376">
+  <w:latentStyles w:defLockedState="0" w:defUIPriority="0" w:defSemiHidden="0" w:defUnhideWhenUsed="0" w:defQFormat="0" w:count="371">
     <w:lsdException w:name="Normal" w:qFormat="1"/>
     <w:lsdException w:name="heading 1" w:qFormat="1"/>
     <w:lsdException w:name="heading 2" w:semiHidden="1" w:unhideWhenUsed="1" w:qFormat="1"/>
@@ -8946,11 +8941,6 @@
     <w:lsdException w:name="List Table 5 Dark Accent 6" w:uiPriority="50"/>
     <w:lsdException w:name="List Table 6 Colorful Accent 6" w:uiPriority="51"/>
     <w:lsdException w:name="List Table 7 Colorful Accent 6" w:uiPriority="52"/>
-    <w:lsdException w:name="Mention" w:semiHidden="1" w:uiPriority="99" w:unhideWhenUsed="1"/>
-    <w:lsdException w:name="Smart Hyperlink" w:semiHidden="1" w:uiPriority="99" w:unhideWhenUsed="1"/>
-    <w:lsdException w:name="Hashtag" w:semiHidden="1" w:uiPriority="99" w:unhideWhenUsed="1"/>
-    <w:lsdException w:name="Unresolved Mention" w:semiHidden="1" w:uiPriority="99" w:unhideWhenUsed="1"/>
-    <w:lsdException w:name="Smart Link" w:semiHidden="1" w:uiPriority="99" w:unhideWhenUsed="1"/>
   </w:latentStyles>
   <w:style w:type="paragraph" w:default="1" w:styleId="Normal">
     <w:name w:val="Normal"/>
@@ -9910,10 +9900,6 @@
 </file>
 
 <file path=customXml/item1.xml><?xml version="1.0" encoding="utf-8"?>
-<b:Sources xmlns:b="http://schemas.openxmlformats.org/officeDocument/2006/bibliography" xmlns="http://schemas.openxmlformats.org/officeDocument/2006/bibliography" SelectedStyle="\APASixthEditionOfficeOnline.xsl" StyleName="APA" Version="6"/>
-</file>
-
-<file path=customXml/item2.xml><?xml version="1.0" encoding="utf-8"?>
 <p:properties xmlns:p="http://schemas.microsoft.com/office/2006/metadata/properties" xmlns:xsi="http://www.w3.org/2001/XMLSchema-instance" xmlns:pc="http://schemas.microsoft.com/office/infopath/2007/PartnerControls">
   <documentManagement>
     <SharedWithUsers xmlns="dfa80de1-e9bb-4cf2-893d-d06220b3971a">
@@ -9931,16 +9917,7 @@
 </p:properties>
 </file>
 
-<file path=customXml/item3.xml><?xml version="1.0" encoding="utf-8"?>
-<?mso-contentType ?>
-<FormTemplates xmlns="http://schemas.microsoft.com/sharepoint/v3/contenttype/forms">
-  <Display>DocumentLibraryForm</Display>
-  <Edit>DocumentLibraryForm</Edit>
-  <New>DocumentLibraryForm</New>
-</FormTemplates>
-</file>
-
-<file path=customXml/item4.xml><?xml version="1.0" encoding="utf-8"?>
+<file path=customXml/item2.xml><?xml version="1.0" encoding="utf-8"?>
 <ct:contentTypeSchema xmlns:ct="http://schemas.microsoft.com/office/2006/metadata/contentType" xmlns:ma="http://schemas.microsoft.com/office/2006/metadata/properties/metaAttributes" ct:_="" ma:_="" ma:contentTypeName="Document" ma:contentTypeID="0x010100E529CC47EA4E614CBF50FAFAB9B8F32B" ma:contentTypeVersion="15" ma:contentTypeDescription="Crée un document." ma:contentTypeScope="" ma:versionID="4f37139f2ce50ec3ac02e3d1ccd0c1ad">
   <xsd:schema xmlns:xsd="http://www.w3.org/2001/XMLSchema" xmlns:xs="http://www.w3.org/2001/XMLSchema" xmlns:p="http://schemas.microsoft.com/office/2006/metadata/properties" xmlns:ns2="dfa80de1-e9bb-4cf2-893d-d06220b3971a" xmlns:ns3="98d92101-24da-4498-9971-a24673344bd8" targetNamespace="http://schemas.microsoft.com/office/2006/metadata/properties" ma:root="true" ma:fieldsID="91fee7e25855f2cb58de83858d7f3967" ns2:_="" ns3:_="">
     <xsd:import namespace="dfa80de1-e9bb-4cf2-893d-d06220b3971a"/>
@@ -10175,40 +10152,37 @@
 </ct:contentTypeSchema>
 </file>
 
+<file path=customXml/item3.xml><?xml version="1.0" encoding="utf-8"?>
+<?mso-contentType ?>
+<FormTemplates xmlns="http://schemas.microsoft.com/sharepoint/v3/contenttype/forms">
+  <Display>DocumentLibraryForm</Display>
+  <Edit>DocumentLibraryForm</Edit>
+  <New>DocumentLibraryForm</New>
+</FormTemplates>
+</file>
+
+<file path=customXml/item4.xml><?xml version="1.0" encoding="utf-8"?>
+<b:Sources xmlns:b="http://schemas.openxmlformats.org/officeDocument/2006/bibliography" xmlns="http://schemas.openxmlformats.org/officeDocument/2006/bibliography" SelectedStyle="\APASixthEditionOfficeOnline.xsl" StyleName="APA" Version="6"/>
+</file>
+
 <file path=customXml/itemProps1.xml><?xml version="1.0" encoding="utf-8"?>
-<ds:datastoreItem xmlns:ds="http://schemas.openxmlformats.org/officeDocument/2006/customXml" ds:itemID="{FC5319B2-F329-452A-A03E-41D207625713}">
+<ds:datastoreItem xmlns:ds="http://schemas.openxmlformats.org/officeDocument/2006/customXml" ds:itemID="{BF124C46-FE04-4115-9E73-2187436A7481}">
   <ds:schemaRefs>
-    <ds:schemaRef ds:uri="http://schemas.openxmlformats.org/officeDocument/2006/bibliography"/>
+    <ds:schemaRef ds:uri="http://schemas.openxmlformats.org/package/2006/metadata/core-properties"/>
+    <ds:schemaRef ds:uri="http://purl.org/dc/elements/1.1/"/>
+    <ds:schemaRef ds:uri="http://www.w3.org/XML/1998/namespace"/>
+    <ds:schemaRef ds:uri="dfa80de1-e9bb-4cf2-893d-d06220b3971a"/>
+    <ds:schemaRef ds:uri="http://purl.org/dc/terms/"/>
+    <ds:schemaRef ds:uri="98d92101-24da-4498-9971-a24673344bd8"/>
+    <ds:schemaRef ds:uri="http://schemas.microsoft.com/office/2006/documentManagement/types"/>
+    <ds:schemaRef ds:uri="http://schemas.microsoft.com/office/infopath/2007/PartnerControls"/>
+    <ds:schemaRef ds:uri="http://schemas.microsoft.com/office/2006/metadata/properties"/>
+    <ds:schemaRef ds:uri="http://purl.org/dc/dcmitype/"/>
   </ds:schemaRefs>
 </ds:datastoreItem>
 </file>
 
 <file path=customXml/itemProps2.xml><?xml version="1.0" encoding="utf-8"?>
-<ds:datastoreItem xmlns:ds="http://schemas.openxmlformats.org/officeDocument/2006/customXml" ds:itemID="{BF124C46-FE04-4115-9E73-2187436A7481}">
-  <ds:schemaRefs>
-    <ds:schemaRef ds:uri="http://schemas.microsoft.com/office/2006/documentManagement/types"/>
-    <ds:schemaRef ds:uri="http://schemas.microsoft.com/office/2006/metadata/properties"/>
-    <ds:schemaRef ds:uri="dfa80de1-e9bb-4cf2-893d-d06220b3971a"/>
-    <ds:schemaRef ds:uri="http://purl.org/dc/elements/1.1/"/>
-    <ds:schemaRef ds:uri="http://schemas.openxmlformats.org/package/2006/metadata/core-properties"/>
-    <ds:schemaRef ds:uri="http://schemas.microsoft.com/office/infopath/2007/PartnerControls"/>
-    <ds:schemaRef ds:uri="http://purl.org/dc/terms/"/>
-    <ds:schemaRef ds:uri="98d92101-24da-4498-9971-a24673344bd8"/>
-    <ds:schemaRef ds:uri="http://www.w3.org/XML/1998/namespace"/>
-    <ds:schemaRef ds:uri="http://purl.org/dc/dcmitype/"/>
-  </ds:schemaRefs>
-</ds:datastoreItem>
-</file>
-
-<file path=customXml/itemProps3.xml><?xml version="1.0" encoding="utf-8"?>
-<ds:datastoreItem xmlns:ds="http://schemas.openxmlformats.org/officeDocument/2006/customXml" ds:itemID="{21726B6B-3F20-44A7-846D-173D6EFF62F6}">
-  <ds:schemaRefs>
-    <ds:schemaRef ds:uri="http://schemas.microsoft.com/sharepoint/v3/contenttype/forms"/>
-  </ds:schemaRefs>
-</ds:datastoreItem>
-</file>
-
-<file path=customXml/itemProps4.xml><?xml version="1.0" encoding="utf-8"?>
 <ds:datastoreItem xmlns:ds="http://schemas.openxmlformats.org/officeDocument/2006/customXml" ds:itemID="{6BDF1014-D1A4-4260-84EA-69BCC04B095D}">
   <ds:schemaRefs>
     <ds:schemaRef ds:uri="http://schemas.microsoft.com/office/2006/metadata/contentType"/>
@@ -10225,4 +10199,20 @@
     <ds:schemaRef ds:uri="http://schemas.microsoft.com/internal/obd"/>
   </ds:schemaRefs>
 </ds:datastoreItem>
+</file>
+
+<file path=customXml/itemProps3.xml><?xml version="1.0" encoding="utf-8"?>
+<ds:datastoreItem xmlns:ds="http://schemas.openxmlformats.org/officeDocument/2006/customXml" ds:itemID="{21726B6B-3F20-44A7-846D-173D6EFF62F6}">
+  <ds:schemaRefs>
+    <ds:schemaRef ds:uri="http://schemas.microsoft.com/sharepoint/v3/contenttype/forms"/>
+  </ds:schemaRefs>
+</ds:datastoreItem>
+</file>
+
+<file path=customXml/itemProps4.xml><?xml version="1.0" encoding="utf-8"?>
+<ds:datastoreItem xmlns:ds="http://schemas.openxmlformats.org/officeDocument/2006/customXml" ds:itemID="{5F1DF596-23D6-4EFC-8192-E79B74F4597B}">
+  <ds:schemaRefs>
+    <ds:schemaRef ds:uri="http://schemas.openxmlformats.org/officeDocument/2006/bibliography"/>
+  </ds:schemaRefs>
+</ds:datastoreItem>
 </file>
</xml_diff>